<commit_message>
updated m = n
</commit_message>
<xml_diff>
--- a/Assignment 3.docx
+++ b/Assignment 3.docx
@@ -149,14 +149,7 @@
         <w:rPr>
           <w:rFonts w:ascii="Calibri" w:hAnsi="Calibri"/>
         </w:rPr>
-        <w:t xml:space="preserve">#Code after the clock </w:t>
-      </w:r>
-      <w:proofErr w:type="spellStart"/>
-      <w:r>
-        <w:rPr>
-          <w:rFonts w:ascii="Calibri" w:hAnsi="Calibri"/>
-        </w:rPr>
-        <w:t>starts</w:t>
+        <w:t>#Code after the clock starts</w:t>
       </w:r>
     </w:p>
     <w:p>
@@ -171,7 +164,6 @@
           <w:rFonts w:ascii="Calibri" w:hAnsi="Calibri"/>
         </w:rPr>
       </w:pPr>
-      <w:proofErr w:type="spellEnd"/>
       <w:r>
         <w:rPr>
           <w:rFonts w:ascii="Calibri" w:hAnsi="Calibri"/>
@@ -1970,13 +1962,7 @@
             <w:rPr>
               <w:rFonts w:ascii="Cambria Math" w:hAnsi="Cambria Math"/>
             </w:rPr>
-            <m:t>+n+1+n+</m:t>
-          </m:r>
-          <m:r>
-            <w:rPr>
-              <w:rFonts w:ascii="Cambria Math" w:hAnsi="Cambria Math"/>
-            </w:rPr>
-            <m:t>2+1+</m:t>
+            <m:t>+n+1+n+2+1+</m:t>
           </m:r>
           <m:r>
             <m:rPr>
@@ -2191,13 +2177,7 @@
             <w:rPr>
               <w:rFonts w:ascii="Cambria Math" w:hAnsi="Cambria Math"/>
             </w:rPr>
-            <m:t>+2n+4</m:t>
-          </m:r>
-          <m:r>
-            <w:rPr>
-              <w:rFonts w:ascii="Cambria Math" w:hAnsi="Cambria Math"/>
-            </w:rPr>
-            <m:t>+</m:t>
+            <m:t>+2n+4+</m:t>
           </m:r>
           <m:r>
             <m:rPr>
@@ -2370,13 +2350,7 @@
             <w:rPr>
               <w:rFonts w:ascii="Cambria Math" w:hAnsi="Cambria Math"/>
             </w:rPr>
-            <m:t>+2n+4</m:t>
-          </m:r>
-          <m:r>
-            <w:rPr>
-              <w:rFonts w:ascii="Cambria Math" w:hAnsi="Cambria Math"/>
-            </w:rPr>
-            <m:t>+</m:t>
+            <m:t>+2n+4+</m:t>
           </m:r>
           <m:r>
             <m:rPr>
@@ -2517,13 +2491,7 @@
             <w:rPr>
               <w:rFonts w:ascii="Cambria Math" w:hAnsi="Cambria Math"/>
             </w:rPr>
-            <m:t>+2n+4</m:t>
-          </m:r>
-          <m:r>
-            <w:rPr>
-              <w:rFonts w:ascii="Cambria Math" w:hAnsi="Cambria Math"/>
-            </w:rPr>
-            <m:t>+</m:t>
+            <m:t>+2n+4+</m:t>
           </m:r>
           <m:r>
             <m:rPr>
@@ -2644,8 +2612,6 @@
           </m:r>
         </m:oMath>
       </m:oMathPara>
-      <w:bookmarkStart w:id="0" w:name="_GoBack"/>
-      <w:bookmarkEnd w:id="0"/>
     </w:p>
     <w:p>
       <w:pPr>
@@ -2715,8 +2681,70 @@
         <w:rPr>
           <w:rFonts w:eastAsiaTheme="minorEastAsia"/>
         </w:rPr>
-        <w:t xml:space="preserve"> where m is the number of points.</w:t>
-      </w:r>
+        <w:t xml:space="preserve"> where m = n; therefore,</w:t>
+      </w:r>
+    </w:p>
+    <w:p>
+      <w:pPr>
+        <w:pStyle w:val="ListParagraph"/>
+        <w:suppressLineNumbers/>
+        <w:tabs>
+          <w:tab w:val="left" w:pos="3490"/>
+        </w:tabs>
+        <w:ind w:left="270"/>
+        <w:jc w:val="center"/>
+        <w:rPr>
+          <w:rFonts w:eastAsiaTheme="minorEastAsia"/>
+        </w:rPr>
+      </w:pPr>
+      <m:oMathPara>
+        <m:oMath>
+          <m:r>
+            <w:rPr>
+              <w:rFonts w:ascii="Cambria Math" w:eastAsiaTheme="minorEastAsia" w:hAnsi="Cambria Math"/>
+            </w:rPr>
+            <m:t>O</m:t>
+          </m:r>
+          <m:d>
+            <m:dPr>
+              <m:ctrlPr>
+                <w:rPr>
+                  <w:rFonts w:ascii="Cambria Math" w:hAnsi="Cambria Math"/>
+                  <w:i/>
+                </w:rPr>
+              </m:ctrlPr>
+            </m:dPr>
+            <m:e>
+              <m:r>
+                <w:rPr>
+                  <w:rFonts w:ascii="Cambria Math" w:hAnsi="Cambria Math"/>
+                </w:rPr>
+                <m:t>n</m:t>
+              </m:r>
+            </m:e>
+          </m:d>
+          <m:r>
+            <w:rPr>
+              <w:rFonts w:ascii="Cambria Math" w:hAnsi="Cambria Math"/>
+            </w:rPr>
+            <m:t>=</m:t>
+          </m:r>
+          <m:r>
+            <w:rPr>
+              <w:rFonts w:ascii="Cambria Math" w:hAnsi="Cambria Math"/>
+            </w:rPr>
+            <m:t>n</m:t>
+          </m:r>
+          <m:r>
+            <w:rPr>
+              <w:rFonts w:ascii="Cambria Math" w:hAnsi="Cambria Math"/>
+            </w:rPr>
+            <m:t>∙n!</m:t>
+          </m:r>
+        </m:oMath>
+      </m:oMathPara>
+      <w:bookmarkStart w:id="0" w:name="_GoBack"/>
+      <w:bookmarkEnd w:id="0"/>
     </w:p>
     <w:sectPr>
       <w:headerReference w:type="even" r:id="rId8"/>
@@ -4536,7 +4564,7 @@
 </file>
 
 <file path=customXml/itemProps1.xml><?xml version="1.0" encoding="utf-8"?>
-<ds:datastoreItem xmlns:ds="http://schemas.openxmlformats.org/officeDocument/2006/customXml" ds:itemID="{BC6507C0-BA95-6F42-9AC1-BC3345EA9844}">
+<ds:datastoreItem xmlns:ds="http://schemas.openxmlformats.org/officeDocument/2006/customXml" ds:itemID="{ED199DC0-F196-EC4B-9F17-C53A890025CC}">
   <ds:schemaRefs>
     <ds:schemaRef ds:uri="http://schemas.openxmlformats.org/officeDocument/2006/bibliography"/>
   </ds:schemaRefs>

</xml_diff>

<commit_message>
removed Kim from a name
</commit_message>
<xml_diff>
--- a/Assignment 3.docx
+++ b/Assignment 3.docx
@@ -42,12 +42,14 @@
           <w:color w:val="000000" w:themeColor="text1"/>
         </w:rPr>
       </w:pPr>
+      <w:bookmarkStart w:id="0" w:name="_GoBack"/>
+      <w:bookmarkEnd w:id="0"/>
       <w:r>
         <w:rPr>
           <w:rFonts w:ascii="Calibri" w:hAnsi="Calibri"/>
           <w:color w:val="000000" w:themeColor="text1"/>
         </w:rPr>
-        <w:t>Kim Phung Tran</w:t>
+        <w:t>Phung Tran</w:t>
       </w:r>
     </w:p>
     <w:p>
@@ -1973,8 +1975,6 @@
           <w:rFonts w:ascii="Calibri" w:eastAsiaTheme="minorEastAsia" w:hAnsi="Calibri"/>
         </w:rPr>
       </w:pPr>
-      <w:bookmarkStart w:id="0" w:name="_GoBack"/>
-      <w:bookmarkEnd w:id="0"/>
     </w:p>
     <w:p>
       <w:pPr>
@@ -1995,13 +1995,7 @@
             <w:rPr>
               <w:rFonts w:ascii="Cambria Math" w:hAnsi="Cambria Math"/>
             </w:rPr>
-            <m:t>T(n)∈</m:t>
-          </m:r>
-          <m:r>
-            <w:rPr>
-              <w:rFonts w:ascii="Cambria Math" w:hAnsi="Cambria Math"/>
-            </w:rPr>
-            <m:t>O</m:t>
+            <m:t>T(n)∈O</m:t>
           </m:r>
           <m:d>
             <m:dPr>
@@ -2025,13 +2019,7 @@
             <w:rPr>
               <w:rFonts w:ascii="Cambria Math" w:hAnsi="Cambria Math"/>
             </w:rPr>
-            <m:t>=</m:t>
-          </m:r>
-          <m:r>
-            <w:rPr>
-              <w:rFonts w:ascii="Cambria Math" w:hAnsi="Cambria Math"/>
-            </w:rPr>
-            <m:t>n∙n!</m:t>
+            <m:t>=n∙n!</m:t>
           </m:r>
         </m:oMath>
       </m:oMathPara>
@@ -7661,7 +7649,7 @@
 </file>
 
 <file path=customXml/itemProps1.xml><?xml version="1.0" encoding="utf-8"?>
-<ds:datastoreItem xmlns:ds="http://schemas.openxmlformats.org/officeDocument/2006/customXml" ds:itemID="{CB9D9B1F-023B-3E4D-82AE-3D2D70D5ADC6}">
+<ds:datastoreItem xmlns:ds="http://schemas.openxmlformats.org/officeDocument/2006/customXml" ds:itemID="{C46563C0-E9BA-0245-8CA7-8D3C7F157765}">
   <ds:schemaRefs>
     <ds:schemaRef ds:uri="http://schemas.openxmlformats.org/officeDocument/2006/bibliography"/>
   </ds:schemaRefs>

</xml_diff>

<commit_message>
added comments to part2 report
</commit_message>
<xml_diff>
--- a/Assignment 3.docx
+++ b/Assignment 3.docx
@@ -42,8 +42,6 @@
           <w:color w:val="000000" w:themeColor="text1"/>
         </w:rPr>
       </w:pPr>
-      <w:bookmarkStart w:id="0" w:name="_GoBack"/>
-      <w:bookmarkEnd w:id="0"/>
       <w:r>
         <w:rPr>
           <w:rFonts w:ascii="Calibri" w:hAnsi="Calibri"/>
@@ -187,7 +185,7 @@
         <w:rPr>
           <w:rFonts w:ascii="Calibri" w:hAnsi="Calibri"/>
         </w:rPr>
-        <w:t>#Code after the clock starts</w:t>
+        <w:t>#Clock starts at this point</w:t>
       </w:r>
     </w:p>
     <w:p>
@@ -231,7 +229,13 @@
         <w:rPr>
           <w:rFonts w:ascii="Calibri" w:hAnsi="Calibri"/>
         </w:rPr>
-        <w:t xml:space="preserve">  bestDist = n*Dist</w:t>
+        <w:t xml:space="preserve">  bestDist [:n]= </w:t>
+      </w:r>
+      <w:r>
+        <w:rPr>
+          <w:rFonts w:ascii="Calibri" w:hAnsi="Calibri"/>
+        </w:rPr>
+        <w:t>Dist</w:t>
       </w:r>
     </w:p>
     <w:p>
@@ -1042,7 +1046,25 @@
         <w:rPr>
           <w:rFonts w:ascii="Calibri" w:hAnsi="Calibri"/>
         </w:rPr>
-        <w:t>Line 2 takes O(n</w:t>
+        <w:t xml:space="preserve">- </w:t>
+      </w:r>
+      <w:r>
+        <w:rPr>
+          <w:rFonts w:ascii="Calibri" w:hAnsi="Calibri"/>
+        </w:rPr>
+        <w:t xml:space="preserve">Line 2 </w:t>
+      </w:r>
+      <w:r>
+        <w:rPr>
+          <w:rFonts w:ascii="Calibri" w:hAnsi="Calibri"/>
+        </w:rPr>
+        <w:t xml:space="preserve">calls farthest function, and it </w:t>
+      </w:r>
+      <w:r>
+        <w:rPr>
+          <w:rFonts w:ascii="Calibri" w:hAnsi="Calibri"/>
+        </w:rPr>
+        <w:t>takes O(n</w:t>
       </w:r>
       <w:r>
         <w:rPr>
@@ -1061,7 +1083,26 @@
         <w:rPr>
           <w:rFonts w:ascii="Calibri" w:hAnsi="Calibri"/>
         </w:rPr>
-        <w:t xml:space="preserve"> steps. </w:t>
+        <w:t xml:space="preserve"> steps.</w:t>
+      </w:r>
+    </w:p>
+    <w:p>
+      <w:pPr>
+        <w:pStyle w:val="ListParagraph"/>
+        <w:suppressLineNumbers/>
+        <w:tabs>
+          <w:tab w:val="left" w:pos="3490"/>
+        </w:tabs>
+        <w:ind w:left="360"/>
+        <w:rPr>
+          <w:rFonts w:ascii="Calibri" w:hAnsi="Calibri"/>
+        </w:rPr>
+      </w:pPr>
+      <w:r>
+        <w:rPr>
+          <w:rFonts w:ascii="Calibri" w:hAnsi="Calibri"/>
+        </w:rPr>
+        <w:t xml:space="preserve">- </w:t>
       </w:r>
       <w:r>
         <w:rPr>
@@ -1075,17 +1116,116 @@
         </w:rPr>
         <w:t>Line 4 takes a constant step, so we say 1.</w:t>
       </w:r>
-      <w:r>
-        <w:rPr>
-          <w:rFonts w:ascii="Calibri" w:hAnsi="Calibri"/>
-        </w:rPr>
-        <w:t xml:space="preserve"> Line 6 takes n steps. Calling print_perm, line 10 takes 2 steps</w:t>
-      </w:r>
-      <w:r>
-        <w:rPr>
-          <w:rFonts w:ascii="Calibri" w:hAnsi="Calibri"/>
-        </w:rPr>
-        <w:t>. Line 12 takes 1 step. Line 13</w:t>
+    </w:p>
+    <w:p>
+      <w:pPr>
+        <w:pStyle w:val="ListParagraph"/>
+        <w:suppressLineNumbers/>
+        <w:tabs>
+          <w:tab w:val="left" w:pos="3490"/>
+        </w:tabs>
+        <w:ind w:left="360"/>
+        <w:rPr>
+          <w:rFonts w:ascii="Calibri" w:hAnsi="Calibri"/>
+        </w:rPr>
+      </w:pPr>
+      <w:r>
+        <w:rPr>
+          <w:rFonts w:ascii="Calibri" w:hAnsi="Calibri"/>
+        </w:rPr>
+        <w:t xml:space="preserve">- </w:t>
+      </w:r>
+      <w:r>
+        <w:rPr>
+          <w:rFonts w:ascii="Calibri" w:hAnsi="Calibri"/>
+        </w:rPr>
+        <w:t>Line 6 takes n steps</w:t>
+      </w:r>
+      <w:r>
+        <w:rPr>
+          <w:rFonts w:ascii="Calibri" w:hAnsi="Calibri"/>
+        </w:rPr>
+        <w:t xml:space="preserve"> to fill the v</w:t>
+      </w:r>
+      <w:r>
+        <w:rPr>
+          <w:rFonts w:ascii="Calibri" w:hAnsi="Calibri"/>
+        </w:rPr>
+        <w:t>alues in a permutation array A.</w:t>
+      </w:r>
+    </w:p>
+    <w:p>
+      <w:pPr>
+        <w:pStyle w:val="ListParagraph"/>
+        <w:suppressLineNumbers/>
+        <w:tabs>
+          <w:tab w:val="left" w:pos="3490"/>
+        </w:tabs>
+        <w:ind w:left="360"/>
+        <w:rPr>
+          <w:rFonts w:ascii="Calibri" w:hAnsi="Calibri"/>
+        </w:rPr>
+      </w:pPr>
+      <w:r>
+        <w:rPr>
+          <w:rFonts w:ascii="Calibri" w:hAnsi="Calibri"/>
+        </w:rPr>
+        <w:t xml:space="preserve">- </w:t>
+      </w:r>
+      <w:r>
+        <w:rPr>
+          <w:rFonts w:ascii="Calibri" w:hAnsi="Calibri"/>
+        </w:rPr>
+        <w:t>Then, the program calls</w:t>
+      </w:r>
+      <w:r>
+        <w:rPr>
+          <w:rFonts w:ascii="Calibri" w:hAnsi="Calibri"/>
+        </w:rPr>
+        <w:t xml:space="preserve"> print_perm. In print_perm,</w:t>
+      </w:r>
+      <w:r>
+        <w:rPr>
+          <w:rFonts w:ascii="Calibri" w:hAnsi="Calibri"/>
+        </w:rPr>
+        <w:t xml:space="preserve"> line 10 takes 2 steps</w:t>
+      </w:r>
+      <w:r>
+        <w:rPr>
+          <w:rFonts w:ascii="Calibri" w:hAnsi="Calibri"/>
+        </w:rPr>
+        <w:t>.</w:t>
+      </w:r>
+    </w:p>
+    <w:p>
+      <w:pPr>
+        <w:pStyle w:val="ListParagraph"/>
+        <w:suppressLineNumbers/>
+        <w:tabs>
+          <w:tab w:val="left" w:pos="3490"/>
+        </w:tabs>
+        <w:ind w:left="360"/>
+        <w:rPr>
+          <w:rFonts w:ascii="Calibri" w:hAnsi="Calibri"/>
+        </w:rPr>
+      </w:pPr>
+      <w:r>
+        <w:rPr>
+          <w:rFonts w:ascii="Calibri" w:hAnsi="Calibri"/>
+        </w:rPr>
+        <w:t xml:space="preserve">- </w:t>
+      </w:r>
+      <w:r>
+        <w:rPr>
+          <w:rFonts w:ascii="Calibri" w:hAnsi="Calibri"/>
+        </w:rPr>
+        <w:t>In an if-else statement, l</w:t>
+      </w:r>
+      <w:r>
+        <w:rPr>
+          <w:rFonts w:ascii="Calibri" w:hAnsi="Calibri"/>
+        </w:rPr>
+        <w:t>ine 12 takes 1 step. Line 13</w:t>
       </w:r>
       <w:r>
         <w:rPr>
@@ -1097,7 +1237,32 @@
         <w:rPr>
           <w:rFonts w:ascii="Calibri" w:hAnsi="Calibri"/>
         </w:rPr>
-        <w:t>takes 1 + max(1, 0) step. Line 16</w:t>
+        <w:t>takes 1 + max(1, 0) step.</w:t>
+      </w:r>
+    </w:p>
+    <w:p>
+      <w:pPr>
+        <w:pStyle w:val="ListParagraph"/>
+        <w:suppressLineNumbers/>
+        <w:tabs>
+          <w:tab w:val="left" w:pos="3490"/>
+        </w:tabs>
+        <w:ind w:left="360"/>
+        <w:rPr>
+          <w:rFonts w:ascii="Calibri" w:hAnsi="Calibri"/>
+        </w:rPr>
+      </w:pPr>
+      <w:r>
+        <w:rPr>
+          <w:rFonts w:ascii="Calibri" w:hAnsi="Calibri"/>
+        </w:rPr>
+        <w:t xml:space="preserve">- </w:t>
+      </w:r>
+      <w:r>
+        <w:rPr>
+          <w:rFonts w:ascii="Calibri" w:hAnsi="Calibri"/>
+        </w:rPr>
+        <w:t>Line 16</w:t>
       </w:r>
       <w:r>
         <w:rPr>
@@ -1105,11 +1270,30 @@
         </w:rPr>
         <w:t>, the for-loop will take sizeA steps, which equals to number of points m.</w:t>
       </w:r>
-      <w:r>
-        <w:rPr>
-          <w:rFonts w:ascii="Calibri" w:hAnsi="Calibri"/>
-        </w:rPr>
-        <w:t xml:space="preserve"> Multiply t</w:t>
+    </w:p>
+    <w:p>
+      <w:pPr>
+        <w:pStyle w:val="ListParagraph"/>
+        <w:suppressLineNumbers/>
+        <w:tabs>
+          <w:tab w:val="left" w:pos="3490"/>
+        </w:tabs>
+        <w:ind w:left="360"/>
+        <w:rPr>
+          <w:rFonts w:ascii="Calibri" w:hAnsi="Calibri"/>
+        </w:rPr>
+      </w:pPr>
+      <w:r>
+        <w:rPr>
+          <w:rFonts w:ascii="Calibri" w:hAnsi="Calibri"/>
+        </w:rPr>
+        <w:t xml:space="preserve">- </w:t>
+      </w:r>
+      <w:r>
+        <w:rPr>
+          <w:rFonts w:ascii="Calibri" w:hAnsi="Calibri"/>
+        </w:rPr>
+        <w:t>Multiply t</w:t>
       </w:r>
       <w:r>
         <w:rPr>
@@ -1121,13 +1305,31 @@
         <w:rPr>
           <w:rFonts w:ascii="Calibri" w:hAnsi="Calibri"/>
         </w:rPr>
-        <w:t>recursive call at line 17</w:t>
-      </w:r>
-      <w:r>
-        <w:rPr>
-          <w:rFonts w:ascii="Calibri" w:hAnsi="Calibri"/>
-        </w:rPr>
-        <w:t xml:space="preserve"> which eventually becomes O(n!) since it is a permutation,</w:t>
+        <w:t xml:space="preserve">recursive call </w:t>
+      </w:r>
+      <w:r>
+        <w:rPr>
+          <w:rFonts w:ascii="Calibri" w:hAnsi="Calibri"/>
+        </w:rPr>
+        <w:t xml:space="preserve">to print_perm </w:t>
+      </w:r>
+      <w:r>
+        <w:rPr>
+          <w:rFonts w:ascii="Calibri" w:hAnsi="Calibri"/>
+        </w:rPr>
+        <w:t>at line 17</w:t>
+      </w:r>
+      <w:r>
+        <w:rPr>
+          <w:rFonts w:ascii="Calibri" w:hAnsi="Calibri"/>
+        </w:rPr>
+        <w:t xml:space="preserve"> which, as we learned in a class, takes O(n!)</w:t>
+      </w:r>
+      <w:r>
+        <w:rPr>
+          <w:rFonts w:ascii="Calibri" w:hAnsi="Calibri"/>
+        </w:rPr>
+        <w:t>,</w:t>
       </w:r>
       <w:r>
         <w:rPr>
@@ -1147,17 +1349,48 @@
         </w:rPr>
         <w:t>.</w:t>
       </w:r>
-      <w:r>
-        <w:rPr>
-          <w:rFonts w:ascii="Calibri" w:hAnsi="Calibri"/>
-        </w:rPr>
-        <w:t xml:space="preserve"> Lastly, we add another O(n!)</w:t>
-      </w:r>
-      <w:r>
-        <w:rPr>
-          <w:rFonts w:ascii="Calibri" w:hAnsi="Calibri"/>
-        </w:rPr>
-        <w:t xml:space="preserve"> for a recursive call. We have the following:</w:t>
+    </w:p>
+    <w:p>
+      <w:pPr>
+        <w:pStyle w:val="ListParagraph"/>
+        <w:suppressLineNumbers/>
+        <w:tabs>
+          <w:tab w:val="left" w:pos="3490"/>
+        </w:tabs>
+        <w:ind w:left="360"/>
+        <w:rPr>
+          <w:rFonts w:ascii="Calibri" w:hAnsi="Calibri"/>
+        </w:rPr>
+      </w:pPr>
+      <w:r>
+        <w:rPr>
+          <w:rFonts w:ascii="Calibri" w:hAnsi="Calibri"/>
+        </w:rPr>
+        <w:t xml:space="preserve">- </w:t>
+      </w:r>
+      <w:r>
+        <w:rPr>
+          <w:rFonts w:ascii="Calibri" w:hAnsi="Calibri"/>
+        </w:rPr>
+        <w:t>Lastly, we add another O(n!)</w:t>
+      </w:r>
+      <w:r>
+        <w:rPr>
+          <w:rFonts w:ascii="Calibri" w:hAnsi="Calibri"/>
+        </w:rPr>
+        <w:t xml:space="preserve"> for a recursive call</w:t>
+      </w:r>
+      <w:r>
+        <w:rPr>
+          <w:rFonts w:ascii="Calibri" w:hAnsi="Calibri"/>
+        </w:rPr>
+        <w:t xml:space="preserve"> to print_perm</w:t>
+      </w:r>
+      <w:r>
+        <w:rPr>
+          <w:rFonts w:ascii="Calibri" w:hAnsi="Calibri"/>
+        </w:rPr>
+        <w:t>. We have the following:</w:t>
       </w:r>
     </w:p>
     <w:p>
@@ -1387,6 +1620,19 @@
           <w:rFonts w:ascii="Calibri" w:eastAsiaTheme="minorEastAsia" w:hAnsi="Calibri"/>
         </w:rPr>
       </w:pPr>
+    </w:p>
+    <w:p>
+      <w:pPr>
+        <w:pStyle w:val="ListParagraph"/>
+        <w:suppressLineNumbers/>
+        <w:tabs>
+          <w:tab w:val="left" w:pos="3490"/>
+        </w:tabs>
+        <w:ind w:left="270"/>
+        <w:rPr>
+          <w:rFonts w:ascii="Calibri" w:eastAsiaTheme="minorEastAsia" w:hAnsi="Calibri"/>
+        </w:rPr>
+      </w:pPr>
       <m:oMathPara>
         <m:oMath>
           <m:r>
@@ -2163,16 +2409,21 @@
     </w:p>
     <w:p>
       <w:pPr>
-        <w:pStyle w:val="ListParagraph"/>
-        <w:suppressLineNumbers/>
-        <w:tabs>
-          <w:tab w:val="left" w:pos="3490"/>
-        </w:tabs>
-        <w:ind w:left="180"/>
-        <w:rPr>
-          <w:rFonts w:ascii="Calibri" w:eastAsiaTheme="minorEastAsia" w:hAnsi="Calibri"/>
-        </w:rPr>
-      </w:pPr>
+        <w:suppressLineNumbers/>
+        <w:tabs>
+          <w:tab w:val="left" w:pos="3490"/>
+        </w:tabs>
+        <w:rPr>
+          <w:rFonts w:ascii="Calibri" w:eastAsiaTheme="minorEastAsia" w:hAnsi="Calibri"/>
+        </w:rPr>
+      </w:pPr>
+      <w:r>
+        <w:rPr>
+          <w:rFonts w:ascii="Calibri" w:eastAsiaTheme="minorEastAsia" w:hAnsi="Calibri"/>
+        </w:rPr>
+        <w:br/>
+        <w:t>#clock starts counting at this point</w:t>
+      </w:r>
     </w:p>
     <w:p>
       <w:pPr>
@@ -2423,6 +2674,14 @@
           <w:rFonts w:ascii="Calibri" w:eastAsiaTheme="minorEastAsia" w:hAnsi="Calibri"/>
         </w:rPr>
       </w:pPr>
+      <w:r>
+        <w:rPr>
+          <w:rFonts w:ascii="Calibri" w:eastAsiaTheme="minorEastAsia" w:hAnsi="Calibri"/>
+        </w:rPr>
+        <w:t>#calculate the nearest unvisited neighbor from node A</w:t>
+      </w:r>
+      <w:bookmarkStart w:id="0" w:name="_GoBack"/>
+      <w:bookmarkEnd w:id="0"/>
     </w:p>
     <w:p>
       <w:pPr>
@@ -2594,250 +2853,22 @@
       <w:r>
         <w:rPr>
           <w:rFonts w:ascii="Calibri" w:eastAsiaTheme="minorEastAsia" w:hAnsi="Calibri"/>
-        </w:rPr>
-        <w:t xml:space="preserve">  </w:t>
-      </w:r>
-    </w:p>
-    <w:p>
-      <w:pPr>
-        <w:pStyle w:val="ListParagraph"/>
-        <w:numPr>
-          <w:ilvl w:val="0"/>
-          <w:numId w:val="10"/>
-        </w:numPr>
-        <w:suppressLineNumbers/>
-        <w:tabs>
-          <w:tab w:val="left" w:pos="3490"/>
-        </w:tabs>
-        <w:ind w:left="-180"/>
-        <w:rPr>
-          <w:rFonts w:ascii="Calibri" w:eastAsiaTheme="minorEastAsia" w:hAnsi="Calibri"/>
-        </w:rPr>
-      </w:pPr>
-      <w:r>
-        <w:rPr>
-          <w:rFonts w:ascii="Calibri" w:eastAsiaTheme="minorEastAsia" w:hAnsi="Calibri"/>
-        </w:rPr>
-        <w:t xml:space="preserve">  </w:t>
-      </w:r>
-      <w:r>
-        <w:rPr>
-          <w:rFonts w:ascii="Calibri" w:eastAsiaTheme="minorEastAsia" w:hAnsi="Calibri"/>
-        </w:rPr>
-        <w:t xml:space="preserve"> </w:t>
-      </w:r>
-      <w:r>
-        <w:rPr>
-          <w:rFonts w:ascii="Calibri" w:eastAsiaTheme="minorEastAsia" w:hAnsi="Calibri"/>
-        </w:rPr>
-        <w:t xml:space="preserve">for </w:t>
-      </w:r>
-      <w:r>
-        <w:rPr>
-          <w:rFonts w:ascii="Calibri" w:eastAsiaTheme="minorEastAsia" w:hAnsi="Calibri"/>
-        </w:rPr>
-        <w:t>i in range [0, n-1]:</w:t>
-      </w:r>
-      <w:r>
-        <w:rPr>
-          <w:rFonts w:ascii="Calibri" w:eastAsiaTheme="minorEastAsia" w:hAnsi="Calibri"/>
-        </w:rPr>
-        <w:t xml:space="preserve"> </w:t>
-      </w:r>
-    </w:p>
-    <w:p>
-      <w:pPr>
-        <w:pStyle w:val="ListParagraph"/>
-        <w:numPr>
-          <w:ilvl w:val="0"/>
-          <w:numId w:val="10"/>
-        </w:numPr>
-        <w:suppressLineNumbers/>
-        <w:tabs>
-          <w:tab w:val="left" w:pos="3490"/>
-        </w:tabs>
-        <w:ind w:left="-180"/>
-        <w:rPr>
-          <w:rFonts w:ascii="Calibri" w:eastAsiaTheme="minorEastAsia" w:hAnsi="Calibri"/>
-        </w:rPr>
-      </w:pPr>
-      <w:r>
-        <w:rPr>
-          <w:rFonts w:ascii="Calibri" w:eastAsiaTheme="minorEastAsia" w:hAnsi="Calibri"/>
-        </w:rPr>
-        <w:t xml:space="preserve">    </w:t>
-      </w:r>
-      <w:r>
-        <w:rPr>
-          <w:rFonts w:ascii="Calibri" w:eastAsiaTheme="minorEastAsia" w:hAnsi="Calibri"/>
-        </w:rPr>
-        <w:t xml:space="preserve"> </w:t>
-      </w:r>
-      <w:r>
-        <w:rPr>
-          <w:rFonts w:ascii="Calibri" w:eastAsiaTheme="minorEastAsia" w:hAnsi="Calibri"/>
-        </w:rPr>
-        <w:t xml:space="preserve">        </w:t>
-      </w:r>
-      <w:r>
-        <w:rPr>
-          <w:rFonts w:ascii="Calibri" w:eastAsiaTheme="minorEastAsia" w:hAnsi="Calibri"/>
-        </w:rPr>
-        <w:t>dist += sqrt((P[M[i]].x - P[M[i+1]].x)*(P[M[i]].x - P[M[i+1]].x) +</w:t>
-      </w:r>
-    </w:p>
-    <w:p>
-      <w:pPr>
-        <w:suppressLineNumbers/>
-        <w:tabs>
-          <w:tab w:val="left" w:pos="3490"/>
-        </w:tabs>
-        <w:rPr>
-          <w:rFonts w:ascii="Calibri" w:eastAsiaTheme="minorEastAsia" w:hAnsi="Calibri"/>
-        </w:rPr>
-      </w:pPr>
-      <w:r>
-        <w:rPr>
-          <w:rFonts w:ascii="Calibri" w:eastAsiaTheme="minorEastAsia" w:hAnsi="Calibri"/>
-        </w:rPr>
-        <w:t xml:space="preserve">                               </w:t>
-      </w:r>
-      <w:r>
-        <w:rPr>
-          <w:rFonts w:ascii="Calibri" w:eastAsiaTheme="minorEastAsia" w:hAnsi="Calibri"/>
-        </w:rPr>
-        <w:t>(P[M[i]].y - P[M[i+1]</w:t>
-      </w:r>
-      <w:r>
-        <w:rPr>
-          <w:rFonts w:ascii="Calibri" w:eastAsiaTheme="minorEastAsia" w:hAnsi="Calibri"/>
-        </w:rPr>
-        <w:t>].y)*(P[M[i]].y - P[M[i+1]].y))</w:t>
-      </w:r>
-    </w:p>
-    <w:p>
-      <w:pPr>
-        <w:pStyle w:val="ListParagraph"/>
-        <w:numPr>
-          <w:ilvl w:val="0"/>
-          <w:numId w:val="10"/>
-        </w:numPr>
-        <w:suppressLineNumbers/>
-        <w:tabs>
-          <w:tab w:val="left" w:pos="3490"/>
-        </w:tabs>
-        <w:ind w:left="-180"/>
-        <w:rPr>
-          <w:rFonts w:ascii="Calibri" w:eastAsiaTheme="minorEastAsia" w:hAnsi="Calibri"/>
-        </w:rPr>
-      </w:pPr>
-      <w:r>
-        <w:rPr>
-          <w:rFonts w:ascii="Calibri" w:eastAsiaTheme="minorEastAsia" w:hAnsi="Calibri"/>
-        </w:rPr>
-        <w:t xml:space="preserve">  </w:t>
-      </w:r>
-      <w:r>
-        <w:rPr>
-          <w:rFonts w:ascii="Calibri" w:eastAsiaTheme="minorEastAsia" w:hAnsi="Calibri"/>
-        </w:rPr>
-        <w:t xml:space="preserve">           </w:t>
-      </w:r>
-      <w:r>
-        <w:rPr>
-          <w:rFonts w:ascii="Calibri" w:eastAsiaTheme="minorEastAsia" w:hAnsi="Calibri"/>
-        </w:rPr>
-        <w:t>dist += sqrt((P[M[0]].x - P[M[n-1]].x)*(P[M[0]].x - P[M[n-1]].x) +</w:t>
-      </w:r>
-    </w:p>
-    <w:p>
-      <w:pPr>
-        <w:pStyle w:val="ListParagraph"/>
-        <w:suppressLineNumbers/>
-        <w:tabs>
-          <w:tab w:val="left" w:pos="3490"/>
-        </w:tabs>
-        <w:ind w:left="-180"/>
-        <w:rPr>
-          <w:rFonts w:ascii="Calibri" w:eastAsiaTheme="minorEastAsia" w:hAnsi="Calibri"/>
-        </w:rPr>
-      </w:pPr>
-      <w:r>
-        <w:rPr>
-          <w:rFonts w:ascii="Calibri" w:eastAsiaTheme="minorEastAsia" w:hAnsi="Calibri"/>
+          <w:noProof/>
         </w:rPr>
         <w:lastRenderedPageBreak/>
-        <w:t xml:space="preserve">           </w:t>
-      </w:r>
-      <w:r>
-        <w:rPr>
-          <w:rFonts w:ascii="Calibri" w:eastAsiaTheme="minorEastAsia" w:hAnsi="Calibri"/>
-        </w:rPr>
-        <w:t xml:space="preserve">                        </w:t>
-      </w:r>
-      <w:r>
-        <w:rPr>
-          <w:rFonts w:ascii="Calibri" w:eastAsiaTheme="minorEastAsia" w:hAnsi="Calibri"/>
-        </w:rPr>
-        <w:t>(P[M[0]].y - P[M[n-1]</w:t>
-      </w:r>
-      <w:r>
-        <w:rPr>
-          <w:rFonts w:ascii="Calibri" w:eastAsiaTheme="minorEastAsia" w:hAnsi="Calibri"/>
-        </w:rPr>
-        <w:t>].y)*(P[M[0]].y - P[M[n-1]].y))</w:t>
-      </w:r>
-    </w:p>
-    <w:p>
-      <w:pPr>
-        <w:suppressLineNumbers/>
-        <w:tabs>
-          <w:tab w:val="left" w:pos="3490"/>
-        </w:tabs>
-        <w:rPr>
-          <w:rFonts w:ascii="Calibri" w:eastAsiaTheme="minorEastAsia" w:hAnsi="Calibri"/>
-        </w:rPr>
-      </w:pPr>
-    </w:p>
-    <w:p>
-      <w:pPr>
-        <w:suppressLineNumbers/>
-        <w:tabs>
-          <w:tab w:val="left" w:pos="3490"/>
-        </w:tabs>
-        <w:rPr>
-          <w:rFonts w:ascii="Calibri" w:eastAsiaTheme="minorEastAsia" w:hAnsi="Calibri"/>
-        </w:rPr>
-      </w:pPr>
-    </w:p>
-    <w:p>
-      <w:pPr>
-        <w:suppressLineNumbers/>
-        <w:tabs>
-          <w:tab w:val="left" w:pos="3490"/>
-        </w:tabs>
-        <w:rPr>
-          <w:rFonts w:ascii="Calibri" w:eastAsiaTheme="minorEastAsia" w:hAnsi="Calibri"/>
-        </w:rPr>
-      </w:pPr>
-      <w:r>
-        <w:rPr>
-          <w:rFonts w:ascii="Calibri" w:eastAsiaTheme="minorEastAsia" w:hAnsi="Calibri"/>
-          <w:noProof/>
-        </w:rPr>
         <mc:AlternateContent>
           <mc:Choice Requires="wps">
             <w:drawing>
-              <wp:anchor distT="0" distB="0" distL="114300" distR="114300" simplePos="0" relativeHeight="251660288" behindDoc="1" locked="0" layoutInCell="1" allowOverlap="1" wp14:anchorId="497BDA9E" wp14:editId="536D6590">
+              <wp:anchor distT="0" distB="0" distL="114300" distR="114300" simplePos="0" relativeHeight="251658239" behindDoc="1" locked="0" layoutInCell="1" allowOverlap="1" wp14:anchorId="497BDA9E" wp14:editId="4ADE3E2F">
                 <wp:simplePos x="0" y="0"/>
                 <wp:positionH relativeFrom="column">
                   <wp:posOffset>-176645</wp:posOffset>
                 </wp:positionH>
                 <wp:positionV relativeFrom="paragraph">
-                  <wp:posOffset>0</wp:posOffset>
+                  <wp:posOffset>-111760</wp:posOffset>
                 </wp:positionV>
-                <wp:extent cx="6286500" cy="5831840"/>
-                <wp:effectExtent l="0" t="0" r="38100" b="35560"/>
+                <wp:extent cx="6286500" cy="7426383"/>
+                <wp:effectExtent l="0" t="0" r="38100" b="15875"/>
                 <wp:wrapNone/>
                 <wp:docPr id="11" name="Rectangle 11"/>
                 <wp:cNvGraphicFramePr/>
@@ -2848,7 +2879,7 @@
                       <wps:spPr>
                         <a:xfrm>
                           <a:off x="0" y="0"/>
-                          <a:ext cx="6286500" cy="5831840"/>
+                          <a:ext cx="6286500" cy="7426383"/>
                         </a:xfrm>
                         <a:prstGeom prst="rect">
                           <a:avLst/>
@@ -2885,10 +2916,28 @@
           </mc:Choice>
           <mc:Fallback>
             <w:pict>
-              <v:rect w14:anchorId="6D7DC034" id="Rectangle_x0020_11" o:spid="_x0000_s1026" style="position:absolute;margin-left:-13.9pt;margin-top:0;width:495pt;height:459.2pt;z-index:-251656192;visibility:visible;mso-wrap-style:square;mso-height-percent:0;mso-wrap-distance-left:9pt;mso-wrap-distance-top:0;mso-wrap-distance-right:9pt;mso-wrap-distance-bottom:0;mso-position-horizontal:absolute;mso-position-horizontal-relative:text;mso-position-vertical:absolute;mso-position-vertical-relative:text;mso-height-percent:0;mso-height-relative:margin;v-text-anchor:middle" o:gfxdata="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" fillcolor="white [3201]" strokecolor="black [3200]" strokeweight="1pt"/>
+              <v:rect w14:anchorId="05BA43C0" id="Rectangle_x0020_11" o:spid="_x0000_s1026" style="position:absolute;margin-left:-13.9pt;margin-top:-8.75pt;width:495pt;height:584.75pt;z-index:-251658241;visibility:visible;mso-wrap-style:square;mso-height-percent:0;mso-wrap-distance-left:9pt;mso-wrap-distance-top:0;mso-wrap-distance-right:9pt;mso-wrap-distance-bottom:0;mso-position-horizontal:absolute;mso-position-horizontal-relative:text;mso-position-vertical:absolute;mso-position-vertical-relative:text;mso-height-percent:0;mso-height-relative:margin;v-text-anchor:middle" o:gfxdata="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" fillcolor="white [3201]" strokecolor="black [3200]" strokeweight="1pt"/>
             </w:pict>
           </mc:Fallback>
         </mc:AlternateContent>
+      </w:r>
+      <w:r>
+        <w:rPr>
+          <w:rFonts w:ascii="Calibri" w:eastAsiaTheme="minorEastAsia" w:hAnsi="Calibri"/>
+        </w:rPr>
+        <w:t xml:space="preserve">  </w:t>
+      </w:r>
+      <w:r>
+        <w:rPr>
+          <w:rFonts w:ascii="Calibri" w:eastAsiaTheme="minorEastAsia" w:hAnsi="Calibri"/>
+        </w:rPr>
+        <w:t>#</w:t>
+      </w:r>
+      <w:r>
+        <w:rPr>
+          <w:rFonts w:ascii="Calibri" w:eastAsiaTheme="minorEastAsia" w:hAnsi="Calibri"/>
+        </w:rPr>
+        <w:t>cal calculate the length of Hamiltonian cycle</w:t>
       </w:r>
     </w:p>
     <w:p>
@@ -2911,43 +2960,31 @@
         <w:rPr>
           <w:rFonts w:ascii="Calibri" w:eastAsiaTheme="minorEastAsia" w:hAnsi="Calibri"/>
         </w:rPr>
-        <w:t xml:space="preserve">   </w:t>
-      </w:r>
-      <w:r>
-        <w:rPr>
-          <w:rFonts w:ascii="Calibri" w:eastAsiaTheme="minorEastAsia" w:hAnsi="Calibri"/>
-        </w:rPr>
-        <w:t>def</w:t>
-      </w:r>
-      <w:r>
-        <w:rPr>
-          <w:rFonts w:ascii="Calibri" w:eastAsiaTheme="minorEastAsia" w:hAnsi="Calibri"/>
-        </w:rPr>
-        <w:t xml:space="preserve"> farthest_point(</w:t>
-      </w:r>
-      <w:r>
-        <w:rPr>
-          <w:rFonts w:ascii="Calibri" w:eastAsiaTheme="minorEastAsia" w:hAnsi="Calibri"/>
-        </w:rPr>
-        <w:t>n</w:t>
-      </w:r>
-      <w:r>
-        <w:rPr>
-          <w:rFonts w:ascii="Calibri" w:eastAsiaTheme="minorEastAsia" w:hAnsi="Calibri"/>
-        </w:rPr>
-        <w:t xml:space="preserve">, </w:t>
-      </w:r>
-      <w:r>
-        <w:rPr>
-          <w:rFonts w:ascii="Calibri" w:eastAsiaTheme="minorEastAsia" w:hAnsi="Calibri"/>
-        </w:rPr>
-        <w:t>P)</w:t>
-      </w:r>
-      <w:r>
-        <w:rPr>
-          <w:rFonts w:ascii="Calibri" w:eastAsiaTheme="minorEastAsia" w:hAnsi="Calibri"/>
-        </w:rPr>
-        <w:t>:</w:t>
+        <w:t xml:space="preserve">  </w:t>
+      </w:r>
+      <w:r>
+        <w:rPr>
+          <w:rFonts w:ascii="Calibri" w:eastAsiaTheme="minorEastAsia" w:hAnsi="Calibri"/>
+        </w:rPr>
+        <w:t xml:space="preserve"> </w:t>
+      </w:r>
+      <w:r>
+        <w:rPr>
+          <w:rFonts w:ascii="Calibri" w:eastAsiaTheme="minorEastAsia" w:hAnsi="Calibri"/>
+        </w:rPr>
+        <w:t xml:space="preserve">for </w:t>
+      </w:r>
+      <w:r>
+        <w:rPr>
+          <w:rFonts w:ascii="Calibri" w:eastAsiaTheme="minorEastAsia" w:hAnsi="Calibri"/>
+        </w:rPr>
+        <w:t>i in range [0, n-1]:</w:t>
+      </w:r>
+      <w:r>
+        <w:rPr>
+          <w:rFonts w:ascii="Calibri" w:eastAsiaTheme="minorEastAsia" w:hAnsi="Calibri"/>
+        </w:rPr>
+        <w:t xml:space="preserve"> </w:t>
       </w:r>
     </w:p>
     <w:p>
@@ -2970,13 +3007,54 @@
         <w:rPr>
           <w:rFonts w:ascii="Calibri" w:eastAsiaTheme="minorEastAsia" w:hAnsi="Calibri"/>
         </w:rPr>
-        <w:t xml:space="preserve">            </w:t>
-      </w:r>
-      <w:r>
-        <w:rPr>
-          <w:rFonts w:ascii="Calibri" w:eastAsiaTheme="minorEastAsia" w:hAnsi="Calibri"/>
-        </w:rPr>
-        <w:t>farthest_point = 0</w:t>
+        <w:t xml:space="preserve">    </w:t>
+      </w:r>
+      <w:r>
+        <w:rPr>
+          <w:rFonts w:ascii="Calibri" w:eastAsiaTheme="minorEastAsia" w:hAnsi="Calibri"/>
+        </w:rPr>
+        <w:t xml:space="preserve"> </w:t>
+      </w:r>
+      <w:r>
+        <w:rPr>
+          <w:rFonts w:ascii="Calibri" w:eastAsiaTheme="minorEastAsia" w:hAnsi="Calibri"/>
+        </w:rPr>
+        <w:t xml:space="preserve">        </w:t>
+      </w:r>
+      <w:r>
+        <w:rPr>
+          <w:rFonts w:ascii="Calibri" w:eastAsiaTheme="minorEastAsia" w:hAnsi="Calibri"/>
+        </w:rPr>
+        <w:t>dist += sqrt((P[M[i]].x - P[M[i+1]].x)*(P[M[i]].x - P[M[i+1]].x) +</w:t>
+      </w:r>
+    </w:p>
+    <w:p>
+      <w:pPr>
+        <w:suppressLineNumbers/>
+        <w:tabs>
+          <w:tab w:val="left" w:pos="3490"/>
+        </w:tabs>
+        <w:rPr>
+          <w:rFonts w:ascii="Calibri" w:eastAsiaTheme="minorEastAsia" w:hAnsi="Calibri"/>
+        </w:rPr>
+      </w:pPr>
+      <w:r>
+        <w:rPr>
+          <w:rFonts w:ascii="Calibri" w:eastAsiaTheme="minorEastAsia" w:hAnsi="Calibri"/>
+        </w:rPr>
+        <w:t xml:space="preserve">                               </w:t>
+      </w:r>
+      <w:r>
+        <w:rPr>
+          <w:rFonts w:ascii="Calibri" w:eastAsiaTheme="minorEastAsia" w:hAnsi="Calibri"/>
+        </w:rPr>
+        <w:t>(P[M[i]].y - P[M[i+1]</w:t>
+      </w:r>
+      <w:r>
+        <w:rPr>
+          <w:rFonts w:ascii="Calibri" w:eastAsiaTheme="minorEastAsia" w:hAnsi="Calibri"/>
+        </w:rPr>
+        <w:t>].y)*(P[M[i]].y - P[M[i+1]].y))</w:t>
       </w:r>
     </w:p>
     <w:p>
@@ -2999,7 +3077,7 @@
         <w:rPr>
           <w:rFonts w:ascii="Calibri" w:eastAsiaTheme="minorEastAsia" w:hAnsi="Calibri"/>
         </w:rPr>
-        <w:t xml:space="preserve"> </w:t>
+        <w:t xml:space="preserve">  </w:t>
       </w:r>
       <w:r>
         <w:rPr>
@@ -3011,13 +3089,83 @@
         <w:rPr>
           <w:rFonts w:ascii="Calibri" w:eastAsiaTheme="minorEastAsia" w:hAnsi="Calibri"/>
         </w:rPr>
-        <w:t>max_dist</w:t>
-      </w:r>
-      <w:r>
-        <w:rPr>
-          <w:rFonts w:ascii="Calibri" w:eastAsiaTheme="minorEastAsia" w:hAnsi="Calibri"/>
-        </w:rPr>
-        <w:t>, dist</w:t>
+        <w:t>dist += sqrt((P[M[0]].x - P[M[n-1]].x)*(P[M[0]].x - P[M[n-1]].x) +</w:t>
+      </w:r>
+    </w:p>
+    <w:p>
+      <w:pPr>
+        <w:pStyle w:val="ListParagraph"/>
+        <w:suppressLineNumbers/>
+        <w:tabs>
+          <w:tab w:val="left" w:pos="3490"/>
+        </w:tabs>
+        <w:ind w:left="-180"/>
+        <w:rPr>
+          <w:rFonts w:ascii="Calibri" w:eastAsiaTheme="minorEastAsia" w:hAnsi="Calibri"/>
+        </w:rPr>
+      </w:pPr>
+      <w:r>
+        <w:rPr>
+          <w:rFonts w:ascii="Calibri" w:eastAsiaTheme="minorEastAsia" w:hAnsi="Calibri"/>
+        </w:rPr>
+        <w:t xml:space="preserve">           </w:t>
+      </w:r>
+      <w:r>
+        <w:rPr>
+          <w:rFonts w:ascii="Calibri" w:eastAsiaTheme="minorEastAsia" w:hAnsi="Calibri"/>
+        </w:rPr>
+        <w:t xml:space="preserve">                        </w:t>
+      </w:r>
+      <w:r>
+        <w:rPr>
+          <w:rFonts w:ascii="Calibri" w:eastAsiaTheme="minorEastAsia" w:hAnsi="Calibri"/>
+        </w:rPr>
+        <w:t>(P[M[0]].y - P[M[n-1]</w:t>
+      </w:r>
+      <w:r>
+        <w:rPr>
+          <w:rFonts w:ascii="Calibri" w:eastAsiaTheme="minorEastAsia" w:hAnsi="Calibri"/>
+        </w:rPr>
+        <w:t>].y)*(P[M[0]].y - P[M[n-1]].y))</w:t>
+      </w:r>
+    </w:p>
+    <w:p>
+      <w:pPr>
+        <w:suppressLineNumbers/>
+        <w:tabs>
+          <w:tab w:val="left" w:pos="3490"/>
+        </w:tabs>
+        <w:rPr>
+          <w:rFonts w:ascii="Calibri" w:eastAsiaTheme="minorEastAsia" w:hAnsi="Calibri"/>
+        </w:rPr>
+      </w:pPr>
+    </w:p>
+    <w:p>
+      <w:pPr>
+        <w:suppressLineNumbers/>
+        <w:tabs>
+          <w:tab w:val="left" w:pos="3490"/>
+        </w:tabs>
+        <w:rPr>
+          <w:rFonts w:ascii="Calibri" w:eastAsiaTheme="minorEastAsia" w:hAnsi="Calibri"/>
+        </w:rPr>
+      </w:pPr>
+    </w:p>
+    <w:p>
+      <w:pPr>
+        <w:suppressLineNumbers/>
+        <w:tabs>
+          <w:tab w:val="left" w:pos="3490"/>
+        </w:tabs>
+        <w:rPr>
+          <w:rFonts w:ascii="Calibri" w:eastAsiaTheme="minorEastAsia" w:hAnsi="Calibri"/>
+        </w:rPr>
+      </w:pPr>
+      <w:r>
+        <w:rPr>
+          <w:rFonts w:ascii="Calibri" w:eastAsiaTheme="minorEastAsia" w:hAnsi="Calibri"/>
+        </w:rPr>
+        <w:t>#return an index of farthest point from P[0]</w:t>
       </w:r>
     </w:p>
     <w:p>
@@ -3040,19 +3188,43 @@
         <w:rPr>
           <w:rFonts w:ascii="Calibri" w:eastAsiaTheme="minorEastAsia" w:hAnsi="Calibri"/>
         </w:rPr>
-        <w:t xml:space="preserve"> </w:t>
-      </w:r>
-      <w:r>
-        <w:rPr>
-          <w:rFonts w:ascii="Calibri" w:eastAsiaTheme="minorEastAsia" w:hAnsi="Calibri"/>
-        </w:rPr>
-        <w:t xml:space="preserve">           i, j</w:t>
-      </w:r>
-      <w:r>
-        <w:rPr>
-          <w:rFonts w:ascii="Calibri" w:eastAsiaTheme="minorEastAsia" w:hAnsi="Calibri"/>
-        </w:rPr>
-        <w:t xml:space="preserve">  </w:t>
+        <w:t xml:space="preserve">   </w:t>
+      </w:r>
+      <w:r>
+        <w:rPr>
+          <w:rFonts w:ascii="Calibri" w:eastAsiaTheme="minorEastAsia" w:hAnsi="Calibri"/>
+        </w:rPr>
+        <w:t>def</w:t>
+      </w:r>
+      <w:r>
+        <w:rPr>
+          <w:rFonts w:ascii="Calibri" w:eastAsiaTheme="minorEastAsia" w:hAnsi="Calibri"/>
+        </w:rPr>
+        <w:t xml:space="preserve"> farthest_point(</w:t>
+      </w:r>
+      <w:r>
+        <w:rPr>
+          <w:rFonts w:ascii="Calibri" w:eastAsiaTheme="minorEastAsia" w:hAnsi="Calibri"/>
+        </w:rPr>
+        <w:t>n</w:t>
+      </w:r>
+      <w:r>
+        <w:rPr>
+          <w:rFonts w:ascii="Calibri" w:eastAsiaTheme="minorEastAsia" w:hAnsi="Calibri"/>
+        </w:rPr>
+        <w:t xml:space="preserve">, </w:t>
+      </w:r>
+      <w:r>
+        <w:rPr>
+          <w:rFonts w:ascii="Calibri" w:eastAsiaTheme="minorEastAsia" w:hAnsi="Calibri"/>
+        </w:rPr>
+        <w:t>P)</w:t>
+      </w:r>
+      <w:r>
+        <w:rPr>
+          <w:rFonts w:ascii="Calibri" w:eastAsiaTheme="minorEastAsia" w:hAnsi="Calibri"/>
+        </w:rPr>
+        <w:t>:</w:t>
       </w:r>
     </w:p>
     <w:p>
@@ -3075,25 +3247,13 @@
         <w:rPr>
           <w:rFonts w:ascii="Calibri" w:eastAsiaTheme="minorEastAsia" w:hAnsi="Calibri"/>
         </w:rPr>
-        <w:t xml:space="preserve">  </w:t>
-      </w:r>
-      <w:r>
-        <w:rPr>
-          <w:rFonts w:ascii="Calibri" w:eastAsiaTheme="minorEastAsia" w:hAnsi="Calibri"/>
-        </w:rPr>
-        <w:t xml:space="preserve">          </w:t>
-      </w:r>
-      <w:r>
-        <w:rPr>
-          <w:rFonts w:ascii="Calibri" w:eastAsiaTheme="minorEastAsia" w:hAnsi="Calibri"/>
-        </w:rPr>
-        <w:t xml:space="preserve">max_dist = sqrt( (P[0].x - P[n-1].x)*(P[0].x - P[n-1].x)  + (P[0].y - </w:t>
-      </w:r>
-      <w:r>
-        <w:rPr>
-          <w:rFonts w:ascii="Calibri" w:eastAsiaTheme="minorEastAsia" w:hAnsi="Calibri"/>
-        </w:rPr>
-        <w:t>P[n-1].y)*(P[0].y - P[n-1].y) )</w:t>
+        <w:t xml:space="preserve">            </w:t>
+      </w:r>
+      <w:r>
+        <w:rPr>
+          <w:rFonts w:ascii="Calibri" w:eastAsiaTheme="minorEastAsia" w:hAnsi="Calibri"/>
+        </w:rPr>
+        <w:t>farthest_point = 0</w:t>
       </w:r>
     </w:p>
     <w:p>
@@ -3112,6 +3272,30 @@
           <w:rFonts w:ascii="Calibri" w:eastAsiaTheme="minorEastAsia" w:hAnsi="Calibri"/>
         </w:rPr>
       </w:pPr>
+      <w:r>
+        <w:rPr>
+          <w:rFonts w:ascii="Calibri" w:eastAsiaTheme="minorEastAsia" w:hAnsi="Calibri"/>
+        </w:rPr>
+        <w:t xml:space="preserve"> </w:t>
+      </w:r>
+      <w:r>
+        <w:rPr>
+          <w:rFonts w:ascii="Calibri" w:eastAsiaTheme="minorEastAsia" w:hAnsi="Calibri"/>
+        </w:rPr>
+        <w:t xml:space="preserve">           </w:t>
+      </w:r>
+      <w:r>
+        <w:rPr>
+          <w:rFonts w:ascii="Calibri" w:eastAsiaTheme="minorEastAsia" w:hAnsi="Calibri"/>
+        </w:rPr>
+        <w:t>max_dist</w:t>
+      </w:r>
+      <w:r>
+        <w:rPr>
+          <w:rFonts w:ascii="Calibri" w:eastAsiaTheme="minorEastAsia" w:hAnsi="Calibri"/>
+        </w:rPr>
+        <w:t>, dist</w:t>
+      </w:r>
     </w:p>
     <w:p>
       <w:pPr>
@@ -3133,49 +3317,19 @@
         <w:rPr>
           <w:rFonts w:ascii="Calibri" w:eastAsiaTheme="minorEastAsia" w:hAnsi="Calibri"/>
         </w:rPr>
+        <w:t xml:space="preserve"> </w:t>
+      </w:r>
+      <w:r>
+        <w:rPr>
+          <w:rFonts w:ascii="Calibri" w:eastAsiaTheme="minorEastAsia" w:hAnsi="Calibri"/>
+        </w:rPr>
+        <w:t xml:space="preserve">           i, j</w:t>
+      </w:r>
+      <w:r>
+        <w:rPr>
+          <w:rFonts w:ascii="Calibri" w:eastAsiaTheme="minorEastAsia" w:hAnsi="Calibri"/>
+        </w:rPr>
         <w:t xml:space="preserve">  </w:t>
-      </w:r>
-      <w:r>
-        <w:rPr>
-          <w:rFonts w:ascii="Calibri" w:eastAsiaTheme="minorEastAsia" w:hAnsi="Calibri"/>
-        </w:rPr>
-        <w:t xml:space="preserve">          </w:t>
-      </w:r>
-      <w:r>
-        <w:rPr>
-          <w:rFonts w:ascii="Calibri" w:eastAsiaTheme="minorEastAsia" w:hAnsi="Calibri"/>
-        </w:rPr>
-        <w:t xml:space="preserve">for </w:t>
-      </w:r>
-      <w:r>
-        <w:rPr>
-          <w:rFonts w:ascii="Calibri" w:eastAsiaTheme="minorEastAsia" w:hAnsi="Calibri"/>
-        </w:rPr>
-        <w:t>i in range[0,</w:t>
-      </w:r>
-      <w:r>
-        <w:rPr>
-          <w:rFonts w:ascii="Calibri" w:eastAsiaTheme="minorEastAsia" w:hAnsi="Calibri"/>
-        </w:rPr>
-        <w:t xml:space="preserve"> </w:t>
-      </w:r>
-      <w:r>
-        <w:rPr>
-          <w:rFonts w:ascii="Calibri" w:eastAsiaTheme="minorEastAsia" w:hAnsi="Calibri"/>
-        </w:rPr>
-        <w:t>n</w:t>
-      </w:r>
-      <w:r>
-        <w:rPr>
-          <w:rFonts w:ascii="Calibri" w:eastAsiaTheme="minorEastAsia" w:hAnsi="Calibri"/>
-        </w:rPr>
-        <w:t>-1</w:t>
-      </w:r>
-      <w:r>
-        <w:rPr>
-          <w:rFonts w:ascii="Calibri" w:eastAsiaTheme="minorEastAsia" w:hAnsi="Calibri"/>
-        </w:rPr>
-        <w:t>]:</w:t>
       </w:r>
     </w:p>
     <w:p>
@@ -3198,43 +3352,25 @@
         <w:rPr>
           <w:rFonts w:ascii="Calibri" w:eastAsiaTheme="minorEastAsia" w:hAnsi="Calibri"/>
         </w:rPr>
-        <w:t xml:space="preserve">    </w:t>
-      </w:r>
-      <w:r>
-        <w:rPr>
-          <w:rFonts w:ascii="Calibri" w:eastAsiaTheme="minorEastAsia" w:hAnsi="Calibri"/>
-        </w:rPr>
-        <w:t xml:space="preserve">                  </w:t>
-      </w:r>
-      <w:r>
-        <w:rPr>
-          <w:rFonts w:ascii="Calibri" w:eastAsiaTheme="minorEastAsia" w:hAnsi="Calibri"/>
-        </w:rPr>
-        <w:t xml:space="preserve">for </w:t>
-      </w:r>
-      <w:r>
-        <w:rPr>
-          <w:rFonts w:ascii="Calibri" w:eastAsiaTheme="minorEastAsia" w:hAnsi="Calibri"/>
-        </w:rPr>
-        <w:t>j in range[0, n</w:t>
-      </w:r>
-      <w:r>
-        <w:rPr>
-          <w:rFonts w:ascii="Calibri" w:eastAsiaTheme="minorEastAsia" w:hAnsi="Calibri"/>
-        </w:rPr>
-        <w:t>-1</w:t>
-      </w:r>
-      <w:r>
-        <w:rPr>
-          <w:rFonts w:ascii="Calibri" w:eastAsiaTheme="minorEastAsia" w:hAnsi="Calibri"/>
-        </w:rPr>
-        <w:t>]:</w:t>
-      </w:r>
-      <w:r>
-        <w:rPr>
-          <w:rFonts w:ascii="Calibri" w:eastAsiaTheme="minorEastAsia" w:hAnsi="Calibri"/>
-        </w:rPr>
-        <w:t xml:space="preserve"> </w:t>
+        <w:t xml:space="preserve">  </w:t>
+      </w:r>
+      <w:r>
+        <w:rPr>
+          <w:rFonts w:ascii="Calibri" w:eastAsiaTheme="minorEastAsia" w:hAnsi="Calibri"/>
+        </w:rPr>
+        <w:t xml:space="preserve">          </w:t>
+      </w:r>
+      <w:r>
+        <w:rPr>
+          <w:rFonts w:ascii="Calibri" w:eastAsiaTheme="minorEastAsia" w:hAnsi="Calibri"/>
+        </w:rPr>
+        <w:t xml:space="preserve">max_dist = sqrt( (P[0].x - P[n-1].x)*(P[0].x - P[n-1].x)  + (P[0].y - </w:t>
+      </w:r>
+      <w:r>
+        <w:rPr>
+          <w:rFonts w:ascii="Calibri" w:eastAsiaTheme="minorEastAsia" w:hAnsi="Calibri"/>
+        </w:rPr>
+        <w:t>P[n-1].y)*(P[0].y - P[n-1].y) )</w:t>
       </w:r>
     </w:p>
     <w:p>
@@ -3253,30 +3389,6 @@
           <w:rFonts w:ascii="Calibri" w:eastAsiaTheme="minorEastAsia" w:hAnsi="Calibri"/>
         </w:rPr>
       </w:pPr>
-      <w:r>
-        <w:rPr>
-          <w:rFonts w:ascii="Calibri" w:eastAsiaTheme="minorEastAsia" w:hAnsi="Calibri"/>
-        </w:rPr>
-        <w:t xml:space="preserve">    </w:t>
-      </w:r>
-      <w:r>
-        <w:rPr>
-          <w:rFonts w:ascii="Calibri" w:eastAsiaTheme="minorEastAsia" w:hAnsi="Calibri"/>
-        </w:rPr>
-        <w:t xml:space="preserve">                        </w:t>
-      </w:r>
-      <w:r>
-        <w:rPr>
-          <w:rFonts w:ascii="Calibri" w:eastAsiaTheme="minorEastAsia" w:hAnsi="Calibri"/>
-        </w:rPr>
-        <w:t>dist = sqrt(  (P[i].x - P[j].x)*(P[i].x - P[j].x) +  (P[i].</w:t>
-      </w:r>
-      <w:r>
-        <w:rPr>
-          <w:rFonts w:ascii="Calibri" w:eastAsiaTheme="minorEastAsia" w:hAnsi="Calibri"/>
-        </w:rPr>
-        <w:t>y - P[j].y)*(P[i].y - P[j].y) )</w:t>
-      </w:r>
     </w:p>
     <w:p>
       <w:pPr>
@@ -3298,13 +3410,49 @@
         <w:rPr>
           <w:rFonts w:ascii="Calibri" w:eastAsiaTheme="minorEastAsia" w:hAnsi="Calibri"/>
         </w:rPr>
-        <w:t xml:space="preserve">    </w:t>
-      </w:r>
-      <w:r>
-        <w:rPr>
-          <w:rFonts w:ascii="Calibri" w:eastAsiaTheme="minorEastAsia" w:hAnsi="Calibri"/>
-        </w:rPr>
-        <w:t xml:space="preserve">                        if (max_dist &lt; dist) :</w:t>
+        <w:t xml:space="preserve">  </w:t>
+      </w:r>
+      <w:r>
+        <w:rPr>
+          <w:rFonts w:ascii="Calibri" w:eastAsiaTheme="minorEastAsia" w:hAnsi="Calibri"/>
+        </w:rPr>
+        <w:t xml:space="preserve">          </w:t>
+      </w:r>
+      <w:r>
+        <w:rPr>
+          <w:rFonts w:ascii="Calibri" w:eastAsiaTheme="minorEastAsia" w:hAnsi="Calibri"/>
+        </w:rPr>
+        <w:t xml:space="preserve">for </w:t>
+      </w:r>
+      <w:r>
+        <w:rPr>
+          <w:rFonts w:ascii="Calibri" w:eastAsiaTheme="minorEastAsia" w:hAnsi="Calibri"/>
+        </w:rPr>
+        <w:t>i in range[0,</w:t>
+      </w:r>
+      <w:r>
+        <w:rPr>
+          <w:rFonts w:ascii="Calibri" w:eastAsiaTheme="minorEastAsia" w:hAnsi="Calibri"/>
+        </w:rPr>
+        <w:t xml:space="preserve"> </w:t>
+      </w:r>
+      <w:r>
+        <w:rPr>
+          <w:rFonts w:ascii="Calibri" w:eastAsiaTheme="minorEastAsia" w:hAnsi="Calibri"/>
+        </w:rPr>
+        <w:t>n</w:t>
+      </w:r>
+      <w:r>
+        <w:rPr>
+          <w:rFonts w:ascii="Calibri" w:eastAsiaTheme="minorEastAsia" w:hAnsi="Calibri"/>
+        </w:rPr>
+        <w:t>-1</w:t>
+      </w:r>
+      <w:r>
+        <w:rPr>
+          <w:rFonts w:ascii="Calibri" w:eastAsiaTheme="minorEastAsia" w:hAnsi="Calibri"/>
+        </w:rPr>
+        <w:t>]:</w:t>
       </w:r>
     </w:p>
     <w:p>
@@ -3327,19 +3475,43 @@
         <w:rPr>
           <w:rFonts w:ascii="Calibri" w:eastAsiaTheme="minorEastAsia" w:hAnsi="Calibri"/>
         </w:rPr>
-        <w:t xml:space="preserve">      </w:t>
-      </w:r>
-      <w:r>
-        <w:rPr>
-          <w:rFonts w:ascii="Calibri" w:eastAsiaTheme="minorEastAsia" w:hAnsi="Calibri"/>
-        </w:rPr>
-        <w:t xml:space="preserve">                              </w:t>
-      </w:r>
-      <w:r>
-        <w:rPr>
-          <w:rFonts w:ascii="Calibri" w:eastAsiaTheme="minorEastAsia" w:hAnsi="Calibri"/>
-        </w:rPr>
-        <w:t>max_dist = dist;</w:t>
+        <w:t xml:space="preserve">    </w:t>
+      </w:r>
+      <w:r>
+        <w:rPr>
+          <w:rFonts w:ascii="Calibri" w:eastAsiaTheme="minorEastAsia" w:hAnsi="Calibri"/>
+        </w:rPr>
+        <w:t xml:space="preserve">                  </w:t>
+      </w:r>
+      <w:r>
+        <w:rPr>
+          <w:rFonts w:ascii="Calibri" w:eastAsiaTheme="minorEastAsia" w:hAnsi="Calibri"/>
+        </w:rPr>
+        <w:t xml:space="preserve">for </w:t>
+      </w:r>
+      <w:r>
+        <w:rPr>
+          <w:rFonts w:ascii="Calibri" w:eastAsiaTheme="minorEastAsia" w:hAnsi="Calibri"/>
+        </w:rPr>
+        <w:t>j in range[0, n</w:t>
+      </w:r>
+      <w:r>
+        <w:rPr>
+          <w:rFonts w:ascii="Calibri" w:eastAsiaTheme="minorEastAsia" w:hAnsi="Calibri"/>
+        </w:rPr>
+        <w:t>-1</w:t>
+      </w:r>
+      <w:r>
+        <w:rPr>
+          <w:rFonts w:ascii="Calibri" w:eastAsiaTheme="minorEastAsia" w:hAnsi="Calibri"/>
+        </w:rPr>
+        <w:t>]:</w:t>
+      </w:r>
+      <w:r>
+        <w:rPr>
+          <w:rFonts w:ascii="Calibri" w:eastAsiaTheme="minorEastAsia" w:hAnsi="Calibri"/>
+        </w:rPr>
+        <w:t xml:space="preserve"> </w:t>
       </w:r>
     </w:p>
     <w:p>
@@ -3362,13 +3534,25 @@
         <w:rPr>
           <w:rFonts w:ascii="Calibri" w:eastAsiaTheme="minorEastAsia" w:hAnsi="Calibri"/>
         </w:rPr>
-        <w:t xml:space="preserve">      </w:t>
-      </w:r>
-      <w:r>
-        <w:rPr>
-          <w:rFonts w:ascii="Calibri" w:eastAsiaTheme="minorEastAsia" w:hAnsi="Calibri"/>
-        </w:rPr>
-        <w:t xml:space="preserve">                              farthest_point = i</w:t>
+        <w:t xml:space="preserve">    </w:t>
+      </w:r>
+      <w:r>
+        <w:rPr>
+          <w:rFonts w:ascii="Calibri" w:eastAsiaTheme="minorEastAsia" w:hAnsi="Calibri"/>
+        </w:rPr>
+        <w:t xml:space="preserve">                        </w:t>
+      </w:r>
+      <w:r>
+        <w:rPr>
+          <w:rFonts w:ascii="Calibri" w:eastAsiaTheme="minorEastAsia" w:hAnsi="Calibri"/>
+        </w:rPr>
+        <w:t>dist = sqrt(  (P[i].x - P[j].x)*(P[i].x - P[j].x) +  (P[i].</w:t>
+      </w:r>
+      <w:r>
+        <w:rPr>
+          <w:rFonts w:ascii="Calibri" w:eastAsiaTheme="minorEastAsia" w:hAnsi="Calibri"/>
+        </w:rPr>
+        <w:t>y - P[j].y)*(P[i].y - P[j].y) )</w:t>
       </w:r>
     </w:p>
     <w:p>
@@ -3387,6 +3571,18 @@
           <w:rFonts w:ascii="Calibri" w:eastAsiaTheme="minorEastAsia" w:hAnsi="Calibri"/>
         </w:rPr>
       </w:pPr>
+      <w:r>
+        <w:rPr>
+          <w:rFonts w:ascii="Calibri" w:eastAsiaTheme="minorEastAsia" w:hAnsi="Calibri"/>
+        </w:rPr>
+        <w:t xml:space="preserve">    </w:t>
+      </w:r>
+      <w:r>
+        <w:rPr>
+          <w:rFonts w:ascii="Calibri" w:eastAsiaTheme="minorEastAsia" w:hAnsi="Calibri"/>
+        </w:rPr>
+        <w:t xml:space="preserve">                        if (max_dist &lt; dist) :</w:t>
+      </w:r>
     </w:p>
     <w:p>
       <w:pPr>
@@ -3408,7 +3604,19 @@
         <w:rPr>
           <w:rFonts w:ascii="Calibri" w:eastAsiaTheme="minorEastAsia" w:hAnsi="Calibri"/>
         </w:rPr>
-        <w:t xml:space="preserve">            return farthest_point</w:t>
+        <w:t xml:space="preserve">      </w:t>
+      </w:r>
+      <w:r>
+        <w:rPr>
+          <w:rFonts w:ascii="Calibri" w:eastAsiaTheme="minorEastAsia" w:hAnsi="Calibri"/>
+        </w:rPr>
+        <w:t xml:space="preserve">                              </w:t>
+      </w:r>
+      <w:r>
+        <w:rPr>
+          <w:rFonts w:ascii="Calibri" w:eastAsiaTheme="minorEastAsia" w:hAnsi="Calibri"/>
+        </w:rPr>
+        <w:t>max_dist = dist;</w:t>
       </w:r>
     </w:p>
     <w:p>
@@ -3427,6 +3635,18 @@
           <w:rFonts w:ascii="Calibri" w:eastAsiaTheme="minorEastAsia" w:hAnsi="Calibri"/>
         </w:rPr>
       </w:pPr>
+      <w:r>
+        <w:rPr>
+          <w:rFonts w:ascii="Calibri" w:eastAsiaTheme="minorEastAsia" w:hAnsi="Calibri"/>
+        </w:rPr>
+        <w:t xml:space="preserve">      </w:t>
+      </w:r>
+      <w:r>
+        <w:rPr>
+          <w:rFonts w:ascii="Calibri" w:eastAsiaTheme="minorEastAsia" w:hAnsi="Calibri"/>
+        </w:rPr>
+        <w:t xml:space="preserve">                              farthest_point = i</w:t>
+      </w:r>
     </w:p>
     <w:p>
       <w:pPr>
@@ -3444,48 +3664,6 @@
           <w:rFonts w:ascii="Calibri" w:eastAsiaTheme="minorEastAsia" w:hAnsi="Calibri"/>
         </w:rPr>
       </w:pPr>
-      <w:r>
-        <w:rPr>
-          <w:rFonts w:ascii="Calibri" w:eastAsiaTheme="minorEastAsia" w:hAnsi="Calibri"/>
-        </w:rPr>
-        <w:t xml:space="preserve">  </w:t>
-      </w:r>
-      <w:r>
-        <w:rPr>
-          <w:rFonts w:ascii="Calibri" w:eastAsiaTheme="minorEastAsia" w:hAnsi="Calibri"/>
-        </w:rPr>
-        <w:t>def</w:t>
-      </w:r>
-      <w:r>
-        <w:rPr>
-          <w:rFonts w:ascii="Calibri" w:eastAsiaTheme="minorEastAsia" w:hAnsi="Calibri"/>
-        </w:rPr>
-        <w:t xml:space="preserve"> nearest(</w:t>
-      </w:r>
-      <w:r>
-        <w:rPr>
-          <w:rFonts w:ascii="Calibri" w:eastAsiaTheme="minorEastAsia" w:hAnsi="Calibri"/>
-        </w:rPr>
-        <w:t xml:space="preserve">n, </w:t>
-      </w:r>
-      <w:r>
-        <w:rPr>
-          <w:rFonts w:ascii="Calibri" w:eastAsiaTheme="minorEastAsia" w:hAnsi="Calibri"/>
-        </w:rPr>
-        <w:t xml:space="preserve">P, </w:t>
-      </w:r>
-      <w:r>
-        <w:rPr>
-          <w:rFonts w:ascii="Calibri" w:eastAsiaTheme="minorEastAsia" w:hAnsi="Calibri"/>
-        </w:rPr>
-        <w:t>A, Visited)</w:t>
-      </w:r>
-      <w:r>
-        <w:rPr>
-          <w:rFonts w:ascii="Calibri" w:eastAsiaTheme="minorEastAsia" w:hAnsi="Calibri"/>
-        </w:rPr>
-        <w:t>:</w:t>
-      </w:r>
     </w:p>
     <w:p>
       <w:pPr>
@@ -3507,13 +3685,7 @@
         <w:rPr>
           <w:rFonts w:ascii="Calibri" w:eastAsiaTheme="minorEastAsia" w:hAnsi="Calibri"/>
         </w:rPr>
-        <w:t xml:space="preserve">            </w:t>
-      </w:r>
-      <w:r>
-        <w:rPr>
-          <w:rFonts w:ascii="Calibri" w:eastAsiaTheme="minorEastAsia" w:hAnsi="Calibri"/>
-        </w:rPr>
-        <w:t xml:space="preserve">  min_dist, dist</w:t>
+        <w:t xml:space="preserve">            return farthest_point</w:t>
       </w:r>
     </w:p>
     <w:p>
@@ -3536,25 +3708,13 @@
         <w:rPr>
           <w:rFonts w:ascii="Calibri" w:eastAsiaTheme="minorEastAsia" w:hAnsi="Calibri"/>
         </w:rPr>
-        <w:t xml:space="preserve">  </w:t>
-      </w:r>
-      <w:r>
-        <w:rPr>
-          <w:rFonts w:ascii="Calibri" w:eastAsiaTheme="minorEastAsia" w:hAnsi="Calibri"/>
-        </w:rPr>
-        <w:t xml:space="preserve">            </w:t>
-      </w:r>
-      <w:r>
-        <w:rPr>
-          <w:rFonts w:ascii="Calibri" w:eastAsiaTheme="minorEastAsia" w:hAnsi="Calibri"/>
-        </w:rPr>
-        <w:t xml:space="preserve">nearest, </w:t>
-      </w:r>
-      <w:r>
-        <w:rPr>
-          <w:rFonts w:ascii="Calibri" w:eastAsiaTheme="minorEastAsia" w:hAnsi="Calibri"/>
-        </w:rPr>
-        <w:t>i</w:t>
+        <w:t>#</w:t>
+      </w:r>
+      <w:r>
+        <w:rPr>
+          <w:rFonts w:ascii="Calibri" w:eastAsiaTheme="minorEastAsia" w:hAnsi="Calibri"/>
+        </w:rPr>
+        <w:t>return an index of a nearest unvisited neighboring point</w:t>
       </w:r>
     </w:p>
     <w:p>
@@ -3577,25 +3737,43 @@
         <w:rPr>
           <w:rFonts w:ascii="Calibri" w:eastAsiaTheme="minorEastAsia" w:hAnsi="Calibri"/>
         </w:rPr>
-        <w:t xml:space="preserve">              </w:t>
-      </w:r>
-      <w:r>
-        <w:rPr>
-          <w:rFonts w:ascii="Calibri" w:eastAsiaTheme="minorEastAsia" w:hAnsi="Calibri"/>
-        </w:rPr>
-        <w:t xml:space="preserve">for </w:t>
-      </w:r>
-      <w:r>
-        <w:rPr>
-          <w:rFonts w:ascii="Calibri" w:eastAsiaTheme="minorEastAsia" w:hAnsi="Calibri"/>
-        </w:rPr>
-        <w:t>i in range[0, n</w:t>
-      </w:r>
-      <w:r>
-        <w:rPr>
-          <w:rFonts w:ascii="Calibri" w:eastAsiaTheme="minorEastAsia" w:hAnsi="Calibri"/>
-        </w:rPr>
-        <w:t>]:</w:t>
+        <w:t xml:space="preserve">  </w:t>
+      </w:r>
+      <w:r>
+        <w:rPr>
+          <w:rFonts w:ascii="Calibri" w:eastAsiaTheme="minorEastAsia" w:hAnsi="Calibri"/>
+        </w:rPr>
+        <w:t>def</w:t>
+      </w:r>
+      <w:r>
+        <w:rPr>
+          <w:rFonts w:ascii="Calibri" w:eastAsiaTheme="minorEastAsia" w:hAnsi="Calibri"/>
+        </w:rPr>
+        <w:t xml:space="preserve"> nearest(</w:t>
+      </w:r>
+      <w:r>
+        <w:rPr>
+          <w:rFonts w:ascii="Calibri" w:eastAsiaTheme="minorEastAsia" w:hAnsi="Calibri"/>
+        </w:rPr>
+        <w:t xml:space="preserve">n, </w:t>
+      </w:r>
+      <w:r>
+        <w:rPr>
+          <w:rFonts w:ascii="Calibri" w:eastAsiaTheme="minorEastAsia" w:hAnsi="Calibri"/>
+        </w:rPr>
+        <w:t xml:space="preserve">P, </w:t>
+      </w:r>
+      <w:r>
+        <w:rPr>
+          <w:rFonts w:ascii="Calibri" w:eastAsiaTheme="minorEastAsia" w:hAnsi="Calibri"/>
+        </w:rPr>
+        <w:t>A, Visited)</w:t>
+      </w:r>
+      <w:r>
+        <w:rPr>
+          <w:rFonts w:ascii="Calibri" w:eastAsiaTheme="minorEastAsia" w:hAnsi="Calibri"/>
+        </w:rPr>
+        <w:t>:</w:t>
       </w:r>
     </w:p>
     <w:p>
@@ -3618,19 +3796,13 @@
         <w:rPr>
           <w:rFonts w:ascii="Calibri" w:eastAsiaTheme="minorEastAsia" w:hAnsi="Calibri"/>
         </w:rPr>
-        <w:t xml:space="preserve">   </w:t>
-      </w:r>
-      <w:r>
-        <w:rPr>
-          <w:rFonts w:ascii="Calibri" w:eastAsiaTheme="minorEastAsia" w:hAnsi="Calibri"/>
-        </w:rPr>
-        <w:t xml:space="preserve">                   </w:t>
-      </w:r>
-      <w:r>
-        <w:rPr>
-          <w:rFonts w:ascii="Calibri" w:eastAsiaTheme="minorEastAsia" w:hAnsi="Calibri"/>
-        </w:rPr>
-        <w:t xml:space="preserve"> if ( !Visited[i] ):</w:t>
+        <w:t xml:space="preserve">            </w:t>
+      </w:r>
+      <w:r>
+        <w:rPr>
+          <w:rFonts w:ascii="Calibri" w:eastAsiaTheme="minorEastAsia" w:hAnsi="Calibri"/>
+        </w:rPr>
+        <w:t xml:space="preserve">  min_dist, dist</w:t>
       </w:r>
     </w:p>
     <w:p>
@@ -3653,25 +3825,25 @@
         <w:rPr>
           <w:rFonts w:ascii="Calibri" w:eastAsiaTheme="minorEastAsia" w:hAnsi="Calibri"/>
         </w:rPr>
-        <w:t xml:space="preserve">      </w:t>
-      </w:r>
-      <w:r>
-        <w:rPr>
-          <w:rFonts w:ascii="Calibri" w:eastAsiaTheme="minorEastAsia" w:hAnsi="Calibri"/>
-        </w:rPr>
-        <w:t xml:space="preserve">                        </w:t>
-      </w:r>
-      <w:r>
-        <w:rPr>
-          <w:rFonts w:ascii="Calibri" w:eastAsiaTheme="minorEastAsia" w:hAnsi="Calibri"/>
-        </w:rPr>
-        <w:t>min_dist = sqrt(  (P[A].x - P[i].x)*(P[A].x - P[i].x) +  (P[A].</w:t>
-      </w:r>
-      <w:r>
-        <w:rPr>
-          <w:rFonts w:ascii="Calibri" w:eastAsiaTheme="minorEastAsia" w:hAnsi="Calibri"/>
-        </w:rPr>
-        <w:t>y - P[i].y)*(P[A].y - P[i].y) )</w:t>
+        <w:t xml:space="preserve">  </w:t>
+      </w:r>
+      <w:r>
+        <w:rPr>
+          <w:rFonts w:ascii="Calibri" w:eastAsiaTheme="minorEastAsia" w:hAnsi="Calibri"/>
+        </w:rPr>
+        <w:t xml:space="preserve">            </w:t>
+      </w:r>
+      <w:r>
+        <w:rPr>
+          <w:rFonts w:ascii="Calibri" w:eastAsiaTheme="minorEastAsia" w:hAnsi="Calibri"/>
+        </w:rPr>
+        <w:t xml:space="preserve">nearest, </w:t>
+      </w:r>
+      <w:r>
+        <w:rPr>
+          <w:rFonts w:ascii="Calibri" w:eastAsiaTheme="minorEastAsia" w:hAnsi="Calibri"/>
+        </w:rPr>
+        <w:t>i</w:t>
       </w:r>
     </w:p>
     <w:p>
@@ -3694,19 +3866,25 @@
         <w:rPr>
           <w:rFonts w:ascii="Calibri" w:eastAsiaTheme="minorEastAsia" w:hAnsi="Calibri"/>
         </w:rPr>
-        <w:t xml:space="preserve">      </w:t>
-      </w:r>
-      <w:r>
-        <w:rPr>
-          <w:rFonts w:ascii="Calibri" w:eastAsiaTheme="minorEastAsia" w:hAnsi="Calibri"/>
-        </w:rPr>
-        <w:t xml:space="preserve">                        </w:t>
-      </w:r>
-      <w:r>
-        <w:rPr>
-          <w:rFonts w:ascii="Calibri" w:eastAsiaTheme="minorEastAsia" w:hAnsi="Calibri"/>
-        </w:rPr>
-        <w:t>nearest = i</w:t>
+        <w:t xml:space="preserve">              </w:t>
+      </w:r>
+      <w:r>
+        <w:rPr>
+          <w:rFonts w:ascii="Calibri" w:eastAsiaTheme="minorEastAsia" w:hAnsi="Calibri"/>
+        </w:rPr>
+        <w:t xml:space="preserve">for </w:t>
+      </w:r>
+      <w:r>
+        <w:rPr>
+          <w:rFonts w:ascii="Calibri" w:eastAsiaTheme="minorEastAsia" w:hAnsi="Calibri"/>
+        </w:rPr>
+        <w:t>i in range[0, n</w:t>
+      </w:r>
+      <w:r>
+        <w:rPr>
+          <w:rFonts w:ascii="Calibri" w:eastAsiaTheme="minorEastAsia" w:hAnsi="Calibri"/>
+        </w:rPr>
+        <w:t>]:</w:t>
       </w:r>
     </w:p>
     <w:p>
@@ -3729,13 +3907,19 @@
         <w:rPr>
           <w:rFonts w:ascii="Calibri" w:eastAsiaTheme="minorEastAsia" w:hAnsi="Calibri"/>
         </w:rPr>
-        <w:t xml:space="preserve">              for </w:t>
-      </w:r>
-      <w:r>
-        <w:rPr>
-          <w:rFonts w:ascii="Calibri" w:eastAsiaTheme="minorEastAsia" w:hAnsi="Calibri"/>
-        </w:rPr>
-        <w:t>i in range[0, n]:</w:t>
+        <w:t xml:space="preserve">   </w:t>
+      </w:r>
+      <w:r>
+        <w:rPr>
+          <w:rFonts w:ascii="Calibri" w:eastAsiaTheme="minorEastAsia" w:hAnsi="Calibri"/>
+        </w:rPr>
+        <w:t xml:space="preserve">                   </w:t>
+      </w:r>
+      <w:r>
+        <w:rPr>
+          <w:rFonts w:ascii="Calibri" w:eastAsiaTheme="minorEastAsia" w:hAnsi="Calibri"/>
+        </w:rPr>
+        <w:t xml:space="preserve"> if ( !Visited[i] ):</w:t>
       </w:r>
     </w:p>
     <w:p>
@@ -3758,13 +3942,25 @@
         <w:rPr>
           <w:rFonts w:ascii="Calibri" w:eastAsiaTheme="minorEastAsia" w:hAnsi="Calibri"/>
         </w:rPr>
-        <w:t xml:space="preserve">    </w:t>
-      </w:r>
-      <w:r>
-        <w:rPr>
-          <w:rFonts w:ascii="Calibri" w:eastAsiaTheme="minorEastAsia" w:hAnsi="Calibri"/>
-        </w:rPr>
-        <w:t xml:space="preserve">                   if ( !Visited[i] ):</w:t>
+        <w:t xml:space="preserve">      </w:t>
+      </w:r>
+      <w:r>
+        <w:rPr>
+          <w:rFonts w:ascii="Calibri" w:eastAsiaTheme="minorEastAsia" w:hAnsi="Calibri"/>
+        </w:rPr>
+        <w:t xml:space="preserve">                        </w:t>
+      </w:r>
+      <w:r>
+        <w:rPr>
+          <w:rFonts w:ascii="Calibri" w:eastAsiaTheme="minorEastAsia" w:hAnsi="Calibri"/>
+        </w:rPr>
+        <w:t>min_dist = sqrt(  (P[A].x - P[i].x)*(P[A].x - P[i].x) +  (P[A].</w:t>
+      </w:r>
+      <w:r>
+        <w:rPr>
+          <w:rFonts w:ascii="Calibri" w:eastAsiaTheme="minorEastAsia" w:hAnsi="Calibri"/>
+        </w:rPr>
+        <w:t>y - P[i].y)*(P[A].y - P[i].y) )</w:t>
       </w:r>
     </w:p>
     <w:p>
@@ -3799,7 +3995,7 @@
         <w:rPr>
           <w:rFonts w:ascii="Calibri" w:eastAsiaTheme="minorEastAsia" w:hAnsi="Calibri"/>
         </w:rPr>
-        <w:t>dist = sqrt(  (P[A].x - P[i].x)*(P[A].x - P[i].x) +  (P[A].y - P[i].y)*(P[A].y - P[i].y) );</w:t>
+        <w:t>nearest = i</w:t>
       </w:r>
     </w:p>
     <w:p>
@@ -3822,25 +4018,13 @@
         <w:rPr>
           <w:rFonts w:ascii="Calibri" w:eastAsiaTheme="minorEastAsia" w:hAnsi="Calibri"/>
         </w:rPr>
-        <w:t xml:space="preserve">      </w:t>
-      </w:r>
-      <w:r>
-        <w:rPr>
-          <w:rFonts w:ascii="Calibri" w:eastAsiaTheme="minorEastAsia" w:hAnsi="Calibri"/>
-        </w:rPr>
-        <w:t xml:space="preserve">                        </w:t>
-      </w:r>
-      <w:r>
-        <w:rPr>
-          <w:rFonts w:ascii="Calibri" w:eastAsiaTheme="minorEastAsia" w:hAnsi="Calibri"/>
-        </w:rPr>
-        <w:t>if (min_dist &gt; dist</w:t>
-      </w:r>
-      <w:r>
-        <w:rPr>
-          <w:rFonts w:ascii="Calibri" w:eastAsiaTheme="minorEastAsia" w:hAnsi="Calibri"/>
-        </w:rPr>
-        <w:t xml:space="preserve">): </w:t>
+        <w:t xml:space="preserve">              for </w:t>
+      </w:r>
+      <w:r>
+        <w:rPr>
+          <w:rFonts w:ascii="Calibri" w:eastAsiaTheme="minorEastAsia" w:hAnsi="Calibri"/>
+        </w:rPr>
+        <w:t>i in range[0, n]:</w:t>
       </w:r>
     </w:p>
     <w:p>
@@ -3863,7 +4047,13 @@
         <w:rPr>
           <w:rFonts w:ascii="Calibri" w:eastAsiaTheme="minorEastAsia" w:hAnsi="Calibri"/>
         </w:rPr>
-        <w:t xml:space="preserve">                                      min_dist = dist</w:t>
+        <w:t xml:space="preserve">    </w:t>
+      </w:r>
+      <w:r>
+        <w:rPr>
+          <w:rFonts w:ascii="Calibri" w:eastAsiaTheme="minorEastAsia" w:hAnsi="Calibri"/>
+        </w:rPr>
+        <w:t xml:space="preserve">                   if ( !Visited[i] ):</w:t>
       </w:r>
     </w:p>
     <w:p>
@@ -3886,13 +4076,19 @@
         <w:rPr>
           <w:rFonts w:ascii="Calibri" w:eastAsiaTheme="minorEastAsia" w:hAnsi="Calibri"/>
         </w:rPr>
-        <w:t xml:space="preserve">        </w:t>
-      </w:r>
-      <w:r>
-        <w:rPr>
-          <w:rFonts w:ascii="Calibri" w:eastAsiaTheme="minorEastAsia" w:hAnsi="Calibri"/>
-        </w:rPr>
-        <w:t xml:space="preserve">                              nearest = i</w:t>
+        <w:t xml:space="preserve">      </w:t>
+      </w:r>
+      <w:r>
+        <w:rPr>
+          <w:rFonts w:ascii="Calibri" w:eastAsiaTheme="minorEastAsia" w:hAnsi="Calibri"/>
+        </w:rPr>
+        <w:t xml:space="preserve">                        </w:t>
+      </w:r>
+      <w:r>
+        <w:rPr>
+          <w:rFonts w:ascii="Calibri" w:eastAsiaTheme="minorEastAsia" w:hAnsi="Calibri"/>
+        </w:rPr>
+        <w:t>dist = sqrt(  (P[A].x - P[i].x)*(P[A].x - P[i].x) +  (P[A].y - P[i].y)*(P[A].y - P[i].y) );</w:t>
       </w:r>
     </w:p>
     <w:p>
@@ -3915,7 +4111,25 @@
         <w:rPr>
           <w:rFonts w:ascii="Calibri" w:eastAsiaTheme="minorEastAsia" w:hAnsi="Calibri"/>
         </w:rPr>
-        <w:t xml:space="preserve">   </w:t>
+        <w:t xml:space="preserve">      </w:t>
+      </w:r>
+      <w:r>
+        <w:rPr>
+          <w:rFonts w:ascii="Calibri" w:eastAsiaTheme="minorEastAsia" w:hAnsi="Calibri"/>
+        </w:rPr>
+        <w:t xml:space="preserve">                        </w:t>
+      </w:r>
+      <w:r>
+        <w:rPr>
+          <w:rFonts w:ascii="Calibri" w:eastAsiaTheme="minorEastAsia" w:hAnsi="Calibri"/>
+        </w:rPr>
+        <w:t>if (min_dist &gt; dist</w:t>
+      </w:r>
+      <w:r>
+        <w:rPr>
+          <w:rFonts w:ascii="Calibri" w:eastAsiaTheme="minorEastAsia" w:hAnsi="Calibri"/>
+        </w:rPr>
+        <w:t xml:space="preserve">): </w:t>
       </w:r>
     </w:p>
     <w:p>
@@ -3938,6 +4152,81 @@
         <w:rPr>
           <w:rFonts w:ascii="Calibri" w:eastAsiaTheme="minorEastAsia" w:hAnsi="Calibri"/>
         </w:rPr>
+        <w:t xml:space="preserve">                                      min_dist = dist</w:t>
+      </w:r>
+    </w:p>
+    <w:p>
+      <w:pPr>
+        <w:pStyle w:val="ListParagraph"/>
+        <w:numPr>
+          <w:ilvl w:val="0"/>
+          <w:numId w:val="10"/>
+        </w:numPr>
+        <w:suppressLineNumbers/>
+        <w:tabs>
+          <w:tab w:val="left" w:pos="3490"/>
+        </w:tabs>
+        <w:ind w:left="-180"/>
+        <w:rPr>
+          <w:rFonts w:ascii="Calibri" w:eastAsiaTheme="minorEastAsia" w:hAnsi="Calibri"/>
+        </w:rPr>
+      </w:pPr>
+      <w:r>
+        <w:rPr>
+          <w:rFonts w:ascii="Calibri" w:eastAsiaTheme="minorEastAsia" w:hAnsi="Calibri"/>
+        </w:rPr>
+        <w:t xml:space="preserve">        </w:t>
+      </w:r>
+      <w:r>
+        <w:rPr>
+          <w:rFonts w:ascii="Calibri" w:eastAsiaTheme="minorEastAsia" w:hAnsi="Calibri"/>
+        </w:rPr>
+        <w:t xml:space="preserve">                              nearest = i</w:t>
+      </w:r>
+    </w:p>
+    <w:p>
+      <w:pPr>
+        <w:pStyle w:val="ListParagraph"/>
+        <w:numPr>
+          <w:ilvl w:val="0"/>
+          <w:numId w:val="10"/>
+        </w:numPr>
+        <w:suppressLineNumbers/>
+        <w:tabs>
+          <w:tab w:val="left" w:pos="3490"/>
+        </w:tabs>
+        <w:ind w:left="-180"/>
+        <w:rPr>
+          <w:rFonts w:ascii="Calibri" w:eastAsiaTheme="minorEastAsia" w:hAnsi="Calibri"/>
+        </w:rPr>
+      </w:pPr>
+      <w:r>
+        <w:rPr>
+          <w:rFonts w:ascii="Calibri" w:eastAsiaTheme="minorEastAsia" w:hAnsi="Calibri"/>
+        </w:rPr>
+        <w:t xml:space="preserve">   </w:t>
+      </w:r>
+    </w:p>
+    <w:p>
+      <w:pPr>
+        <w:pStyle w:val="ListParagraph"/>
+        <w:numPr>
+          <w:ilvl w:val="0"/>
+          <w:numId w:val="10"/>
+        </w:numPr>
+        <w:suppressLineNumbers/>
+        <w:tabs>
+          <w:tab w:val="left" w:pos="3490"/>
+        </w:tabs>
+        <w:ind w:left="-180"/>
+        <w:rPr>
+          <w:rFonts w:ascii="Calibri" w:eastAsiaTheme="minorEastAsia" w:hAnsi="Calibri"/>
+        </w:rPr>
+      </w:pPr>
+      <w:r>
+        <w:rPr>
+          <w:rFonts w:ascii="Calibri" w:eastAsiaTheme="minorEastAsia" w:hAnsi="Calibri"/>
+        </w:rPr>
         <w:t xml:space="preserve">  </w:t>
       </w:r>
       <w:r>
@@ -4096,6 +4385,7 @@
         <w:rPr>
           <w:rFonts w:ascii="Calibri" w:eastAsiaTheme="minorEastAsia" w:hAnsi="Calibri"/>
         </w:rPr>
+        <w:lastRenderedPageBreak/>
         <w:t xml:space="preserve">- </w:t>
       </w:r>
       <w:r>
@@ -4302,7 +4592,6 @@
         <w:rPr>
           <w:rFonts w:ascii="Calibri" w:eastAsiaTheme="minorEastAsia" w:hAnsi="Calibri"/>
         </w:rPr>
-        <w:lastRenderedPageBreak/>
         <w:t xml:space="preserve">Line 25, inner loop, iterates i from 0 to n-2 </w:t>
       </w:r>
       <w:r>
@@ -7649,7 +7938,7 @@
 </file>
 
 <file path=customXml/itemProps1.xml><?xml version="1.0" encoding="utf-8"?>
-<ds:datastoreItem xmlns:ds="http://schemas.openxmlformats.org/officeDocument/2006/customXml" ds:itemID="{C46563C0-E9BA-0245-8CA7-8D3C7F157765}">
+<ds:datastoreItem xmlns:ds="http://schemas.openxmlformats.org/officeDocument/2006/customXml" ds:itemID="{F6B75BF2-254B-9540-B459-B61B4D081A8D}">
   <ds:schemaRefs>
     <ds:schemaRef ds:uri="http://schemas.openxmlformats.org/officeDocument/2006/bibliography"/>
   </ds:schemaRefs>

</xml_diff>

<commit_message>
fixed part 2 and added pdf report type
</commit_message>
<xml_diff>
--- a/Assignment 3.docx
+++ b/Assignment 3.docx
@@ -2347,528 +2347,16 @@
         <mc:AlternateContent>
           <mc:Choice Requires="wps">
             <w:drawing>
-              <wp:anchor distT="0" distB="0" distL="114300" distR="114300" simplePos="0" relativeHeight="251659264" behindDoc="1" locked="0" layoutInCell="1" allowOverlap="1" wp14:anchorId="1D4FA845" wp14:editId="76C65C26">
+              <wp:anchor distT="0" distB="0" distL="114300" distR="114300" simplePos="0" relativeHeight="251659264" behindDoc="1" locked="0" layoutInCell="1" allowOverlap="1" wp14:anchorId="4270418C" wp14:editId="5952A03F">
                 <wp:simplePos x="0" y="0"/>
                 <wp:positionH relativeFrom="column">
-                  <wp:posOffset>-177165</wp:posOffset>
+                  <wp:posOffset>-289367</wp:posOffset>
                 </wp:positionH>
                 <wp:positionV relativeFrom="paragraph">
-                  <wp:posOffset>218440</wp:posOffset>
+                  <wp:posOffset>259080</wp:posOffset>
                 </wp:positionV>
-                <wp:extent cx="4914900" cy="3771900"/>
-                <wp:effectExtent l="0" t="0" r="38100" b="38100"/>
-                <wp:wrapNone/>
-                <wp:docPr id="9" name="Rectangle 9"/>
-                <wp:cNvGraphicFramePr/>
-                <a:graphic xmlns:a="http://schemas.openxmlformats.org/drawingml/2006/main">
-                  <a:graphicData uri="http://schemas.microsoft.com/office/word/2010/wordprocessingShape">
-                    <wps:wsp>
-                      <wps:cNvSpPr/>
-                      <wps:spPr>
-                        <a:xfrm>
-                          <a:off x="0" y="0"/>
-                          <a:ext cx="4914900" cy="3771900"/>
-                        </a:xfrm>
-                        <a:prstGeom prst="rect">
-                          <a:avLst/>
-                        </a:prstGeom>
-                      </wps:spPr>
-                      <wps:style>
-                        <a:lnRef idx="2">
-                          <a:schemeClr val="dk1"/>
-                        </a:lnRef>
-                        <a:fillRef idx="1">
-                          <a:schemeClr val="lt1"/>
-                        </a:fillRef>
-                        <a:effectRef idx="0">
-                          <a:schemeClr val="dk1"/>
-                        </a:effectRef>
-                        <a:fontRef idx="minor">
-                          <a:schemeClr val="dk1"/>
-                        </a:fontRef>
-                      </wps:style>
-                      <wps:bodyPr rot="0" spcFirstLastPara="0" vertOverflow="overflow" horzOverflow="overflow" vert="horz" wrap="square" lIns="91440" tIns="45720" rIns="91440" bIns="45720" numCol="1" spcCol="0" rtlCol="0" fromWordArt="0" anchor="ctr" anchorCtr="0" forceAA="0" compatLnSpc="1">
-                        <a:prstTxWarp prst="textNoShape">
-                          <a:avLst/>
-                        </a:prstTxWarp>
-                        <a:noAutofit/>
-                      </wps:bodyPr>
-                    </wps:wsp>
-                  </a:graphicData>
-                </a:graphic>
-              </wp:anchor>
-            </w:drawing>
-          </mc:Choice>
-          <mc:Fallback>
-            <w:pict>
-              <v:rect w14:anchorId="17F50112" id="Rectangle_x0020_9" o:spid="_x0000_s1026" style="position:absolute;margin-left:-13.95pt;margin-top:17.2pt;width:387pt;height:297pt;z-index:-251657216;visibility:visible;mso-wrap-style:square;mso-wrap-distance-left:9pt;mso-wrap-distance-top:0;mso-wrap-distance-right:9pt;mso-wrap-distance-bottom:0;mso-position-horizontal:absolute;mso-position-horizontal-relative:text;mso-position-vertical:absolute;mso-position-vertical-relative:text;v-text-anchor:middle" o:gfxdata="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" fillcolor="white [3201]" strokecolor="black [3200]" strokeweight="1pt"/>
-            </w:pict>
-          </mc:Fallback>
-        </mc:AlternateContent>
-      </w:r>
-    </w:p>
-    <w:p>
-      <w:pPr>
-        <w:suppressLineNumbers/>
-        <w:tabs>
-          <w:tab w:val="left" w:pos="3490"/>
-        </w:tabs>
-        <w:rPr>
-          <w:rFonts w:ascii="Calibri" w:eastAsiaTheme="minorEastAsia" w:hAnsi="Calibri"/>
-        </w:rPr>
-      </w:pPr>
-      <w:r>
-        <w:rPr>
-          <w:rFonts w:ascii="Calibri" w:eastAsiaTheme="minorEastAsia" w:hAnsi="Calibri"/>
-        </w:rPr>
-        <w:br/>
-        <w:t>#clock starts counting at this point</w:t>
-      </w:r>
-    </w:p>
-    <w:p>
-      <w:pPr>
-        <w:pStyle w:val="ListParagraph"/>
-        <w:numPr>
-          <w:ilvl w:val="0"/>
-          <w:numId w:val="10"/>
-        </w:numPr>
-        <w:suppressLineNumbers/>
-        <w:tabs>
-          <w:tab w:val="left" w:pos="3490"/>
-        </w:tabs>
-        <w:ind w:left="-180"/>
-        <w:rPr>
-          <w:rFonts w:ascii="Calibri" w:eastAsiaTheme="minorEastAsia" w:hAnsi="Calibri"/>
-        </w:rPr>
-      </w:pPr>
-      <w:r>
-        <w:rPr>
-          <w:rFonts w:ascii="Calibri" w:eastAsiaTheme="minorEastAsia" w:hAnsi="Calibri"/>
-        </w:rPr>
-        <w:t xml:space="preserve">  </w:t>
-      </w:r>
-      <w:r>
-        <w:rPr>
-          <w:rFonts w:ascii="Calibri" w:eastAsiaTheme="minorEastAsia" w:hAnsi="Calibri"/>
-        </w:rPr>
-        <w:t xml:space="preserve"> </w:t>
-      </w:r>
-      <w:r>
-        <w:rPr>
-          <w:rFonts w:ascii="Calibri" w:eastAsiaTheme="minorEastAsia" w:hAnsi="Calibri"/>
-        </w:rPr>
-        <w:t>Visited [n]</w:t>
-      </w:r>
-      <w:r>
-        <w:rPr>
-          <w:rFonts w:ascii="Calibri" w:eastAsiaTheme="minorEastAsia" w:hAnsi="Calibri"/>
-        </w:rPr>
-        <w:t xml:space="preserve"> = false</w:t>
-      </w:r>
-    </w:p>
-    <w:p>
-      <w:pPr>
-        <w:pStyle w:val="ListParagraph"/>
-        <w:numPr>
-          <w:ilvl w:val="0"/>
-          <w:numId w:val="10"/>
-        </w:numPr>
-        <w:suppressLineNumbers/>
-        <w:tabs>
-          <w:tab w:val="left" w:pos="3490"/>
-        </w:tabs>
-        <w:ind w:left="-180"/>
-        <w:rPr>
-          <w:rFonts w:ascii="Calibri" w:eastAsiaTheme="minorEastAsia" w:hAnsi="Calibri"/>
-        </w:rPr>
-      </w:pPr>
-      <w:r>
-        <w:rPr>
-          <w:rFonts w:ascii="Calibri" w:eastAsiaTheme="minorEastAsia" w:hAnsi="Calibri"/>
-        </w:rPr>
-        <w:t xml:space="preserve">   </w:t>
-      </w:r>
-      <w:r>
-        <w:rPr>
-          <w:rFonts w:ascii="Calibri" w:eastAsiaTheme="minorEastAsia" w:hAnsi="Calibri"/>
-        </w:rPr>
-        <w:t>A = farthest_point(n,</w:t>
-      </w:r>
-      <w:r>
-        <w:rPr>
-          <w:rFonts w:ascii="Calibri" w:eastAsiaTheme="minorEastAsia" w:hAnsi="Calibri"/>
-        </w:rPr>
-        <w:t xml:space="preserve"> P)</w:t>
-      </w:r>
-    </w:p>
-    <w:p>
-      <w:pPr>
-        <w:pStyle w:val="ListParagraph"/>
-        <w:numPr>
-          <w:ilvl w:val="0"/>
-          <w:numId w:val="10"/>
-        </w:numPr>
-        <w:suppressLineNumbers/>
-        <w:tabs>
-          <w:tab w:val="left" w:pos="3490"/>
-        </w:tabs>
-        <w:ind w:left="-180"/>
-        <w:rPr>
-          <w:rFonts w:ascii="Calibri" w:eastAsiaTheme="minorEastAsia" w:hAnsi="Calibri"/>
-        </w:rPr>
-      </w:pPr>
-      <w:r>
-        <w:rPr>
-          <w:rFonts w:ascii="Calibri" w:eastAsiaTheme="minorEastAsia" w:hAnsi="Calibri"/>
-        </w:rPr>
-        <w:t xml:space="preserve">   for i in range[0,n]</w:t>
-      </w:r>
-    </w:p>
-    <w:p>
-      <w:pPr>
-        <w:pStyle w:val="ListParagraph"/>
-        <w:numPr>
-          <w:ilvl w:val="0"/>
-          <w:numId w:val="10"/>
-        </w:numPr>
-        <w:suppressLineNumbers/>
-        <w:tabs>
-          <w:tab w:val="left" w:pos="3490"/>
-        </w:tabs>
-        <w:ind w:left="-180"/>
-        <w:rPr>
-          <w:rFonts w:ascii="Calibri" w:eastAsiaTheme="minorEastAsia" w:hAnsi="Calibri"/>
-        </w:rPr>
-      </w:pPr>
-      <w:r>
-        <w:rPr>
-          <w:rFonts w:ascii="Calibri" w:eastAsiaTheme="minorEastAsia" w:hAnsi="Calibri"/>
-        </w:rPr>
-        <w:t xml:space="preserve">              M[i] = i</w:t>
-      </w:r>
-    </w:p>
-    <w:p>
-      <w:pPr>
-        <w:pStyle w:val="ListParagraph"/>
-        <w:numPr>
-          <w:ilvl w:val="0"/>
-          <w:numId w:val="10"/>
-        </w:numPr>
-        <w:suppressLineNumbers/>
-        <w:tabs>
-          <w:tab w:val="left" w:pos="3490"/>
-        </w:tabs>
-        <w:ind w:left="-180"/>
-        <w:rPr>
-          <w:rFonts w:ascii="Calibri" w:eastAsiaTheme="minorEastAsia" w:hAnsi="Calibri"/>
-        </w:rPr>
-      </w:pPr>
-      <w:r>
-        <w:rPr>
-          <w:rFonts w:ascii="Calibri" w:eastAsiaTheme="minorEastAsia" w:hAnsi="Calibri"/>
-        </w:rPr>
-        <w:t xml:space="preserve">  </w:t>
-      </w:r>
-      <w:r>
-        <w:rPr>
-          <w:rFonts w:ascii="Calibri" w:eastAsiaTheme="minorEastAsia" w:hAnsi="Calibri"/>
-        </w:rPr>
-        <w:t xml:space="preserve"> </w:t>
-      </w:r>
-      <w:r>
-        <w:rPr>
-          <w:rFonts w:ascii="Calibri" w:eastAsiaTheme="minorEastAsia" w:hAnsi="Calibri"/>
-        </w:rPr>
-        <w:t>M[</w:t>
-      </w:r>
-      <w:r>
-        <w:rPr>
-          <w:rFonts w:ascii="Calibri" w:eastAsiaTheme="minorEastAsia" w:hAnsi="Calibri"/>
-        </w:rPr>
-        <w:t>0</w:t>
-      </w:r>
-      <w:r>
-        <w:rPr>
-          <w:rFonts w:ascii="Calibri" w:eastAsiaTheme="minorEastAsia" w:hAnsi="Calibri"/>
-        </w:rPr>
-        <w:t>]= A</w:t>
-      </w:r>
-    </w:p>
-    <w:p>
-      <w:pPr>
-        <w:pStyle w:val="ListParagraph"/>
-        <w:numPr>
-          <w:ilvl w:val="0"/>
-          <w:numId w:val="10"/>
-        </w:numPr>
-        <w:suppressLineNumbers/>
-        <w:tabs>
-          <w:tab w:val="left" w:pos="3490"/>
-        </w:tabs>
-        <w:ind w:left="-180"/>
-        <w:rPr>
-          <w:rFonts w:ascii="Calibri" w:eastAsiaTheme="minorEastAsia" w:hAnsi="Calibri"/>
-        </w:rPr>
-      </w:pPr>
-      <w:r>
-        <w:rPr>
-          <w:rFonts w:ascii="Calibri" w:eastAsiaTheme="minorEastAsia" w:hAnsi="Calibri"/>
-        </w:rPr>
-        <w:t xml:space="preserve">  </w:t>
-      </w:r>
-      <w:r>
-        <w:rPr>
-          <w:rFonts w:ascii="Calibri" w:eastAsiaTheme="minorEastAsia" w:hAnsi="Calibri"/>
-        </w:rPr>
-        <w:t xml:space="preserve"> </w:t>
-      </w:r>
-      <w:r>
-        <w:rPr>
-          <w:rFonts w:ascii="Calibri" w:eastAsiaTheme="minorEastAsia" w:hAnsi="Calibri"/>
-        </w:rPr>
-        <w:t>Visited[A] = true</w:t>
-      </w:r>
-    </w:p>
-    <w:p>
-      <w:pPr>
-        <w:pStyle w:val="ListParagraph"/>
-        <w:numPr>
-          <w:ilvl w:val="0"/>
-          <w:numId w:val="10"/>
-        </w:numPr>
-        <w:suppressLineNumbers/>
-        <w:tabs>
-          <w:tab w:val="left" w:pos="3490"/>
-        </w:tabs>
-        <w:ind w:left="-180"/>
-        <w:rPr>
-          <w:rFonts w:ascii="Calibri" w:eastAsiaTheme="minorEastAsia" w:hAnsi="Calibri"/>
-        </w:rPr>
-      </w:pPr>
-      <w:r>
-        <w:rPr>
-          <w:rFonts w:ascii="Calibri" w:eastAsiaTheme="minorEastAsia" w:hAnsi="Calibri"/>
-        </w:rPr>
-        <w:t xml:space="preserve">   dist = 0</w:t>
-      </w:r>
-      <w:r>
-        <w:rPr>
-          <w:rFonts w:ascii="Calibri" w:eastAsiaTheme="minorEastAsia" w:hAnsi="Calibri"/>
-        </w:rPr>
-        <w:t xml:space="preserve">  </w:t>
-      </w:r>
-    </w:p>
-    <w:p>
-      <w:pPr>
-        <w:pStyle w:val="ListParagraph"/>
-        <w:numPr>
-          <w:ilvl w:val="0"/>
-          <w:numId w:val="10"/>
-        </w:numPr>
-        <w:suppressLineNumbers/>
-        <w:tabs>
-          <w:tab w:val="left" w:pos="3490"/>
-        </w:tabs>
-        <w:ind w:left="-180"/>
-        <w:rPr>
-          <w:rFonts w:ascii="Calibri" w:eastAsiaTheme="minorEastAsia" w:hAnsi="Calibri"/>
-        </w:rPr>
-      </w:pPr>
-      <w:r>
-        <w:rPr>
-          <w:rFonts w:ascii="Calibri" w:eastAsiaTheme="minorEastAsia" w:hAnsi="Calibri"/>
-        </w:rPr>
-        <w:t>#calculate the nearest unvisited neighbor from node A</w:t>
-      </w:r>
-      <w:bookmarkStart w:id="0" w:name="_GoBack"/>
-      <w:bookmarkEnd w:id="0"/>
-    </w:p>
-    <w:p>
-      <w:pPr>
-        <w:pStyle w:val="ListParagraph"/>
-        <w:numPr>
-          <w:ilvl w:val="0"/>
-          <w:numId w:val="10"/>
-        </w:numPr>
-        <w:suppressLineNumbers/>
-        <w:tabs>
-          <w:tab w:val="left" w:pos="3490"/>
-        </w:tabs>
-        <w:ind w:left="-180"/>
-        <w:rPr>
-          <w:rFonts w:ascii="Calibri" w:eastAsiaTheme="minorEastAsia" w:hAnsi="Calibri"/>
-        </w:rPr>
-      </w:pPr>
-      <w:r>
-        <w:rPr>
-          <w:rFonts w:ascii="Calibri" w:eastAsiaTheme="minorEastAsia" w:hAnsi="Calibri"/>
-        </w:rPr>
-        <w:t xml:space="preserve">  </w:t>
-      </w:r>
-      <w:r>
-        <w:rPr>
-          <w:rFonts w:ascii="Calibri" w:eastAsiaTheme="minorEastAsia" w:hAnsi="Calibri"/>
-        </w:rPr>
-        <w:t xml:space="preserve"> for i in range[1, n]:</w:t>
-      </w:r>
-    </w:p>
-    <w:p>
-      <w:pPr>
-        <w:pStyle w:val="ListParagraph"/>
-        <w:numPr>
-          <w:ilvl w:val="0"/>
-          <w:numId w:val="10"/>
-        </w:numPr>
-        <w:suppressLineNumbers/>
-        <w:tabs>
-          <w:tab w:val="left" w:pos="3490"/>
-        </w:tabs>
-        <w:ind w:left="-180"/>
-        <w:rPr>
-          <w:rFonts w:ascii="Calibri" w:eastAsiaTheme="minorEastAsia" w:hAnsi="Calibri"/>
-        </w:rPr>
-      </w:pPr>
-      <w:r>
-        <w:rPr>
-          <w:rFonts w:ascii="Calibri" w:eastAsiaTheme="minorEastAsia" w:hAnsi="Calibri"/>
-        </w:rPr>
-        <w:t xml:space="preserve">    </w:t>
-      </w:r>
-      <w:r>
-        <w:rPr>
-          <w:rFonts w:ascii="Calibri" w:eastAsiaTheme="minorEastAsia" w:hAnsi="Calibri"/>
-        </w:rPr>
-        <w:t xml:space="preserve">         B = nearest(n, P, A, Visited)</w:t>
-      </w:r>
-    </w:p>
-    <w:p>
-      <w:pPr>
-        <w:pStyle w:val="ListParagraph"/>
-        <w:numPr>
-          <w:ilvl w:val="0"/>
-          <w:numId w:val="10"/>
-        </w:numPr>
-        <w:suppressLineNumbers/>
-        <w:tabs>
-          <w:tab w:val="left" w:pos="3490"/>
-        </w:tabs>
-        <w:ind w:left="-180"/>
-        <w:rPr>
-          <w:rFonts w:ascii="Calibri" w:eastAsiaTheme="minorEastAsia" w:hAnsi="Calibri"/>
-        </w:rPr>
-      </w:pPr>
-      <w:r>
-        <w:rPr>
-          <w:rFonts w:ascii="Calibri" w:eastAsiaTheme="minorEastAsia" w:hAnsi="Calibri"/>
-        </w:rPr>
-        <w:t xml:space="preserve">    </w:t>
-      </w:r>
-      <w:r>
-        <w:rPr>
-          <w:rFonts w:ascii="Calibri" w:eastAsiaTheme="minorEastAsia" w:hAnsi="Calibri"/>
-        </w:rPr>
-        <w:t xml:space="preserve">         A = B</w:t>
-      </w:r>
-    </w:p>
-    <w:p>
-      <w:pPr>
-        <w:pStyle w:val="ListParagraph"/>
-        <w:numPr>
-          <w:ilvl w:val="0"/>
-          <w:numId w:val="10"/>
-        </w:numPr>
-        <w:suppressLineNumbers/>
-        <w:tabs>
-          <w:tab w:val="left" w:pos="3490"/>
-        </w:tabs>
-        <w:ind w:left="-180"/>
-        <w:rPr>
-          <w:rFonts w:ascii="Calibri" w:eastAsiaTheme="minorEastAsia" w:hAnsi="Calibri"/>
-        </w:rPr>
-      </w:pPr>
-      <w:r>
-        <w:rPr>
-          <w:rFonts w:ascii="Calibri" w:eastAsiaTheme="minorEastAsia" w:hAnsi="Calibri"/>
-        </w:rPr>
-        <w:t xml:space="preserve">    </w:t>
-      </w:r>
-      <w:r>
-        <w:rPr>
-          <w:rFonts w:ascii="Calibri" w:eastAsiaTheme="minorEastAsia" w:hAnsi="Calibri"/>
-        </w:rPr>
-        <w:t xml:space="preserve">         M[i] = A</w:t>
-      </w:r>
-    </w:p>
-    <w:p>
-      <w:pPr>
-        <w:pStyle w:val="ListParagraph"/>
-        <w:numPr>
-          <w:ilvl w:val="0"/>
-          <w:numId w:val="10"/>
-        </w:numPr>
-        <w:suppressLineNumbers/>
-        <w:tabs>
-          <w:tab w:val="left" w:pos="3490"/>
-        </w:tabs>
-        <w:ind w:left="-180"/>
-        <w:rPr>
-          <w:rFonts w:ascii="Calibri" w:eastAsiaTheme="minorEastAsia" w:hAnsi="Calibri"/>
-        </w:rPr>
-      </w:pPr>
-      <w:r>
-        <w:rPr>
-          <w:rFonts w:ascii="Calibri" w:eastAsiaTheme="minorEastAsia" w:hAnsi="Calibri"/>
-        </w:rPr>
-        <w:t xml:space="preserve">    </w:t>
-      </w:r>
-      <w:r>
-        <w:rPr>
-          <w:rFonts w:ascii="Calibri" w:eastAsiaTheme="minorEastAsia" w:hAnsi="Calibri"/>
-        </w:rPr>
-        <w:t xml:space="preserve">         </w:t>
-      </w:r>
-      <w:r>
-        <w:rPr>
-          <w:rFonts w:ascii="Calibri" w:eastAsiaTheme="minorEastAsia" w:hAnsi="Calibri"/>
-        </w:rPr>
-        <w:t>Visited[A]=true</w:t>
-      </w:r>
-    </w:p>
-    <w:p>
-      <w:pPr>
-        <w:pStyle w:val="ListParagraph"/>
-        <w:numPr>
-          <w:ilvl w:val="0"/>
-          <w:numId w:val="10"/>
-        </w:numPr>
-        <w:suppressLineNumbers/>
-        <w:tabs>
-          <w:tab w:val="left" w:pos="3490"/>
-        </w:tabs>
-        <w:ind w:left="-180"/>
-        <w:rPr>
-          <w:rFonts w:ascii="Calibri" w:eastAsiaTheme="minorEastAsia" w:hAnsi="Calibri"/>
-        </w:rPr>
-      </w:pPr>
-      <w:r>
-        <w:rPr>
-          <w:rFonts w:ascii="Calibri" w:eastAsiaTheme="minorEastAsia" w:hAnsi="Calibri"/>
-          <w:noProof/>
-        </w:rPr>
-        <w:lastRenderedPageBreak/>
-        <mc:AlternateContent>
-          <mc:Choice Requires="wps">
-            <w:drawing>
-              <wp:anchor distT="0" distB="0" distL="114300" distR="114300" simplePos="0" relativeHeight="251658239" behindDoc="1" locked="0" layoutInCell="1" allowOverlap="1" wp14:anchorId="497BDA9E" wp14:editId="4ADE3E2F">
-                <wp:simplePos x="0" y="0"/>
-                <wp:positionH relativeFrom="column">
-                  <wp:posOffset>-176645</wp:posOffset>
-                </wp:positionH>
-                <wp:positionV relativeFrom="paragraph">
-                  <wp:posOffset>-111760</wp:posOffset>
-                </wp:positionV>
-                <wp:extent cx="6286500" cy="7426383"/>
-                <wp:effectExtent l="0" t="0" r="38100" b="15875"/>
+                <wp:extent cx="6286500" cy="2628868"/>
+                <wp:effectExtent l="0" t="0" r="38100" b="13335"/>
                 <wp:wrapNone/>
                 <wp:docPr id="11" name="Rectangle 11"/>
                 <wp:cNvGraphicFramePr/>
@@ -2879,7 +2367,7 @@
                       <wps:spPr>
                         <a:xfrm>
                           <a:off x="0" y="0"/>
-                          <a:ext cx="6286500" cy="7426383"/>
+                          <a:ext cx="6286500" cy="2628868"/>
                         </a:xfrm>
                         <a:prstGeom prst="rect">
                           <a:avLst/>
@@ -2916,29 +2404,22 @@
           </mc:Choice>
           <mc:Fallback>
             <w:pict>
-              <v:rect w14:anchorId="05BA43C0" id="Rectangle_x0020_11" o:spid="_x0000_s1026" style="position:absolute;margin-left:-13.9pt;margin-top:-8.75pt;width:495pt;height:584.75pt;z-index:-251658241;visibility:visible;mso-wrap-style:square;mso-height-percent:0;mso-wrap-distance-left:9pt;mso-wrap-distance-top:0;mso-wrap-distance-right:9pt;mso-wrap-distance-bottom:0;mso-position-horizontal:absolute;mso-position-horizontal-relative:text;mso-position-vertical:absolute;mso-position-vertical-relative:text;mso-height-percent:0;mso-height-relative:margin;v-text-anchor:middle" o:gfxdata="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" fillcolor="white [3201]" strokecolor="black [3200]" strokeweight="1pt"/>
+              <v:rect w14:anchorId="0DFF0AA5" id="Rectangle_x0020_11" o:spid="_x0000_s1026" style="position:absolute;margin-left:-22.8pt;margin-top:20.4pt;width:495pt;height:207pt;z-index:-251657216;visibility:visible;mso-wrap-style:square;mso-height-percent:0;mso-wrap-distance-left:9pt;mso-wrap-distance-top:0;mso-wrap-distance-right:9pt;mso-wrap-distance-bottom:0;mso-position-horizontal:absolute;mso-position-horizontal-relative:text;mso-position-vertical:absolute;mso-position-vertical-relative:text;mso-height-percent:0;mso-height-relative:margin;v-text-anchor:middle" o:gfxdata="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" fillcolor="white [3201]" strokecolor="black [3200]" strokeweight="1pt"/>
             </w:pict>
           </mc:Fallback>
         </mc:AlternateContent>
       </w:r>
-      <w:r>
-        <w:rPr>
-          <w:rFonts w:ascii="Calibri" w:eastAsiaTheme="minorEastAsia" w:hAnsi="Calibri"/>
-        </w:rPr>
-        <w:t xml:space="preserve">  </w:t>
-      </w:r>
-      <w:r>
-        <w:rPr>
-          <w:rFonts w:ascii="Calibri" w:eastAsiaTheme="minorEastAsia" w:hAnsi="Calibri"/>
-        </w:rPr>
-        <w:t>#</w:t>
-      </w:r>
-      <w:r>
-        <w:rPr>
-          <w:rFonts w:ascii="Calibri" w:eastAsiaTheme="minorEastAsia" w:hAnsi="Calibri"/>
-        </w:rPr>
-        <w:t>cal calculate the length of Hamiltonian cycle</w:t>
-      </w:r>
+    </w:p>
+    <w:p>
+      <w:pPr>
+        <w:suppressLineNumbers/>
+        <w:tabs>
+          <w:tab w:val="left" w:pos="3490"/>
+        </w:tabs>
+        <w:rPr>
+          <w:rFonts w:ascii="Calibri" w:eastAsiaTheme="minorEastAsia" w:hAnsi="Calibri"/>
+        </w:rPr>
+      </w:pPr>
     </w:p>
     <w:p>
       <w:pPr>
@@ -2960,31 +2441,7 @@
         <w:rPr>
           <w:rFonts w:ascii="Calibri" w:eastAsiaTheme="minorEastAsia" w:hAnsi="Calibri"/>
         </w:rPr>
-        <w:t xml:space="preserve">  </w:t>
-      </w:r>
-      <w:r>
-        <w:rPr>
-          <w:rFonts w:ascii="Calibri" w:eastAsiaTheme="minorEastAsia" w:hAnsi="Calibri"/>
-        </w:rPr>
-        <w:t xml:space="preserve"> </w:t>
-      </w:r>
-      <w:r>
-        <w:rPr>
-          <w:rFonts w:ascii="Calibri" w:eastAsiaTheme="minorEastAsia" w:hAnsi="Calibri"/>
-        </w:rPr>
-        <w:t xml:space="preserve">for </w:t>
-      </w:r>
-      <w:r>
-        <w:rPr>
-          <w:rFonts w:ascii="Calibri" w:eastAsiaTheme="minorEastAsia" w:hAnsi="Calibri"/>
-        </w:rPr>
-        <w:t>i in range [0, n-1]:</w:t>
-      </w:r>
-      <w:r>
-        <w:rPr>
-          <w:rFonts w:ascii="Calibri" w:eastAsiaTheme="minorEastAsia" w:hAnsi="Calibri"/>
-        </w:rPr>
-        <w:t xml:space="preserve"> </w:t>
+        <w:t>// allocate space for the INNA set of indices of the points</w:t>
       </w:r>
     </w:p>
     <w:p>
@@ -3007,54 +2464,7 @@
         <w:rPr>
           <w:rFonts w:ascii="Calibri" w:eastAsiaTheme="minorEastAsia" w:hAnsi="Calibri"/>
         </w:rPr>
-        <w:t xml:space="preserve">    </w:t>
-      </w:r>
-      <w:r>
-        <w:rPr>
-          <w:rFonts w:ascii="Calibri" w:eastAsiaTheme="minorEastAsia" w:hAnsi="Calibri"/>
-        </w:rPr>
-        <w:t xml:space="preserve"> </w:t>
-      </w:r>
-      <w:r>
-        <w:rPr>
-          <w:rFonts w:ascii="Calibri" w:eastAsiaTheme="minorEastAsia" w:hAnsi="Calibri"/>
-        </w:rPr>
-        <w:t xml:space="preserve">        </w:t>
-      </w:r>
-      <w:r>
-        <w:rPr>
-          <w:rFonts w:ascii="Calibri" w:eastAsiaTheme="minorEastAsia" w:hAnsi="Calibri"/>
-        </w:rPr>
-        <w:t>dist += sqrt((P[M[i]].x - P[M[i+1]].x)*(P[M[i]].x - P[M[i+1]].x) +</w:t>
-      </w:r>
-    </w:p>
-    <w:p>
-      <w:pPr>
-        <w:suppressLineNumbers/>
-        <w:tabs>
-          <w:tab w:val="left" w:pos="3490"/>
-        </w:tabs>
-        <w:rPr>
-          <w:rFonts w:ascii="Calibri" w:eastAsiaTheme="minorEastAsia" w:hAnsi="Calibri"/>
-        </w:rPr>
-      </w:pPr>
-      <w:r>
-        <w:rPr>
-          <w:rFonts w:ascii="Calibri" w:eastAsiaTheme="minorEastAsia" w:hAnsi="Calibri"/>
-        </w:rPr>
-        <w:t xml:space="preserve">                               </w:t>
-      </w:r>
-      <w:r>
-        <w:rPr>
-          <w:rFonts w:ascii="Calibri" w:eastAsiaTheme="minorEastAsia" w:hAnsi="Calibri"/>
-        </w:rPr>
-        <w:t>(P[M[i]].y - P[M[i+1]</w:t>
-      </w:r>
-      <w:r>
-        <w:rPr>
-          <w:rFonts w:ascii="Calibri" w:eastAsiaTheme="minorEastAsia" w:hAnsi="Calibri"/>
-        </w:rPr>
-        <w:t>].y)*(P[M[i]].y - P[M[i+1]].y))</w:t>
+        <w:t>M = new int[n];</w:t>
       </w:r>
     </w:p>
     <w:p>
@@ -3077,95 +2487,7 @@
         <w:rPr>
           <w:rFonts w:ascii="Calibri" w:eastAsiaTheme="minorEastAsia" w:hAnsi="Calibri"/>
         </w:rPr>
-        <w:t xml:space="preserve">  </w:t>
-      </w:r>
-      <w:r>
-        <w:rPr>
-          <w:rFonts w:ascii="Calibri" w:eastAsiaTheme="minorEastAsia" w:hAnsi="Calibri"/>
-        </w:rPr>
-        <w:t xml:space="preserve">           </w:t>
-      </w:r>
-      <w:r>
-        <w:rPr>
-          <w:rFonts w:ascii="Calibri" w:eastAsiaTheme="minorEastAsia" w:hAnsi="Calibri"/>
-        </w:rPr>
-        <w:t>dist += sqrt((P[M[0]].x - P[M[n-1]].x)*(P[M[0]].x - P[M[n-1]].x) +</w:t>
-      </w:r>
-    </w:p>
-    <w:p>
-      <w:pPr>
-        <w:pStyle w:val="ListParagraph"/>
-        <w:suppressLineNumbers/>
-        <w:tabs>
-          <w:tab w:val="left" w:pos="3490"/>
-        </w:tabs>
-        <w:ind w:left="-180"/>
-        <w:rPr>
-          <w:rFonts w:ascii="Calibri" w:eastAsiaTheme="minorEastAsia" w:hAnsi="Calibri"/>
-        </w:rPr>
-      </w:pPr>
-      <w:r>
-        <w:rPr>
-          <w:rFonts w:ascii="Calibri" w:eastAsiaTheme="minorEastAsia" w:hAnsi="Calibri"/>
-        </w:rPr>
-        <w:t xml:space="preserve">           </w:t>
-      </w:r>
-      <w:r>
-        <w:rPr>
-          <w:rFonts w:ascii="Calibri" w:eastAsiaTheme="minorEastAsia" w:hAnsi="Calibri"/>
-        </w:rPr>
-        <w:t xml:space="preserve">                        </w:t>
-      </w:r>
-      <w:r>
-        <w:rPr>
-          <w:rFonts w:ascii="Calibri" w:eastAsiaTheme="minorEastAsia" w:hAnsi="Calibri"/>
-        </w:rPr>
-        <w:t>(P[M[0]].y - P[M[n-1]</w:t>
-      </w:r>
-      <w:r>
-        <w:rPr>
-          <w:rFonts w:ascii="Calibri" w:eastAsiaTheme="minorEastAsia" w:hAnsi="Calibri"/>
-        </w:rPr>
-        <w:t>].y)*(P[M[0]].y - P[M[n-1]].y))</w:t>
-      </w:r>
-    </w:p>
-    <w:p>
-      <w:pPr>
-        <w:suppressLineNumbers/>
-        <w:tabs>
-          <w:tab w:val="left" w:pos="3490"/>
-        </w:tabs>
-        <w:rPr>
-          <w:rFonts w:ascii="Calibri" w:eastAsiaTheme="minorEastAsia" w:hAnsi="Calibri"/>
-        </w:rPr>
-      </w:pPr>
-    </w:p>
-    <w:p>
-      <w:pPr>
-        <w:suppressLineNumbers/>
-        <w:tabs>
-          <w:tab w:val="left" w:pos="3490"/>
-        </w:tabs>
-        <w:rPr>
-          <w:rFonts w:ascii="Calibri" w:eastAsiaTheme="minorEastAsia" w:hAnsi="Calibri"/>
-        </w:rPr>
-      </w:pPr>
-    </w:p>
-    <w:p>
-      <w:pPr>
-        <w:suppressLineNumbers/>
-        <w:tabs>
-          <w:tab w:val="left" w:pos="3490"/>
-        </w:tabs>
-        <w:rPr>
-          <w:rFonts w:ascii="Calibri" w:eastAsiaTheme="minorEastAsia" w:hAnsi="Calibri"/>
-        </w:rPr>
-      </w:pPr>
-      <w:r>
-        <w:rPr>
-          <w:rFonts w:ascii="Calibri" w:eastAsiaTheme="minorEastAsia" w:hAnsi="Calibri"/>
-        </w:rPr>
-        <w:t>#return an index of farthest point from P[0]</w:t>
+        <w:t>// set the best set to be the list of indices, starting at 0</w:t>
       </w:r>
     </w:p>
     <w:p>
@@ -3188,43 +2510,7 @@
         <w:rPr>
           <w:rFonts w:ascii="Calibri" w:eastAsiaTheme="minorEastAsia" w:hAnsi="Calibri"/>
         </w:rPr>
-        <w:t xml:space="preserve">   </w:t>
-      </w:r>
-      <w:r>
-        <w:rPr>
-          <w:rFonts w:ascii="Calibri" w:eastAsiaTheme="minorEastAsia" w:hAnsi="Calibri"/>
-        </w:rPr>
-        <w:t>def</w:t>
-      </w:r>
-      <w:r>
-        <w:rPr>
-          <w:rFonts w:ascii="Calibri" w:eastAsiaTheme="minorEastAsia" w:hAnsi="Calibri"/>
-        </w:rPr>
-        <w:t xml:space="preserve"> farthest_point(</w:t>
-      </w:r>
-      <w:r>
-        <w:rPr>
-          <w:rFonts w:ascii="Calibri" w:eastAsiaTheme="minorEastAsia" w:hAnsi="Calibri"/>
-        </w:rPr>
-        <w:t>n</w:t>
-      </w:r>
-      <w:r>
-        <w:rPr>
-          <w:rFonts w:ascii="Calibri" w:eastAsiaTheme="minorEastAsia" w:hAnsi="Calibri"/>
-        </w:rPr>
-        <w:t xml:space="preserve">, </w:t>
-      </w:r>
-      <w:r>
-        <w:rPr>
-          <w:rFonts w:ascii="Calibri" w:eastAsiaTheme="minorEastAsia" w:hAnsi="Calibri"/>
-        </w:rPr>
-        <w:t>P)</w:t>
-      </w:r>
-      <w:r>
-        <w:rPr>
-          <w:rFonts w:ascii="Calibri" w:eastAsiaTheme="minorEastAsia" w:hAnsi="Calibri"/>
-        </w:rPr>
-        <w:t>:</w:t>
+        <w:t>for( i=0 ; i&lt;n ; i++)</w:t>
       </w:r>
     </w:p>
     <w:p>
@@ -3247,13 +2533,31 @@
         <w:rPr>
           <w:rFonts w:ascii="Calibri" w:eastAsiaTheme="minorEastAsia" w:hAnsi="Calibri"/>
         </w:rPr>
-        <w:t xml:space="preserve">            </w:t>
-      </w:r>
-      <w:r>
-        <w:rPr>
-          <w:rFonts w:ascii="Calibri" w:eastAsiaTheme="minorEastAsia" w:hAnsi="Calibri"/>
-        </w:rPr>
-        <w:t>farthest_point = 0</w:t>
+        <w:t xml:space="preserve">    M[i]</w:t>
+      </w:r>
+      <w:r>
+        <w:rPr>
+          <w:rFonts w:ascii="Calibri" w:eastAsiaTheme="minorEastAsia" w:hAnsi="Calibri"/>
+        </w:rPr>
+        <w:t xml:space="preserve"> </w:t>
+      </w:r>
+      <w:r>
+        <w:rPr>
+          <w:rFonts w:ascii="Calibri" w:eastAsiaTheme="minorEastAsia" w:hAnsi="Calibri"/>
+        </w:rPr>
+        <w:t>=</w:t>
+      </w:r>
+      <w:r>
+        <w:rPr>
+          <w:rFonts w:ascii="Calibri" w:eastAsiaTheme="minorEastAsia" w:hAnsi="Calibri"/>
+        </w:rPr>
+        <w:t xml:space="preserve"> </w:t>
+      </w:r>
+      <w:r>
+        <w:rPr>
+          <w:rFonts w:ascii="Calibri" w:eastAsiaTheme="minorEastAsia" w:hAnsi="Calibri"/>
+        </w:rPr>
+        <w:t>i;</w:t>
       </w:r>
     </w:p>
     <w:p>
@@ -3276,25 +2580,7 @@
         <w:rPr>
           <w:rFonts w:ascii="Calibri" w:eastAsiaTheme="minorEastAsia" w:hAnsi="Calibri"/>
         </w:rPr>
-        <w:t xml:space="preserve"> </w:t>
-      </w:r>
-      <w:r>
-        <w:rPr>
-          <w:rFonts w:ascii="Calibri" w:eastAsiaTheme="minorEastAsia" w:hAnsi="Calibri"/>
-        </w:rPr>
-        <w:t xml:space="preserve">           </w:t>
-      </w:r>
-      <w:r>
-        <w:rPr>
-          <w:rFonts w:ascii="Calibri" w:eastAsiaTheme="minorEastAsia" w:hAnsi="Calibri"/>
-        </w:rPr>
-        <w:t>max_dist</w:t>
-      </w:r>
-      <w:r>
-        <w:rPr>
-          <w:rFonts w:ascii="Calibri" w:eastAsiaTheme="minorEastAsia" w:hAnsi="Calibri"/>
-        </w:rPr>
-        <w:t>, dist</w:t>
+        <w:t xml:space="preserve">    </w:t>
       </w:r>
     </w:p>
     <w:p>
@@ -3317,19 +2603,13 @@
         <w:rPr>
           <w:rFonts w:ascii="Calibri" w:eastAsiaTheme="minorEastAsia" w:hAnsi="Calibri"/>
         </w:rPr>
-        <w:t xml:space="preserve"> </w:t>
-      </w:r>
-      <w:r>
-        <w:rPr>
-          <w:rFonts w:ascii="Calibri" w:eastAsiaTheme="minorEastAsia" w:hAnsi="Calibri"/>
-        </w:rPr>
-        <w:t xml:space="preserve">           i, j</w:t>
-      </w:r>
-      <w:r>
-        <w:rPr>
-          <w:rFonts w:ascii="Calibri" w:eastAsiaTheme="minorEastAsia" w:hAnsi="Calibri"/>
-        </w:rPr>
-        <w:t xml:space="preserve">  </w:t>
+        <w:t>// Start the chronograph to time the execution of the algorithm</w:t>
+      </w:r>
+      <w:r>
+        <w:rPr>
+          <w:rFonts w:ascii="Calibri" w:eastAsiaTheme="minorEastAsia" w:hAnsi="Calibri"/>
+        </w:rPr>
+        <w:t xml:space="preserve"> at this point</w:t>
       </w:r>
     </w:p>
     <w:p>
@@ -3354,24 +2634,6 @@
         </w:rPr>
         <w:t xml:space="preserve">  </w:t>
       </w:r>
-      <w:r>
-        <w:rPr>
-          <w:rFonts w:ascii="Calibri" w:eastAsiaTheme="minorEastAsia" w:hAnsi="Calibri"/>
-        </w:rPr>
-        <w:t xml:space="preserve">          </w:t>
-      </w:r>
-      <w:r>
-        <w:rPr>
-          <w:rFonts w:ascii="Calibri" w:eastAsiaTheme="minorEastAsia" w:hAnsi="Calibri"/>
-        </w:rPr>
-        <w:t xml:space="preserve">max_dist = sqrt( (P[0].x - P[n-1].x)*(P[0].x - P[n-1].x)  + (P[0].y - </w:t>
-      </w:r>
-      <w:r>
-        <w:rPr>
-          <w:rFonts w:ascii="Calibri" w:eastAsiaTheme="minorEastAsia" w:hAnsi="Calibri"/>
-        </w:rPr>
-        <w:t>P[n-1].y)*(P[0].y - P[n-1].y) )</w:t>
-      </w:r>
     </w:p>
     <w:p>
       <w:pPr>
@@ -3389,6 +2651,12 @@
           <w:rFonts w:ascii="Calibri" w:eastAsiaTheme="minorEastAsia" w:hAnsi="Calibri"/>
         </w:rPr>
       </w:pPr>
+      <w:r>
+        <w:rPr>
+          <w:rFonts w:ascii="Calibri" w:eastAsiaTheme="minorEastAsia" w:hAnsi="Calibri"/>
+        </w:rPr>
+        <w:t>// allocate space for the Visited array of Boolean values</w:t>
+      </w:r>
     </w:p>
     <w:p>
       <w:pPr>
@@ -3410,49 +2678,7 @@
         <w:rPr>
           <w:rFonts w:ascii="Calibri" w:eastAsiaTheme="minorEastAsia" w:hAnsi="Calibri"/>
         </w:rPr>
-        <w:t xml:space="preserve">  </w:t>
-      </w:r>
-      <w:r>
-        <w:rPr>
-          <w:rFonts w:ascii="Calibri" w:eastAsiaTheme="minorEastAsia" w:hAnsi="Calibri"/>
-        </w:rPr>
-        <w:t xml:space="preserve">          </w:t>
-      </w:r>
-      <w:r>
-        <w:rPr>
-          <w:rFonts w:ascii="Calibri" w:eastAsiaTheme="minorEastAsia" w:hAnsi="Calibri"/>
-        </w:rPr>
-        <w:t xml:space="preserve">for </w:t>
-      </w:r>
-      <w:r>
-        <w:rPr>
-          <w:rFonts w:ascii="Calibri" w:eastAsiaTheme="minorEastAsia" w:hAnsi="Calibri"/>
-        </w:rPr>
-        <w:t>i in range[0,</w:t>
-      </w:r>
-      <w:r>
-        <w:rPr>
-          <w:rFonts w:ascii="Calibri" w:eastAsiaTheme="minorEastAsia" w:hAnsi="Calibri"/>
-        </w:rPr>
-        <w:t xml:space="preserve"> </w:t>
-      </w:r>
-      <w:r>
-        <w:rPr>
-          <w:rFonts w:ascii="Calibri" w:eastAsiaTheme="minorEastAsia" w:hAnsi="Calibri"/>
-        </w:rPr>
-        <w:t>n</w:t>
-      </w:r>
-      <w:r>
-        <w:rPr>
-          <w:rFonts w:ascii="Calibri" w:eastAsiaTheme="minorEastAsia" w:hAnsi="Calibri"/>
-        </w:rPr>
-        <w:t>-1</w:t>
-      </w:r>
-      <w:r>
-        <w:rPr>
-          <w:rFonts w:ascii="Calibri" w:eastAsiaTheme="minorEastAsia" w:hAnsi="Calibri"/>
-        </w:rPr>
-        <w:t>]:</w:t>
+        <w:t>Visited = new bool[n];</w:t>
       </w:r>
     </w:p>
     <w:p>
@@ -3475,43 +2701,7 @@
         <w:rPr>
           <w:rFonts w:ascii="Calibri" w:eastAsiaTheme="minorEastAsia" w:hAnsi="Calibri"/>
         </w:rPr>
-        <w:t xml:space="preserve">    </w:t>
-      </w:r>
-      <w:r>
-        <w:rPr>
-          <w:rFonts w:ascii="Calibri" w:eastAsiaTheme="minorEastAsia" w:hAnsi="Calibri"/>
-        </w:rPr>
-        <w:t xml:space="preserve">                  </w:t>
-      </w:r>
-      <w:r>
-        <w:rPr>
-          <w:rFonts w:ascii="Calibri" w:eastAsiaTheme="minorEastAsia" w:hAnsi="Calibri"/>
-        </w:rPr>
-        <w:t xml:space="preserve">for </w:t>
-      </w:r>
-      <w:r>
-        <w:rPr>
-          <w:rFonts w:ascii="Calibri" w:eastAsiaTheme="minorEastAsia" w:hAnsi="Calibri"/>
-        </w:rPr>
-        <w:t>j in range[0, n</w:t>
-      </w:r>
-      <w:r>
-        <w:rPr>
-          <w:rFonts w:ascii="Calibri" w:eastAsiaTheme="minorEastAsia" w:hAnsi="Calibri"/>
-        </w:rPr>
-        <w:t>-1</w:t>
-      </w:r>
-      <w:r>
-        <w:rPr>
-          <w:rFonts w:ascii="Calibri" w:eastAsiaTheme="minorEastAsia" w:hAnsi="Calibri"/>
-        </w:rPr>
-        <w:t>]:</w:t>
-      </w:r>
-      <w:r>
-        <w:rPr>
-          <w:rFonts w:ascii="Calibri" w:eastAsiaTheme="minorEastAsia" w:hAnsi="Calibri"/>
-        </w:rPr>
-        <w:t xml:space="preserve"> </w:t>
+        <w:t>// set it all to False</w:t>
       </w:r>
     </w:p>
     <w:p>
@@ -3534,25 +2724,55 @@
         <w:rPr>
           <w:rFonts w:ascii="Calibri" w:eastAsiaTheme="minorEastAsia" w:hAnsi="Calibri"/>
         </w:rPr>
-        <w:t xml:space="preserve">    </w:t>
-      </w:r>
-      <w:r>
-        <w:rPr>
-          <w:rFonts w:ascii="Calibri" w:eastAsiaTheme="minorEastAsia" w:hAnsi="Calibri"/>
-        </w:rPr>
-        <w:t xml:space="preserve">                        </w:t>
-      </w:r>
-      <w:r>
-        <w:rPr>
-          <w:rFonts w:ascii="Calibri" w:eastAsiaTheme="minorEastAsia" w:hAnsi="Calibri"/>
-        </w:rPr>
-        <w:t>dist = sqrt(  (P[i].x - P[j].x)*(P[i].x - P[j].x) +  (P[i].</w:t>
-      </w:r>
-      <w:r>
-        <w:rPr>
-          <w:rFonts w:ascii="Calibri" w:eastAsiaTheme="minorEastAsia" w:hAnsi="Calibri"/>
-        </w:rPr>
-        <w:t>y - P[j].y)*(P[i].y - P[j].y) )</w:t>
+        <w:t>for(</w:t>
+      </w:r>
+      <w:r>
+        <w:rPr>
+          <w:rFonts w:ascii="Calibri" w:eastAsiaTheme="minorEastAsia" w:hAnsi="Calibri"/>
+        </w:rPr>
+        <w:t xml:space="preserve"> i </w:t>
+      </w:r>
+      <w:r>
+        <w:rPr>
+          <w:rFonts w:ascii="Calibri" w:eastAsiaTheme="minorEastAsia" w:hAnsi="Calibri"/>
+        </w:rPr>
+        <w:t>=</w:t>
+      </w:r>
+      <w:r>
+        <w:rPr>
+          <w:rFonts w:ascii="Calibri" w:eastAsiaTheme="minorEastAsia" w:hAnsi="Calibri"/>
+        </w:rPr>
+        <w:t xml:space="preserve"> </w:t>
+      </w:r>
+      <w:r>
+        <w:rPr>
+          <w:rFonts w:ascii="Calibri" w:eastAsiaTheme="minorEastAsia" w:hAnsi="Calibri"/>
+        </w:rPr>
+        <w:t xml:space="preserve">0; </w:t>
+      </w:r>
+      <w:r>
+        <w:rPr>
+          <w:rFonts w:ascii="Calibri" w:eastAsiaTheme="minorEastAsia" w:hAnsi="Calibri"/>
+        </w:rPr>
+        <w:t xml:space="preserve"> </w:t>
+      </w:r>
+      <w:r>
+        <w:rPr>
+          <w:rFonts w:ascii="Calibri" w:eastAsiaTheme="minorEastAsia" w:hAnsi="Calibri"/>
+        </w:rPr>
+        <w:t>i&lt;</w:t>
+      </w:r>
+      <w:r>
+        <w:rPr>
+          <w:rFonts w:ascii="Calibri" w:eastAsiaTheme="minorEastAsia" w:hAnsi="Calibri"/>
+        </w:rPr>
+        <w:t xml:space="preserve"> </w:t>
+      </w:r>
+      <w:r>
+        <w:rPr>
+          <w:rFonts w:ascii="Calibri" w:eastAsiaTheme="minorEastAsia" w:hAnsi="Calibri"/>
+        </w:rPr>
+        <w:t>n; i++)</w:t>
       </w:r>
     </w:p>
     <w:p>
@@ -3575,14 +2795,19 @@
         <w:rPr>
           <w:rFonts w:ascii="Calibri" w:eastAsiaTheme="minorEastAsia" w:hAnsi="Calibri"/>
         </w:rPr>
-        <w:t xml:space="preserve">    </w:t>
-      </w:r>
-      <w:r>
-        <w:rPr>
-          <w:rFonts w:ascii="Calibri" w:eastAsiaTheme="minorEastAsia" w:hAnsi="Calibri"/>
-        </w:rPr>
-        <w:t xml:space="preserve">                        if (max_dist &lt; dist) :</w:t>
-      </w:r>
+        <w:t xml:space="preserve">    Visited[i] = false;</w:t>
+      </w:r>
+    </w:p>
+    <w:p>
+      <w:pPr>
+        <w:suppressLineNumbers/>
+        <w:tabs>
+          <w:tab w:val="left" w:pos="3490"/>
+        </w:tabs>
+        <w:rPr>
+          <w:rFonts w:ascii="Calibri" w:eastAsiaTheme="minorEastAsia" w:hAnsi="Calibri"/>
+        </w:rPr>
+      </w:pPr>
     </w:p>
     <w:p>
       <w:pPr>
@@ -3603,20 +2828,79 @@
       <w:r>
         <w:rPr>
           <w:rFonts w:ascii="Calibri" w:eastAsiaTheme="minorEastAsia" w:hAnsi="Calibri"/>
-        </w:rPr>
-        <w:t xml:space="preserve">      </w:t>
-      </w:r>
-      <w:r>
-        <w:rPr>
-          <w:rFonts w:ascii="Calibri" w:eastAsiaTheme="minorEastAsia" w:hAnsi="Calibri"/>
-        </w:rPr>
-        <w:t xml:space="preserve">                              </w:t>
-      </w:r>
-      <w:r>
-        <w:rPr>
-          <w:rFonts w:ascii="Calibri" w:eastAsiaTheme="minorEastAsia" w:hAnsi="Calibri"/>
-        </w:rPr>
-        <w:t>max_dist = dist;</w:t>
+          <w:noProof/>
+        </w:rPr>
+        <w:lastRenderedPageBreak/>
+        <mc:AlternateContent>
+          <mc:Choice Requires="wps">
+            <w:drawing>
+              <wp:anchor distT="0" distB="0" distL="114300" distR="114300" simplePos="0" relativeHeight="251661312" behindDoc="1" locked="0" layoutInCell="1" allowOverlap="1" wp14:anchorId="34732046" wp14:editId="3D94FE10">
+                <wp:simplePos x="0" y="0"/>
+                <wp:positionH relativeFrom="column">
+                  <wp:posOffset>-289367</wp:posOffset>
+                </wp:positionH>
+                <wp:positionV relativeFrom="paragraph">
+                  <wp:posOffset>-115747</wp:posOffset>
+                </wp:positionV>
+                <wp:extent cx="6286500" cy="8233587"/>
+                <wp:effectExtent l="0" t="0" r="38100" b="21590"/>
+                <wp:wrapNone/>
+                <wp:docPr id="4" name="Rectangle 4"/>
+                <wp:cNvGraphicFramePr/>
+                <a:graphic xmlns:a="http://schemas.openxmlformats.org/drawingml/2006/main">
+                  <a:graphicData uri="http://schemas.microsoft.com/office/word/2010/wordprocessingShape">
+                    <wps:wsp>
+                      <wps:cNvSpPr/>
+                      <wps:spPr>
+                        <a:xfrm>
+                          <a:off x="0" y="0"/>
+                          <a:ext cx="6286500" cy="8233587"/>
+                        </a:xfrm>
+                        <a:prstGeom prst="rect">
+                          <a:avLst/>
+                        </a:prstGeom>
+                      </wps:spPr>
+                      <wps:style>
+                        <a:lnRef idx="2">
+                          <a:schemeClr val="dk1"/>
+                        </a:lnRef>
+                        <a:fillRef idx="1">
+                          <a:schemeClr val="lt1"/>
+                        </a:fillRef>
+                        <a:effectRef idx="0">
+                          <a:schemeClr val="dk1"/>
+                        </a:effectRef>
+                        <a:fontRef idx="minor">
+                          <a:schemeClr val="dk1"/>
+                        </a:fontRef>
+                      </wps:style>
+                      <wps:bodyPr rot="0" spcFirstLastPara="0" vertOverflow="overflow" horzOverflow="overflow" vert="horz" wrap="square" lIns="91440" tIns="45720" rIns="91440" bIns="45720" numCol="1" spcCol="0" rtlCol="0" fromWordArt="0" anchor="ctr" anchorCtr="0" forceAA="0" compatLnSpc="1">
+                        <a:prstTxWarp prst="textNoShape">
+                          <a:avLst/>
+                        </a:prstTxWarp>
+                        <a:noAutofit/>
+                      </wps:bodyPr>
+                    </wps:wsp>
+                  </a:graphicData>
+                </a:graphic>
+                <wp14:sizeRelV relativeFrom="margin">
+                  <wp14:pctHeight>0</wp14:pctHeight>
+                </wp14:sizeRelV>
+              </wp:anchor>
+            </w:drawing>
+          </mc:Choice>
+          <mc:Fallback>
+            <w:pict>
+              <v:rect w14:anchorId="4085C74A" id="Rectangle_x0020_4" o:spid="_x0000_s1026" style="position:absolute;margin-left:-22.8pt;margin-top:-9.05pt;width:495pt;height:648.3pt;z-index:-251655168;visibility:visible;mso-wrap-style:square;mso-height-percent:0;mso-wrap-distance-left:9pt;mso-wrap-distance-top:0;mso-wrap-distance-right:9pt;mso-wrap-distance-bottom:0;mso-position-horizontal:absolute;mso-position-horizontal-relative:text;mso-position-vertical:absolute;mso-position-vertical-relative:text;mso-height-percent:0;mso-height-relative:margin;v-text-anchor:middle" o:gfxdata="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" fillcolor="white [3201]" strokecolor="black [3200]" strokeweight="1pt"/>
+            </w:pict>
+          </mc:Fallback>
+        </mc:AlternateContent>
+      </w:r>
+      <w:r>
+        <w:rPr>
+          <w:rFonts w:ascii="Calibri" w:eastAsiaTheme="minorEastAsia" w:hAnsi="Calibri"/>
+        </w:rPr>
+        <w:t>// calculate the starting vertex A</w:t>
       </w:r>
     </w:p>
     <w:p>
@@ -3639,13 +2923,7 @@
         <w:rPr>
           <w:rFonts w:ascii="Calibri" w:eastAsiaTheme="minorEastAsia" w:hAnsi="Calibri"/>
         </w:rPr>
-        <w:t xml:space="preserve">      </w:t>
-      </w:r>
-      <w:r>
-        <w:rPr>
-          <w:rFonts w:ascii="Calibri" w:eastAsiaTheme="minorEastAsia" w:hAnsi="Calibri"/>
-        </w:rPr>
-        <w:t xml:space="preserve">                              farthest_point = i</w:t>
+        <w:t>A = farthest_point(n,P);</w:t>
       </w:r>
     </w:p>
     <w:p>
@@ -3664,6 +2942,12 @@
           <w:rFonts w:ascii="Calibri" w:eastAsiaTheme="minorEastAsia" w:hAnsi="Calibri"/>
         </w:rPr>
       </w:pPr>
+      <w:r>
+        <w:rPr>
+          <w:rFonts w:ascii="Calibri" w:eastAsiaTheme="minorEastAsia" w:hAnsi="Calibri"/>
+        </w:rPr>
+        <w:t>// add it to the path</w:t>
+      </w:r>
     </w:p>
     <w:p>
       <w:pPr>
@@ -3685,7 +2969,25 @@
         <w:rPr>
           <w:rFonts w:ascii="Calibri" w:eastAsiaTheme="minorEastAsia" w:hAnsi="Calibri"/>
         </w:rPr>
-        <w:t xml:space="preserve">            return farthest_point</w:t>
+        <w:t xml:space="preserve">I </w:t>
+      </w:r>
+      <w:r>
+        <w:rPr>
+          <w:rFonts w:ascii="Calibri" w:eastAsiaTheme="minorEastAsia" w:hAnsi="Calibri"/>
+        </w:rPr>
+        <w:t>=</w:t>
+      </w:r>
+      <w:r>
+        <w:rPr>
+          <w:rFonts w:ascii="Calibri" w:eastAsiaTheme="minorEastAsia" w:hAnsi="Calibri"/>
+        </w:rPr>
+        <w:t xml:space="preserve"> </w:t>
+      </w:r>
+      <w:r>
+        <w:rPr>
+          <w:rFonts w:ascii="Calibri" w:eastAsiaTheme="minorEastAsia" w:hAnsi="Calibri"/>
+        </w:rPr>
+        <w:t>0;</w:t>
       </w:r>
     </w:p>
     <w:p>
@@ -3708,13 +3010,19 @@
         <w:rPr>
           <w:rFonts w:ascii="Calibri" w:eastAsiaTheme="minorEastAsia" w:hAnsi="Calibri"/>
         </w:rPr>
-        <w:t>#</w:t>
-      </w:r>
-      <w:r>
-        <w:rPr>
-          <w:rFonts w:ascii="Calibri" w:eastAsiaTheme="minorEastAsia" w:hAnsi="Calibri"/>
-        </w:rPr>
-        <w:t>return an index of a nearest unvisited neighboring point</w:t>
+        <w:t>M[i]</w:t>
+      </w:r>
+      <w:r>
+        <w:rPr>
+          <w:rFonts w:ascii="Calibri" w:eastAsiaTheme="minorEastAsia" w:hAnsi="Calibri"/>
+        </w:rPr>
+        <w:t xml:space="preserve"> </w:t>
+      </w:r>
+      <w:r>
+        <w:rPr>
+          <w:rFonts w:ascii="Calibri" w:eastAsiaTheme="minorEastAsia" w:hAnsi="Calibri"/>
+        </w:rPr>
+        <w:t>= A;</w:t>
       </w:r>
     </w:p>
     <w:p>
@@ -3739,42 +3047,6 @@
         </w:rPr>
         <w:t xml:space="preserve">  </w:t>
       </w:r>
-      <w:r>
-        <w:rPr>
-          <w:rFonts w:ascii="Calibri" w:eastAsiaTheme="minorEastAsia" w:hAnsi="Calibri"/>
-        </w:rPr>
-        <w:t>def</w:t>
-      </w:r>
-      <w:r>
-        <w:rPr>
-          <w:rFonts w:ascii="Calibri" w:eastAsiaTheme="minorEastAsia" w:hAnsi="Calibri"/>
-        </w:rPr>
-        <w:t xml:space="preserve"> nearest(</w:t>
-      </w:r>
-      <w:r>
-        <w:rPr>
-          <w:rFonts w:ascii="Calibri" w:eastAsiaTheme="minorEastAsia" w:hAnsi="Calibri"/>
-        </w:rPr>
-        <w:t xml:space="preserve">n, </w:t>
-      </w:r>
-      <w:r>
-        <w:rPr>
-          <w:rFonts w:ascii="Calibri" w:eastAsiaTheme="minorEastAsia" w:hAnsi="Calibri"/>
-        </w:rPr>
-        <w:t xml:space="preserve">P, </w:t>
-      </w:r>
-      <w:r>
-        <w:rPr>
-          <w:rFonts w:ascii="Calibri" w:eastAsiaTheme="minorEastAsia" w:hAnsi="Calibri"/>
-        </w:rPr>
-        <w:t>A, Visited)</w:t>
-      </w:r>
-      <w:r>
-        <w:rPr>
-          <w:rFonts w:ascii="Calibri" w:eastAsiaTheme="minorEastAsia" w:hAnsi="Calibri"/>
-        </w:rPr>
-        <w:t>:</w:t>
-      </w:r>
     </w:p>
     <w:p>
       <w:pPr>
@@ -3796,13 +3068,7 @@
         <w:rPr>
           <w:rFonts w:ascii="Calibri" w:eastAsiaTheme="minorEastAsia" w:hAnsi="Calibri"/>
         </w:rPr>
-        <w:t xml:space="preserve">            </w:t>
-      </w:r>
-      <w:r>
-        <w:rPr>
-          <w:rFonts w:ascii="Calibri" w:eastAsiaTheme="minorEastAsia" w:hAnsi="Calibri"/>
-        </w:rPr>
-        <w:t xml:space="preserve">  min_dist, dist</w:t>
+        <w:t>// set it as visited</w:t>
       </w:r>
     </w:p>
     <w:p>
@@ -3825,25 +3091,7 @@
         <w:rPr>
           <w:rFonts w:ascii="Calibri" w:eastAsiaTheme="minorEastAsia" w:hAnsi="Calibri"/>
         </w:rPr>
-        <w:t xml:space="preserve">  </w:t>
-      </w:r>
-      <w:r>
-        <w:rPr>
-          <w:rFonts w:ascii="Calibri" w:eastAsiaTheme="minorEastAsia" w:hAnsi="Calibri"/>
-        </w:rPr>
-        <w:t xml:space="preserve">            </w:t>
-      </w:r>
-      <w:r>
-        <w:rPr>
-          <w:rFonts w:ascii="Calibri" w:eastAsiaTheme="minorEastAsia" w:hAnsi="Calibri"/>
-        </w:rPr>
-        <w:t xml:space="preserve">nearest, </w:t>
-      </w:r>
-      <w:r>
-        <w:rPr>
-          <w:rFonts w:ascii="Calibri" w:eastAsiaTheme="minorEastAsia" w:hAnsi="Calibri"/>
-        </w:rPr>
-        <w:t>i</w:t>
+        <w:t>Visited[A] = true;</w:t>
       </w:r>
     </w:p>
     <w:p>
@@ -3866,25 +3114,7 @@
         <w:rPr>
           <w:rFonts w:ascii="Calibri" w:eastAsiaTheme="minorEastAsia" w:hAnsi="Calibri"/>
         </w:rPr>
-        <w:t xml:space="preserve">              </w:t>
-      </w:r>
-      <w:r>
-        <w:rPr>
-          <w:rFonts w:ascii="Calibri" w:eastAsiaTheme="minorEastAsia" w:hAnsi="Calibri"/>
-        </w:rPr>
-        <w:t xml:space="preserve">for </w:t>
-      </w:r>
-      <w:r>
-        <w:rPr>
-          <w:rFonts w:ascii="Calibri" w:eastAsiaTheme="minorEastAsia" w:hAnsi="Calibri"/>
-        </w:rPr>
-        <w:t>i in range[0, n</w:t>
-      </w:r>
-      <w:r>
-        <w:rPr>
-          <w:rFonts w:ascii="Calibri" w:eastAsiaTheme="minorEastAsia" w:hAnsi="Calibri"/>
-        </w:rPr>
-        <w:t>]:</w:t>
+        <w:t xml:space="preserve">  </w:t>
       </w:r>
     </w:p>
     <w:p>
@@ -3907,19 +3137,7 @@
         <w:rPr>
           <w:rFonts w:ascii="Calibri" w:eastAsiaTheme="minorEastAsia" w:hAnsi="Calibri"/>
         </w:rPr>
-        <w:t xml:space="preserve">   </w:t>
-      </w:r>
-      <w:r>
-        <w:rPr>
-          <w:rFonts w:ascii="Calibri" w:eastAsiaTheme="minorEastAsia" w:hAnsi="Calibri"/>
-        </w:rPr>
-        <w:t xml:space="preserve">                   </w:t>
-      </w:r>
-      <w:r>
-        <w:rPr>
-          <w:rFonts w:ascii="Calibri" w:eastAsiaTheme="minorEastAsia" w:hAnsi="Calibri"/>
-        </w:rPr>
-        <w:t xml:space="preserve"> if ( !Visited[i] ):</w:t>
+        <w:t>for(i=1; i&lt;n; i++) {</w:t>
       </w:r>
     </w:p>
     <w:p>
@@ -3942,25 +3160,13 @@
         <w:rPr>
           <w:rFonts w:ascii="Calibri" w:eastAsiaTheme="minorEastAsia" w:hAnsi="Calibri"/>
         </w:rPr>
-        <w:t xml:space="preserve">      </w:t>
-      </w:r>
-      <w:r>
-        <w:rPr>
-          <w:rFonts w:ascii="Calibri" w:eastAsiaTheme="minorEastAsia" w:hAnsi="Calibri"/>
-        </w:rPr>
-        <w:t xml:space="preserve">                        </w:t>
-      </w:r>
-      <w:r>
-        <w:rPr>
-          <w:rFonts w:ascii="Calibri" w:eastAsiaTheme="minorEastAsia" w:hAnsi="Calibri"/>
-        </w:rPr>
-        <w:t>min_dist = sqrt(  (P[A].x - P[i].x)*(P[A].x - P[i].x) +  (P[A].</w:t>
-      </w:r>
-      <w:r>
-        <w:rPr>
-          <w:rFonts w:ascii="Calibri" w:eastAsiaTheme="minorEastAsia" w:hAnsi="Calibri"/>
-        </w:rPr>
-        <w:t>y - P[i].y)*(P[A].y - P[i].y) )</w:t>
+        <w:t xml:space="preserve">    </w:t>
+      </w:r>
+      <w:r>
+        <w:rPr>
+          <w:rFonts w:ascii="Calibri" w:eastAsiaTheme="minorEastAsia" w:hAnsi="Calibri"/>
+        </w:rPr>
+        <w:t>// calculate the nearest unvisited neighbor from node A</w:t>
       </w:r>
     </w:p>
     <w:p>
@@ -3983,19 +3189,13 @@
         <w:rPr>
           <w:rFonts w:ascii="Calibri" w:eastAsiaTheme="minorEastAsia" w:hAnsi="Calibri"/>
         </w:rPr>
-        <w:t xml:space="preserve">      </w:t>
-      </w:r>
-      <w:r>
-        <w:rPr>
-          <w:rFonts w:ascii="Calibri" w:eastAsiaTheme="minorEastAsia" w:hAnsi="Calibri"/>
-        </w:rPr>
-        <w:t xml:space="preserve">                        </w:t>
-      </w:r>
-      <w:r>
-        <w:rPr>
-          <w:rFonts w:ascii="Calibri" w:eastAsiaTheme="minorEastAsia" w:hAnsi="Calibri"/>
-        </w:rPr>
-        <w:t>nearest = i</w:t>
+        <w:t xml:space="preserve">    </w:t>
+      </w:r>
+      <w:r>
+        <w:rPr>
+          <w:rFonts w:ascii="Calibri" w:eastAsiaTheme="minorEastAsia" w:hAnsi="Calibri"/>
+        </w:rPr>
+        <w:t>B = nearest(n, P, A, Visited);</w:t>
       </w:r>
     </w:p>
     <w:p>
@@ -4014,18 +3214,6 @@
           <w:rFonts w:ascii="Calibri" w:eastAsiaTheme="minorEastAsia" w:hAnsi="Calibri"/>
         </w:rPr>
       </w:pPr>
-      <w:r>
-        <w:rPr>
-          <w:rFonts w:ascii="Calibri" w:eastAsiaTheme="minorEastAsia" w:hAnsi="Calibri"/>
-        </w:rPr>
-        <w:t xml:space="preserve">              for </w:t>
-      </w:r>
-      <w:r>
-        <w:rPr>
-          <w:rFonts w:ascii="Calibri" w:eastAsiaTheme="minorEastAsia" w:hAnsi="Calibri"/>
-        </w:rPr>
-        <w:t>i in range[0, n]:</w:t>
-      </w:r>
     </w:p>
     <w:p>
       <w:pPr>
@@ -4053,7 +3241,7 @@
         <w:rPr>
           <w:rFonts w:ascii="Calibri" w:eastAsiaTheme="minorEastAsia" w:hAnsi="Calibri"/>
         </w:rPr>
-        <w:t xml:space="preserve">                   if ( !Visited[i] ):</w:t>
+        <w:t>// node B becomes the new node A</w:t>
       </w:r>
     </w:p>
     <w:p>
@@ -4076,19 +3264,7 @@
         <w:rPr>
           <w:rFonts w:ascii="Calibri" w:eastAsiaTheme="minorEastAsia" w:hAnsi="Calibri"/>
         </w:rPr>
-        <w:t xml:space="preserve">      </w:t>
-      </w:r>
-      <w:r>
-        <w:rPr>
-          <w:rFonts w:ascii="Calibri" w:eastAsiaTheme="minorEastAsia" w:hAnsi="Calibri"/>
-        </w:rPr>
-        <w:t xml:space="preserve">                        </w:t>
-      </w:r>
-      <w:r>
-        <w:rPr>
-          <w:rFonts w:ascii="Calibri" w:eastAsiaTheme="minorEastAsia" w:hAnsi="Calibri"/>
-        </w:rPr>
-        <w:t>dist = sqrt(  (P[A].x - P[i].x)*(P[A].x - P[i].x) +  (P[A].y - P[i].y)*(P[A].y - P[i].y) );</w:t>
+        <w:t xml:space="preserve">    A = B;</w:t>
       </w:r>
     </w:p>
     <w:p>
@@ -4111,25 +3287,7 @@
         <w:rPr>
           <w:rFonts w:ascii="Calibri" w:eastAsiaTheme="minorEastAsia" w:hAnsi="Calibri"/>
         </w:rPr>
-        <w:t xml:space="preserve">      </w:t>
-      </w:r>
-      <w:r>
-        <w:rPr>
-          <w:rFonts w:ascii="Calibri" w:eastAsiaTheme="minorEastAsia" w:hAnsi="Calibri"/>
-        </w:rPr>
-        <w:t xml:space="preserve">                        </w:t>
-      </w:r>
-      <w:r>
-        <w:rPr>
-          <w:rFonts w:ascii="Calibri" w:eastAsiaTheme="minorEastAsia" w:hAnsi="Calibri"/>
-        </w:rPr>
-        <w:t>if (min_dist &gt; dist</w:t>
-      </w:r>
-      <w:r>
-        <w:rPr>
-          <w:rFonts w:ascii="Calibri" w:eastAsiaTheme="minorEastAsia" w:hAnsi="Calibri"/>
-        </w:rPr>
-        <w:t xml:space="preserve">): </w:t>
+        <w:t xml:space="preserve">    // add it to the path</w:t>
       </w:r>
     </w:p>
     <w:p>
@@ -4152,7 +3310,7 @@
         <w:rPr>
           <w:rFonts w:ascii="Calibri" w:eastAsiaTheme="minorEastAsia" w:hAnsi="Calibri"/>
         </w:rPr>
-        <w:t xml:space="preserve">                                      min_dist = dist</w:t>
+        <w:t xml:space="preserve">    M[i] = A;</w:t>
       </w:r>
     </w:p>
     <w:p>
@@ -4175,13 +3333,31 @@
         <w:rPr>
           <w:rFonts w:ascii="Calibri" w:eastAsiaTheme="minorEastAsia" w:hAnsi="Calibri"/>
         </w:rPr>
-        <w:t xml:space="preserve">        </w:t>
-      </w:r>
-      <w:r>
-        <w:rPr>
-          <w:rFonts w:ascii="Calibri" w:eastAsiaTheme="minorEastAsia" w:hAnsi="Calibri"/>
-        </w:rPr>
-        <w:t xml:space="preserve">                              nearest = i</w:t>
+        <w:t xml:space="preserve">    Visited[A]</w:t>
+      </w:r>
+      <w:r>
+        <w:rPr>
+          <w:rFonts w:ascii="Calibri" w:eastAsiaTheme="minorEastAsia" w:hAnsi="Calibri"/>
+        </w:rPr>
+        <w:t xml:space="preserve"> </w:t>
+      </w:r>
+      <w:r>
+        <w:rPr>
+          <w:rFonts w:ascii="Calibri" w:eastAsiaTheme="minorEastAsia" w:hAnsi="Calibri"/>
+        </w:rPr>
+        <w:t>=</w:t>
+      </w:r>
+      <w:r>
+        <w:rPr>
+          <w:rFonts w:ascii="Calibri" w:eastAsiaTheme="minorEastAsia" w:hAnsi="Calibri"/>
+        </w:rPr>
+        <w:t xml:space="preserve"> </w:t>
+      </w:r>
+      <w:r>
+        <w:rPr>
+          <w:rFonts w:ascii="Calibri" w:eastAsiaTheme="minorEastAsia" w:hAnsi="Calibri"/>
+        </w:rPr>
+        <w:t>true;</w:t>
       </w:r>
     </w:p>
     <w:p>
@@ -4204,7 +3380,7 @@
         <w:rPr>
           <w:rFonts w:ascii="Calibri" w:eastAsiaTheme="minorEastAsia" w:hAnsi="Calibri"/>
         </w:rPr>
-        <w:t xml:space="preserve">   </w:t>
+        <w:t>}</w:t>
       </w:r>
     </w:p>
     <w:p>
@@ -4229,6 +3405,1268 @@
         </w:rPr>
         <w:t xml:space="preserve">  </w:t>
       </w:r>
+    </w:p>
+    <w:p>
+      <w:pPr>
+        <w:pStyle w:val="ListParagraph"/>
+        <w:numPr>
+          <w:ilvl w:val="0"/>
+          <w:numId w:val="10"/>
+        </w:numPr>
+        <w:suppressLineNumbers/>
+        <w:tabs>
+          <w:tab w:val="left" w:pos="3490"/>
+        </w:tabs>
+        <w:ind w:left="-180"/>
+        <w:rPr>
+          <w:rFonts w:ascii="Calibri" w:eastAsiaTheme="minorEastAsia" w:hAnsi="Calibri"/>
+        </w:rPr>
+      </w:pPr>
+      <w:r>
+        <w:rPr>
+          <w:rFonts w:ascii="Calibri" w:eastAsiaTheme="minorEastAsia" w:hAnsi="Calibri"/>
+        </w:rPr>
+        <w:t>// calculate the length of the Hamiltonian cycle</w:t>
+      </w:r>
+    </w:p>
+    <w:p>
+      <w:pPr>
+        <w:pStyle w:val="ListParagraph"/>
+        <w:numPr>
+          <w:ilvl w:val="0"/>
+          <w:numId w:val="10"/>
+        </w:numPr>
+        <w:suppressLineNumbers/>
+        <w:tabs>
+          <w:tab w:val="left" w:pos="3490"/>
+        </w:tabs>
+        <w:ind w:left="-180"/>
+        <w:rPr>
+          <w:rFonts w:ascii="Calibri" w:eastAsiaTheme="minorEastAsia" w:hAnsi="Calibri"/>
+        </w:rPr>
+      </w:pPr>
+      <w:r>
+        <w:rPr>
+          <w:rFonts w:ascii="Calibri" w:eastAsiaTheme="minorEastAsia" w:hAnsi="Calibri"/>
+        </w:rPr>
+        <w:t>dist = 0;</w:t>
+      </w:r>
+    </w:p>
+    <w:p>
+      <w:pPr>
+        <w:pStyle w:val="ListParagraph"/>
+        <w:numPr>
+          <w:ilvl w:val="0"/>
+          <w:numId w:val="10"/>
+        </w:numPr>
+        <w:suppressLineNumbers/>
+        <w:tabs>
+          <w:tab w:val="left" w:pos="3490"/>
+        </w:tabs>
+        <w:ind w:left="-180"/>
+        <w:rPr>
+          <w:rFonts w:ascii="Calibri" w:eastAsiaTheme="minorEastAsia" w:hAnsi="Calibri"/>
+        </w:rPr>
+      </w:pPr>
+      <w:r>
+        <w:rPr>
+          <w:rFonts w:ascii="Calibri" w:eastAsiaTheme="minorEastAsia" w:hAnsi="Calibri"/>
+        </w:rPr>
+        <w:t xml:space="preserve">for (i=0; i &lt; n-1; i++) </w:t>
+      </w:r>
+    </w:p>
+    <w:p>
+      <w:pPr>
+        <w:pStyle w:val="ListParagraph"/>
+        <w:numPr>
+          <w:ilvl w:val="0"/>
+          <w:numId w:val="10"/>
+        </w:numPr>
+        <w:suppressLineNumbers/>
+        <w:tabs>
+          <w:tab w:val="left" w:pos="3490"/>
+        </w:tabs>
+        <w:ind w:left="-180"/>
+        <w:rPr>
+          <w:rFonts w:ascii="Calibri" w:eastAsiaTheme="minorEastAsia" w:hAnsi="Calibri"/>
+        </w:rPr>
+      </w:pPr>
+      <w:r>
+        <w:rPr>
+          <w:rFonts w:ascii="Calibri" w:eastAsiaTheme="minorEastAsia" w:hAnsi="Calibri"/>
+        </w:rPr>
+        <w:t xml:space="preserve">    </w:t>
+      </w:r>
+      <w:r>
+        <w:rPr>
+          <w:rFonts w:ascii="Calibri" w:eastAsiaTheme="minorEastAsia" w:hAnsi="Calibri"/>
+        </w:rPr>
+        <w:t>dist += sqrt((P[M[i]].x - P[M[i+1]].x)*(P[M[i]].x - P[M[i+1]].x) +</w:t>
+      </w:r>
+    </w:p>
+    <w:p>
+      <w:pPr>
+        <w:pStyle w:val="ListParagraph"/>
+        <w:numPr>
+          <w:ilvl w:val="0"/>
+          <w:numId w:val="10"/>
+        </w:numPr>
+        <w:suppressLineNumbers/>
+        <w:tabs>
+          <w:tab w:val="left" w:pos="3490"/>
+        </w:tabs>
+        <w:ind w:left="-180"/>
+        <w:rPr>
+          <w:rFonts w:ascii="Calibri" w:eastAsiaTheme="minorEastAsia" w:hAnsi="Calibri"/>
+        </w:rPr>
+      </w:pPr>
+      <w:r>
+        <w:rPr>
+          <w:rFonts w:ascii="Calibri" w:eastAsiaTheme="minorEastAsia" w:hAnsi="Calibri"/>
+        </w:rPr>
+        <w:t xml:space="preserve">         </w:t>
+      </w:r>
+      <w:r>
+        <w:rPr>
+          <w:rFonts w:ascii="Calibri" w:eastAsiaTheme="minorEastAsia" w:hAnsi="Calibri"/>
+        </w:rPr>
+        <w:t xml:space="preserve">   </w:t>
+      </w:r>
+      <w:r>
+        <w:rPr>
+          <w:rFonts w:ascii="Calibri" w:eastAsiaTheme="minorEastAsia" w:hAnsi="Calibri"/>
+        </w:rPr>
+        <w:t>(P[M[i]].y - P[M[i+1]].y)*(P[M[i]].y - P[M[i+1]].y));</w:t>
+      </w:r>
+    </w:p>
+    <w:p>
+      <w:pPr>
+        <w:pStyle w:val="ListParagraph"/>
+        <w:numPr>
+          <w:ilvl w:val="0"/>
+          <w:numId w:val="10"/>
+        </w:numPr>
+        <w:suppressLineNumbers/>
+        <w:tabs>
+          <w:tab w:val="left" w:pos="3490"/>
+        </w:tabs>
+        <w:ind w:left="-180"/>
+        <w:rPr>
+          <w:rFonts w:ascii="Calibri" w:eastAsiaTheme="minorEastAsia" w:hAnsi="Calibri"/>
+        </w:rPr>
+      </w:pPr>
+    </w:p>
+    <w:p>
+      <w:pPr>
+        <w:pStyle w:val="ListParagraph"/>
+        <w:numPr>
+          <w:ilvl w:val="0"/>
+          <w:numId w:val="10"/>
+        </w:numPr>
+        <w:suppressLineNumbers/>
+        <w:tabs>
+          <w:tab w:val="left" w:pos="3490"/>
+        </w:tabs>
+        <w:ind w:left="-180"/>
+        <w:rPr>
+          <w:rFonts w:ascii="Calibri" w:eastAsiaTheme="minorEastAsia" w:hAnsi="Calibri"/>
+        </w:rPr>
+      </w:pPr>
+      <w:r>
+        <w:rPr>
+          <w:rFonts w:ascii="Calibri" w:eastAsiaTheme="minorEastAsia" w:hAnsi="Calibri"/>
+        </w:rPr>
+        <w:t>dist += sqrt((P[M[0]].x - P[M[n-1]].x)*(P[M[0]].x - P[M[n-1]].x) +</w:t>
+      </w:r>
+    </w:p>
+    <w:p>
+      <w:pPr>
+        <w:pStyle w:val="ListParagraph"/>
+        <w:numPr>
+          <w:ilvl w:val="0"/>
+          <w:numId w:val="10"/>
+        </w:numPr>
+        <w:suppressLineNumbers/>
+        <w:tabs>
+          <w:tab w:val="left" w:pos="3490"/>
+        </w:tabs>
+        <w:ind w:left="-180"/>
+        <w:rPr>
+          <w:rFonts w:ascii="Calibri" w:eastAsiaTheme="minorEastAsia" w:hAnsi="Calibri"/>
+        </w:rPr>
+      </w:pPr>
+      <w:r>
+        <w:rPr>
+          <w:rFonts w:ascii="Calibri" w:eastAsiaTheme="minorEastAsia" w:hAnsi="Calibri"/>
+        </w:rPr>
+        <w:t xml:space="preserve">           (P[M[0]].y - P[M[n-1]].y)*(P[M[0]].y - P[M[n-1]].y));</w:t>
+      </w:r>
+    </w:p>
+    <w:p>
+      <w:pPr>
+        <w:pStyle w:val="ListParagraph"/>
+        <w:numPr>
+          <w:ilvl w:val="0"/>
+          <w:numId w:val="10"/>
+        </w:numPr>
+        <w:suppressLineNumbers/>
+        <w:tabs>
+          <w:tab w:val="left" w:pos="3490"/>
+        </w:tabs>
+        <w:ind w:left="-180"/>
+        <w:rPr>
+          <w:rFonts w:ascii="Calibri" w:eastAsiaTheme="minorEastAsia" w:hAnsi="Calibri"/>
+        </w:rPr>
+      </w:pPr>
+      <w:r>
+        <w:rPr>
+          <w:rFonts w:ascii="Calibri" w:eastAsiaTheme="minorEastAsia" w:hAnsi="Calibri"/>
+        </w:rPr>
+        <w:t xml:space="preserve">  </w:t>
+      </w:r>
+    </w:p>
+    <w:p>
+      <w:pPr>
+        <w:pStyle w:val="ListParagraph"/>
+        <w:numPr>
+          <w:ilvl w:val="0"/>
+          <w:numId w:val="10"/>
+        </w:numPr>
+        <w:suppressLineNumbers/>
+        <w:tabs>
+          <w:tab w:val="left" w:pos="3490"/>
+        </w:tabs>
+        <w:ind w:left="-180"/>
+        <w:rPr>
+          <w:rFonts w:ascii="Calibri" w:eastAsiaTheme="minorEastAsia" w:hAnsi="Calibri"/>
+        </w:rPr>
+      </w:pPr>
+      <w:r>
+        <w:rPr>
+          <w:rFonts w:ascii="Calibri" w:eastAsiaTheme="minorEastAsia" w:hAnsi="Calibri"/>
+        </w:rPr>
+        <w:t>// End the chronograph to time the loop</w:t>
+      </w:r>
+      <w:r>
+        <w:rPr>
+          <w:rFonts w:ascii="Calibri" w:eastAsiaTheme="minorEastAsia" w:hAnsi="Calibri"/>
+        </w:rPr>
+        <w:t xml:space="preserve"> at this point</w:t>
+      </w:r>
+    </w:p>
+    <w:p>
+      <w:pPr>
+        <w:pStyle w:val="ListParagraph"/>
+        <w:numPr>
+          <w:ilvl w:val="0"/>
+          <w:numId w:val="10"/>
+        </w:numPr>
+        <w:suppressLineNumbers/>
+        <w:tabs>
+          <w:tab w:val="left" w:pos="3490"/>
+        </w:tabs>
+        <w:ind w:left="-180"/>
+        <w:rPr>
+          <w:rFonts w:ascii="Calibri" w:eastAsiaTheme="minorEastAsia" w:hAnsi="Calibri"/>
+        </w:rPr>
+      </w:pPr>
+      <w:r>
+        <w:rPr>
+          <w:rFonts w:ascii="Calibri" w:eastAsiaTheme="minorEastAsia" w:hAnsi="Calibri"/>
+        </w:rPr>
+        <w:t xml:space="preserve"> </w:t>
+      </w:r>
+    </w:p>
+    <w:p>
+      <w:pPr>
+        <w:pStyle w:val="ListParagraph"/>
+        <w:numPr>
+          <w:ilvl w:val="0"/>
+          <w:numId w:val="10"/>
+        </w:numPr>
+        <w:suppressLineNumbers/>
+        <w:tabs>
+          <w:tab w:val="left" w:pos="3490"/>
+        </w:tabs>
+        <w:ind w:left="-180"/>
+        <w:rPr>
+          <w:rFonts w:ascii="Calibri" w:eastAsiaTheme="minorEastAsia" w:hAnsi="Calibri"/>
+        </w:rPr>
+      </w:pPr>
+      <w:r>
+        <w:rPr>
+          <w:rFonts w:ascii="Calibri" w:eastAsiaTheme="minorEastAsia" w:hAnsi="Calibri"/>
+        </w:rPr>
+        <w:t xml:space="preserve">   def farthest_point(</w:t>
+      </w:r>
+      <w:r>
+        <w:rPr>
+          <w:rFonts w:ascii="Calibri" w:eastAsiaTheme="minorEastAsia" w:hAnsi="Calibri"/>
+        </w:rPr>
+        <w:t>n</w:t>
+      </w:r>
+      <w:r>
+        <w:rPr>
+          <w:rFonts w:ascii="Calibri" w:eastAsiaTheme="minorEastAsia" w:hAnsi="Calibri"/>
+        </w:rPr>
+        <w:t xml:space="preserve">, </w:t>
+      </w:r>
+      <w:r>
+        <w:rPr>
+          <w:rFonts w:ascii="Calibri" w:eastAsiaTheme="minorEastAsia" w:hAnsi="Calibri"/>
+        </w:rPr>
+        <w:t>P)</w:t>
+      </w:r>
+      <w:r>
+        <w:rPr>
+          <w:rFonts w:ascii="Calibri" w:eastAsiaTheme="minorEastAsia" w:hAnsi="Calibri"/>
+        </w:rPr>
+        <w:t>:</w:t>
+      </w:r>
+    </w:p>
+    <w:p>
+      <w:pPr>
+        <w:pStyle w:val="ListParagraph"/>
+        <w:numPr>
+          <w:ilvl w:val="0"/>
+          <w:numId w:val="10"/>
+        </w:numPr>
+        <w:suppressLineNumbers/>
+        <w:tabs>
+          <w:tab w:val="left" w:pos="3490"/>
+        </w:tabs>
+        <w:ind w:left="-180"/>
+        <w:rPr>
+          <w:rFonts w:ascii="Calibri" w:eastAsiaTheme="minorEastAsia" w:hAnsi="Calibri"/>
+        </w:rPr>
+      </w:pPr>
+      <w:r>
+        <w:rPr>
+          <w:rFonts w:ascii="Calibri" w:eastAsiaTheme="minorEastAsia" w:hAnsi="Calibri"/>
+        </w:rPr>
+        <w:t xml:space="preserve">            </w:t>
+      </w:r>
+      <w:r>
+        <w:rPr>
+          <w:rFonts w:ascii="Calibri" w:eastAsiaTheme="minorEastAsia" w:hAnsi="Calibri"/>
+        </w:rPr>
+        <w:t>farthest_point = 0</w:t>
+      </w:r>
+    </w:p>
+    <w:p>
+      <w:pPr>
+        <w:pStyle w:val="ListParagraph"/>
+        <w:numPr>
+          <w:ilvl w:val="0"/>
+          <w:numId w:val="10"/>
+        </w:numPr>
+        <w:suppressLineNumbers/>
+        <w:tabs>
+          <w:tab w:val="left" w:pos="3490"/>
+        </w:tabs>
+        <w:ind w:left="-180"/>
+        <w:rPr>
+          <w:rFonts w:ascii="Calibri" w:eastAsiaTheme="minorEastAsia" w:hAnsi="Calibri"/>
+        </w:rPr>
+      </w:pPr>
+      <w:r>
+        <w:rPr>
+          <w:rFonts w:ascii="Calibri" w:eastAsiaTheme="minorEastAsia" w:hAnsi="Calibri"/>
+        </w:rPr>
+        <w:t xml:space="preserve"> </w:t>
+      </w:r>
+      <w:r>
+        <w:rPr>
+          <w:rFonts w:ascii="Calibri" w:eastAsiaTheme="minorEastAsia" w:hAnsi="Calibri"/>
+        </w:rPr>
+        <w:t xml:space="preserve">           </w:t>
+      </w:r>
+      <w:r>
+        <w:rPr>
+          <w:rFonts w:ascii="Calibri" w:eastAsiaTheme="minorEastAsia" w:hAnsi="Calibri"/>
+        </w:rPr>
+        <w:t>max_dist</w:t>
+      </w:r>
+      <w:r>
+        <w:rPr>
+          <w:rFonts w:ascii="Calibri" w:eastAsiaTheme="minorEastAsia" w:hAnsi="Calibri"/>
+        </w:rPr>
+        <w:t>, dist</w:t>
+      </w:r>
+    </w:p>
+    <w:p>
+      <w:pPr>
+        <w:pStyle w:val="ListParagraph"/>
+        <w:numPr>
+          <w:ilvl w:val="0"/>
+          <w:numId w:val="10"/>
+        </w:numPr>
+        <w:suppressLineNumbers/>
+        <w:tabs>
+          <w:tab w:val="left" w:pos="3490"/>
+        </w:tabs>
+        <w:ind w:left="-180"/>
+        <w:rPr>
+          <w:rFonts w:ascii="Calibri" w:eastAsiaTheme="minorEastAsia" w:hAnsi="Calibri"/>
+        </w:rPr>
+      </w:pPr>
+      <w:r>
+        <w:rPr>
+          <w:rFonts w:ascii="Calibri" w:eastAsiaTheme="minorEastAsia" w:hAnsi="Calibri"/>
+        </w:rPr>
+        <w:t xml:space="preserve"> </w:t>
+      </w:r>
+      <w:r>
+        <w:rPr>
+          <w:rFonts w:ascii="Calibri" w:eastAsiaTheme="minorEastAsia" w:hAnsi="Calibri"/>
+        </w:rPr>
+        <w:t xml:space="preserve">           i, j</w:t>
+      </w:r>
+      <w:r>
+        <w:rPr>
+          <w:rFonts w:ascii="Calibri" w:eastAsiaTheme="minorEastAsia" w:hAnsi="Calibri"/>
+        </w:rPr>
+        <w:t xml:space="preserve">  </w:t>
+      </w:r>
+    </w:p>
+    <w:p>
+      <w:pPr>
+        <w:pStyle w:val="ListParagraph"/>
+        <w:numPr>
+          <w:ilvl w:val="0"/>
+          <w:numId w:val="10"/>
+        </w:numPr>
+        <w:suppressLineNumbers/>
+        <w:tabs>
+          <w:tab w:val="left" w:pos="3490"/>
+        </w:tabs>
+        <w:ind w:left="-180"/>
+        <w:rPr>
+          <w:rFonts w:ascii="Calibri" w:eastAsiaTheme="minorEastAsia" w:hAnsi="Calibri"/>
+        </w:rPr>
+      </w:pPr>
+      <w:r>
+        <w:rPr>
+          <w:rFonts w:ascii="Calibri" w:eastAsiaTheme="minorEastAsia" w:hAnsi="Calibri"/>
+        </w:rPr>
+        <w:t xml:space="preserve">  </w:t>
+      </w:r>
+      <w:r>
+        <w:rPr>
+          <w:rFonts w:ascii="Calibri" w:eastAsiaTheme="minorEastAsia" w:hAnsi="Calibri"/>
+        </w:rPr>
+        <w:t xml:space="preserve">          </w:t>
+      </w:r>
+      <w:r>
+        <w:rPr>
+          <w:rFonts w:ascii="Calibri" w:eastAsiaTheme="minorEastAsia" w:hAnsi="Calibri"/>
+        </w:rPr>
+        <w:t xml:space="preserve">max_dist = sqrt( (P[0].x - P[n-1].x)*(P[0].x - P[n-1].x)  + (P[0].y - </w:t>
+      </w:r>
+      <w:r>
+        <w:rPr>
+          <w:rFonts w:ascii="Calibri" w:eastAsiaTheme="minorEastAsia" w:hAnsi="Calibri"/>
+        </w:rPr>
+        <w:t>P[n-1].y)*(P[0].y - P[n-1].y) )</w:t>
+      </w:r>
+    </w:p>
+    <w:p>
+      <w:pPr>
+        <w:pStyle w:val="ListParagraph"/>
+        <w:numPr>
+          <w:ilvl w:val="0"/>
+          <w:numId w:val="10"/>
+        </w:numPr>
+        <w:suppressLineNumbers/>
+        <w:tabs>
+          <w:tab w:val="left" w:pos="3490"/>
+        </w:tabs>
+        <w:ind w:left="-180"/>
+        <w:rPr>
+          <w:rFonts w:ascii="Calibri" w:eastAsiaTheme="minorEastAsia" w:hAnsi="Calibri"/>
+        </w:rPr>
+      </w:pPr>
+    </w:p>
+    <w:p>
+      <w:pPr>
+        <w:pStyle w:val="ListParagraph"/>
+        <w:numPr>
+          <w:ilvl w:val="0"/>
+          <w:numId w:val="10"/>
+        </w:numPr>
+        <w:suppressLineNumbers/>
+        <w:tabs>
+          <w:tab w:val="left" w:pos="3490"/>
+        </w:tabs>
+        <w:ind w:left="-180"/>
+        <w:rPr>
+          <w:rFonts w:ascii="Calibri" w:eastAsiaTheme="minorEastAsia" w:hAnsi="Calibri"/>
+        </w:rPr>
+      </w:pPr>
+      <w:r>
+        <w:rPr>
+          <w:rFonts w:ascii="Calibri" w:eastAsiaTheme="minorEastAsia" w:hAnsi="Calibri"/>
+        </w:rPr>
+        <w:t xml:space="preserve">  </w:t>
+      </w:r>
+      <w:r>
+        <w:rPr>
+          <w:rFonts w:ascii="Calibri" w:eastAsiaTheme="minorEastAsia" w:hAnsi="Calibri"/>
+        </w:rPr>
+        <w:t xml:space="preserve">          </w:t>
+      </w:r>
+      <w:r>
+        <w:rPr>
+          <w:rFonts w:ascii="Calibri" w:eastAsiaTheme="minorEastAsia" w:hAnsi="Calibri"/>
+        </w:rPr>
+        <w:t xml:space="preserve">for </w:t>
+      </w:r>
+      <w:r>
+        <w:rPr>
+          <w:rFonts w:ascii="Calibri" w:eastAsiaTheme="minorEastAsia" w:hAnsi="Calibri"/>
+        </w:rPr>
+        <w:t>i in range[0, n-1]:</w:t>
+      </w:r>
+    </w:p>
+    <w:p>
+      <w:pPr>
+        <w:pStyle w:val="ListParagraph"/>
+        <w:numPr>
+          <w:ilvl w:val="0"/>
+          <w:numId w:val="10"/>
+        </w:numPr>
+        <w:suppressLineNumbers/>
+        <w:tabs>
+          <w:tab w:val="left" w:pos="3490"/>
+        </w:tabs>
+        <w:ind w:left="-180"/>
+        <w:rPr>
+          <w:rFonts w:ascii="Calibri" w:eastAsiaTheme="minorEastAsia" w:hAnsi="Calibri"/>
+        </w:rPr>
+      </w:pPr>
+      <w:r>
+        <w:rPr>
+          <w:rFonts w:ascii="Calibri" w:eastAsiaTheme="minorEastAsia" w:hAnsi="Calibri"/>
+        </w:rPr>
+        <w:t xml:space="preserve">    </w:t>
+      </w:r>
+      <w:r>
+        <w:rPr>
+          <w:rFonts w:ascii="Calibri" w:eastAsiaTheme="minorEastAsia" w:hAnsi="Calibri"/>
+        </w:rPr>
+        <w:t xml:space="preserve">                  </w:t>
+      </w:r>
+      <w:r>
+        <w:rPr>
+          <w:rFonts w:ascii="Calibri" w:eastAsiaTheme="minorEastAsia" w:hAnsi="Calibri"/>
+        </w:rPr>
+        <w:t xml:space="preserve">for </w:t>
+      </w:r>
+      <w:r>
+        <w:rPr>
+          <w:rFonts w:ascii="Calibri" w:eastAsiaTheme="minorEastAsia" w:hAnsi="Calibri"/>
+        </w:rPr>
+        <w:t>j in range[0, n-1]:</w:t>
+      </w:r>
+      <w:r>
+        <w:rPr>
+          <w:rFonts w:ascii="Calibri" w:eastAsiaTheme="minorEastAsia" w:hAnsi="Calibri"/>
+        </w:rPr>
+        <w:t xml:space="preserve"> </w:t>
+      </w:r>
+    </w:p>
+    <w:p>
+      <w:pPr>
+        <w:pStyle w:val="ListParagraph"/>
+        <w:numPr>
+          <w:ilvl w:val="0"/>
+          <w:numId w:val="10"/>
+        </w:numPr>
+        <w:suppressLineNumbers/>
+        <w:tabs>
+          <w:tab w:val="left" w:pos="3490"/>
+        </w:tabs>
+        <w:ind w:left="-180"/>
+        <w:rPr>
+          <w:rFonts w:ascii="Calibri" w:eastAsiaTheme="minorEastAsia" w:hAnsi="Calibri"/>
+        </w:rPr>
+      </w:pPr>
+      <w:r>
+        <w:rPr>
+          <w:rFonts w:ascii="Calibri" w:eastAsiaTheme="minorEastAsia" w:hAnsi="Calibri"/>
+        </w:rPr>
+        <w:t xml:space="preserve">    </w:t>
+      </w:r>
+      <w:r>
+        <w:rPr>
+          <w:rFonts w:ascii="Calibri" w:eastAsiaTheme="minorEastAsia" w:hAnsi="Calibri"/>
+        </w:rPr>
+        <w:t xml:space="preserve">                        </w:t>
+      </w:r>
+      <w:r>
+        <w:rPr>
+          <w:rFonts w:ascii="Calibri" w:eastAsiaTheme="minorEastAsia" w:hAnsi="Calibri"/>
+        </w:rPr>
+        <w:t>dist = sqrt(  (P[i].x - P[j].x)*(P[i].x - P[j].x) +  (P[i].</w:t>
+      </w:r>
+      <w:r>
+        <w:rPr>
+          <w:rFonts w:ascii="Calibri" w:eastAsiaTheme="minorEastAsia" w:hAnsi="Calibri"/>
+        </w:rPr>
+        <w:t>y - P[j].y)*(P[i].y - P[j].y) )</w:t>
+      </w:r>
+    </w:p>
+    <w:p>
+      <w:pPr>
+        <w:pStyle w:val="ListParagraph"/>
+        <w:numPr>
+          <w:ilvl w:val="0"/>
+          <w:numId w:val="10"/>
+        </w:numPr>
+        <w:suppressLineNumbers/>
+        <w:tabs>
+          <w:tab w:val="left" w:pos="3490"/>
+        </w:tabs>
+        <w:ind w:left="-180"/>
+        <w:rPr>
+          <w:rFonts w:ascii="Calibri" w:eastAsiaTheme="minorEastAsia" w:hAnsi="Calibri"/>
+        </w:rPr>
+      </w:pPr>
+      <w:r>
+        <w:rPr>
+          <w:rFonts w:ascii="Calibri" w:eastAsiaTheme="minorEastAsia" w:hAnsi="Calibri"/>
+        </w:rPr>
+        <w:t xml:space="preserve">    </w:t>
+      </w:r>
+      <w:r>
+        <w:rPr>
+          <w:rFonts w:ascii="Calibri" w:eastAsiaTheme="minorEastAsia" w:hAnsi="Calibri"/>
+        </w:rPr>
+        <w:t xml:space="preserve">                        if (max_dist &lt; dist) :</w:t>
+      </w:r>
+    </w:p>
+    <w:p>
+      <w:pPr>
+        <w:pStyle w:val="ListParagraph"/>
+        <w:numPr>
+          <w:ilvl w:val="0"/>
+          <w:numId w:val="10"/>
+        </w:numPr>
+        <w:suppressLineNumbers/>
+        <w:tabs>
+          <w:tab w:val="left" w:pos="3490"/>
+        </w:tabs>
+        <w:ind w:left="-180"/>
+        <w:rPr>
+          <w:rFonts w:ascii="Calibri" w:eastAsiaTheme="minorEastAsia" w:hAnsi="Calibri"/>
+        </w:rPr>
+      </w:pPr>
+      <w:r>
+        <w:rPr>
+          <w:rFonts w:ascii="Calibri" w:eastAsiaTheme="minorEastAsia" w:hAnsi="Calibri"/>
+        </w:rPr>
+        <w:t xml:space="preserve">      </w:t>
+      </w:r>
+      <w:r>
+        <w:rPr>
+          <w:rFonts w:ascii="Calibri" w:eastAsiaTheme="minorEastAsia" w:hAnsi="Calibri"/>
+        </w:rPr>
+        <w:t xml:space="preserve">                              </w:t>
+      </w:r>
+      <w:r>
+        <w:rPr>
+          <w:rFonts w:ascii="Calibri" w:eastAsiaTheme="minorEastAsia" w:hAnsi="Calibri"/>
+        </w:rPr>
+        <w:t>max_dist = dist;</w:t>
+      </w:r>
+    </w:p>
+    <w:p>
+      <w:pPr>
+        <w:pStyle w:val="ListParagraph"/>
+        <w:numPr>
+          <w:ilvl w:val="0"/>
+          <w:numId w:val="10"/>
+        </w:numPr>
+        <w:suppressLineNumbers/>
+        <w:tabs>
+          <w:tab w:val="left" w:pos="3490"/>
+        </w:tabs>
+        <w:ind w:left="-180"/>
+        <w:rPr>
+          <w:rFonts w:ascii="Calibri" w:eastAsiaTheme="minorEastAsia" w:hAnsi="Calibri"/>
+        </w:rPr>
+      </w:pPr>
+      <w:r>
+        <w:rPr>
+          <w:rFonts w:ascii="Calibri" w:eastAsiaTheme="minorEastAsia" w:hAnsi="Calibri"/>
+        </w:rPr>
+        <w:t xml:space="preserve">      </w:t>
+      </w:r>
+      <w:r>
+        <w:rPr>
+          <w:rFonts w:ascii="Calibri" w:eastAsiaTheme="minorEastAsia" w:hAnsi="Calibri"/>
+        </w:rPr>
+        <w:t xml:space="preserve">                              farthest_point = i</w:t>
+      </w:r>
+    </w:p>
+    <w:p>
+      <w:pPr>
+        <w:pStyle w:val="ListParagraph"/>
+        <w:suppressLineNumbers/>
+        <w:tabs>
+          <w:tab w:val="left" w:pos="3490"/>
+        </w:tabs>
+        <w:ind w:left="-180"/>
+        <w:rPr>
+          <w:rFonts w:ascii="Calibri" w:eastAsiaTheme="minorEastAsia" w:hAnsi="Calibri"/>
+        </w:rPr>
+      </w:pPr>
+    </w:p>
+    <w:p>
+      <w:pPr>
+        <w:pStyle w:val="ListParagraph"/>
+        <w:numPr>
+          <w:ilvl w:val="0"/>
+          <w:numId w:val="10"/>
+        </w:numPr>
+        <w:suppressLineNumbers/>
+        <w:tabs>
+          <w:tab w:val="left" w:pos="3490"/>
+        </w:tabs>
+        <w:ind w:left="-180"/>
+        <w:rPr>
+          <w:rFonts w:ascii="Calibri" w:eastAsiaTheme="minorEastAsia" w:hAnsi="Calibri"/>
+        </w:rPr>
+      </w:pPr>
+      <w:r>
+        <w:rPr>
+          <w:rFonts w:ascii="Calibri" w:eastAsiaTheme="minorEastAsia" w:hAnsi="Calibri"/>
+          <w:noProof/>
+        </w:rPr>
+        <w:lastRenderedPageBreak/>
+        <mc:AlternateContent>
+          <mc:Choice Requires="wps">
+            <w:drawing>
+              <wp:anchor distT="0" distB="0" distL="114300" distR="114300" simplePos="0" relativeHeight="251663360" behindDoc="1" locked="0" layoutInCell="1" allowOverlap="1" wp14:anchorId="0D6E9625" wp14:editId="440E7E5F">
+                <wp:simplePos x="0" y="0"/>
+                <wp:positionH relativeFrom="column">
+                  <wp:posOffset>-289367</wp:posOffset>
+                </wp:positionH>
+                <wp:positionV relativeFrom="paragraph">
+                  <wp:posOffset>-115747</wp:posOffset>
+                </wp:positionV>
+                <wp:extent cx="6286500" cy="3318687"/>
+                <wp:effectExtent l="0" t="0" r="38100" b="34290"/>
+                <wp:wrapNone/>
+                <wp:docPr id="5" name="Rectangle 5"/>
+                <wp:cNvGraphicFramePr/>
+                <a:graphic xmlns:a="http://schemas.openxmlformats.org/drawingml/2006/main">
+                  <a:graphicData uri="http://schemas.microsoft.com/office/word/2010/wordprocessingShape">
+                    <wps:wsp>
+                      <wps:cNvSpPr/>
+                      <wps:spPr>
+                        <a:xfrm>
+                          <a:off x="0" y="0"/>
+                          <a:ext cx="6286500" cy="3318687"/>
+                        </a:xfrm>
+                        <a:prstGeom prst="rect">
+                          <a:avLst/>
+                        </a:prstGeom>
+                      </wps:spPr>
+                      <wps:style>
+                        <a:lnRef idx="2">
+                          <a:schemeClr val="dk1"/>
+                        </a:lnRef>
+                        <a:fillRef idx="1">
+                          <a:schemeClr val="lt1"/>
+                        </a:fillRef>
+                        <a:effectRef idx="0">
+                          <a:schemeClr val="dk1"/>
+                        </a:effectRef>
+                        <a:fontRef idx="minor">
+                          <a:schemeClr val="dk1"/>
+                        </a:fontRef>
+                      </wps:style>
+                      <wps:bodyPr rot="0" spcFirstLastPara="0" vertOverflow="overflow" horzOverflow="overflow" vert="horz" wrap="square" lIns="91440" tIns="45720" rIns="91440" bIns="45720" numCol="1" spcCol="0" rtlCol="0" fromWordArt="0" anchor="ctr" anchorCtr="0" forceAA="0" compatLnSpc="1">
+                        <a:prstTxWarp prst="textNoShape">
+                          <a:avLst/>
+                        </a:prstTxWarp>
+                        <a:noAutofit/>
+                      </wps:bodyPr>
+                    </wps:wsp>
+                  </a:graphicData>
+                </a:graphic>
+                <wp14:sizeRelV relativeFrom="margin">
+                  <wp14:pctHeight>0</wp14:pctHeight>
+                </wp14:sizeRelV>
+              </wp:anchor>
+            </w:drawing>
+          </mc:Choice>
+          <mc:Fallback>
+            <w:pict>
+              <v:rect w14:anchorId="2B1C0A6C" id="Rectangle_x0020_5" o:spid="_x0000_s1026" style="position:absolute;margin-left:-22.8pt;margin-top:-9.05pt;width:495pt;height:261.3pt;z-index:-251653120;visibility:visible;mso-wrap-style:square;mso-height-percent:0;mso-wrap-distance-left:9pt;mso-wrap-distance-top:0;mso-wrap-distance-right:9pt;mso-wrap-distance-bottom:0;mso-position-horizontal:absolute;mso-position-horizontal-relative:text;mso-position-vertical:absolute;mso-position-vertical-relative:text;mso-height-percent:0;mso-height-relative:margin;v-text-anchor:middle" o:gfxdata="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" fillcolor="white [3201]" strokecolor="black [3200]" strokeweight="1pt"/>
+            </w:pict>
+          </mc:Fallback>
+        </mc:AlternateContent>
+      </w:r>
+      <w:r>
+        <w:rPr>
+          <w:rFonts w:ascii="Calibri" w:eastAsiaTheme="minorEastAsia" w:hAnsi="Calibri"/>
+        </w:rPr>
+        <w:t xml:space="preserve">            return farthest_point</w:t>
+      </w:r>
+    </w:p>
+    <w:p>
+      <w:pPr>
+        <w:pStyle w:val="ListParagraph"/>
+        <w:numPr>
+          <w:ilvl w:val="0"/>
+          <w:numId w:val="10"/>
+        </w:numPr>
+        <w:suppressLineNumbers/>
+        <w:tabs>
+          <w:tab w:val="left" w:pos="3490"/>
+        </w:tabs>
+        <w:ind w:left="-180"/>
+        <w:rPr>
+          <w:rFonts w:ascii="Calibri" w:eastAsiaTheme="minorEastAsia" w:hAnsi="Calibri"/>
+        </w:rPr>
+      </w:pPr>
+    </w:p>
+    <w:p>
+      <w:pPr>
+        <w:pStyle w:val="ListParagraph"/>
+        <w:numPr>
+          <w:ilvl w:val="0"/>
+          <w:numId w:val="10"/>
+        </w:numPr>
+        <w:suppressLineNumbers/>
+        <w:tabs>
+          <w:tab w:val="left" w:pos="3490"/>
+        </w:tabs>
+        <w:ind w:left="-180"/>
+        <w:rPr>
+          <w:rFonts w:ascii="Calibri" w:eastAsiaTheme="minorEastAsia" w:hAnsi="Calibri"/>
+        </w:rPr>
+      </w:pPr>
+      <w:r>
+        <w:rPr>
+          <w:rFonts w:ascii="Calibri" w:eastAsiaTheme="minorEastAsia" w:hAnsi="Calibri"/>
+        </w:rPr>
+        <w:t xml:space="preserve">  def nearest(</w:t>
+      </w:r>
+      <w:r>
+        <w:rPr>
+          <w:rFonts w:ascii="Calibri" w:eastAsiaTheme="minorEastAsia" w:hAnsi="Calibri"/>
+        </w:rPr>
+        <w:t xml:space="preserve">n, </w:t>
+      </w:r>
+      <w:r>
+        <w:rPr>
+          <w:rFonts w:ascii="Calibri" w:eastAsiaTheme="minorEastAsia" w:hAnsi="Calibri"/>
+        </w:rPr>
+        <w:t xml:space="preserve">P, </w:t>
+      </w:r>
+      <w:r>
+        <w:rPr>
+          <w:rFonts w:ascii="Calibri" w:eastAsiaTheme="minorEastAsia" w:hAnsi="Calibri"/>
+        </w:rPr>
+        <w:t>A, Visited)</w:t>
+      </w:r>
+      <w:r>
+        <w:rPr>
+          <w:rFonts w:ascii="Calibri" w:eastAsiaTheme="minorEastAsia" w:hAnsi="Calibri"/>
+        </w:rPr>
+        <w:t>:</w:t>
+      </w:r>
+    </w:p>
+    <w:p>
+      <w:pPr>
+        <w:pStyle w:val="ListParagraph"/>
+        <w:numPr>
+          <w:ilvl w:val="0"/>
+          <w:numId w:val="10"/>
+        </w:numPr>
+        <w:suppressLineNumbers/>
+        <w:tabs>
+          <w:tab w:val="left" w:pos="3490"/>
+        </w:tabs>
+        <w:ind w:left="-180"/>
+        <w:rPr>
+          <w:rFonts w:ascii="Calibri" w:eastAsiaTheme="minorEastAsia" w:hAnsi="Calibri"/>
+        </w:rPr>
+      </w:pPr>
+      <w:r>
+        <w:rPr>
+          <w:rFonts w:ascii="Calibri" w:eastAsiaTheme="minorEastAsia" w:hAnsi="Calibri"/>
+        </w:rPr>
+        <w:t xml:space="preserve">              min_dist, dist</w:t>
+      </w:r>
+    </w:p>
+    <w:p>
+      <w:pPr>
+        <w:pStyle w:val="ListParagraph"/>
+        <w:numPr>
+          <w:ilvl w:val="0"/>
+          <w:numId w:val="10"/>
+        </w:numPr>
+        <w:suppressLineNumbers/>
+        <w:tabs>
+          <w:tab w:val="left" w:pos="3490"/>
+        </w:tabs>
+        <w:ind w:left="-180"/>
+        <w:rPr>
+          <w:rFonts w:ascii="Calibri" w:eastAsiaTheme="minorEastAsia" w:hAnsi="Calibri"/>
+        </w:rPr>
+      </w:pPr>
+      <w:r>
+        <w:rPr>
+          <w:rFonts w:ascii="Calibri" w:eastAsiaTheme="minorEastAsia" w:hAnsi="Calibri"/>
+        </w:rPr>
+        <w:t xml:space="preserve">              nearest, </w:t>
+      </w:r>
+      <w:r>
+        <w:rPr>
+          <w:rFonts w:ascii="Calibri" w:eastAsiaTheme="minorEastAsia" w:hAnsi="Calibri"/>
+        </w:rPr>
+        <w:t>i</w:t>
+      </w:r>
+    </w:p>
+    <w:p>
+      <w:pPr>
+        <w:pStyle w:val="ListParagraph"/>
+        <w:numPr>
+          <w:ilvl w:val="0"/>
+          <w:numId w:val="10"/>
+        </w:numPr>
+        <w:suppressLineNumbers/>
+        <w:tabs>
+          <w:tab w:val="left" w:pos="3490"/>
+        </w:tabs>
+        <w:ind w:left="-180"/>
+        <w:rPr>
+          <w:rFonts w:ascii="Calibri" w:eastAsiaTheme="minorEastAsia" w:hAnsi="Calibri"/>
+        </w:rPr>
+      </w:pPr>
+      <w:r>
+        <w:rPr>
+          <w:rFonts w:ascii="Calibri" w:eastAsiaTheme="minorEastAsia" w:hAnsi="Calibri"/>
+        </w:rPr>
+        <w:t xml:space="preserve">              for i in range[0, n]:</w:t>
+      </w:r>
+    </w:p>
+    <w:p>
+      <w:pPr>
+        <w:pStyle w:val="ListParagraph"/>
+        <w:numPr>
+          <w:ilvl w:val="0"/>
+          <w:numId w:val="10"/>
+        </w:numPr>
+        <w:suppressLineNumbers/>
+        <w:tabs>
+          <w:tab w:val="left" w:pos="3490"/>
+        </w:tabs>
+        <w:ind w:left="-180"/>
+        <w:rPr>
+          <w:rFonts w:ascii="Calibri" w:eastAsiaTheme="minorEastAsia" w:hAnsi="Calibri"/>
+        </w:rPr>
+      </w:pPr>
+      <w:r>
+        <w:rPr>
+          <w:rFonts w:ascii="Calibri" w:eastAsiaTheme="minorEastAsia" w:hAnsi="Calibri"/>
+        </w:rPr>
+        <w:t xml:space="preserve">                       if ( !Visited[i] ):</w:t>
+      </w:r>
+    </w:p>
+    <w:p>
+      <w:pPr>
+        <w:pStyle w:val="ListParagraph"/>
+        <w:numPr>
+          <w:ilvl w:val="0"/>
+          <w:numId w:val="10"/>
+        </w:numPr>
+        <w:suppressLineNumbers/>
+        <w:tabs>
+          <w:tab w:val="left" w:pos="3490"/>
+        </w:tabs>
+        <w:ind w:left="-180"/>
+        <w:rPr>
+          <w:rFonts w:ascii="Calibri" w:eastAsiaTheme="minorEastAsia" w:hAnsi="Calibri"/>
+        </w:rPr>
+      </w:pPr>
+      <w:r>
+        <w:rPr>
+          <w:rFonts w:ascii="Calibri" w:eastAsiaTheme="minorEastAsia" w:hAnsi="Calibri"/>
+        </w:rPr>
+        <w:t xml:space="preserve">      </w:t>
+      </w:r>
+      <w:r>
+        <w:rPr>
+          <w:rFonts w:ascii="Calibri" w:eastAsiaTheme="minorEastAsia" w:hAnsi="Calibri"/>
+        </w:rPr>
+        <w:t xml:space="preserve">                        </w:t>
+      </w:r>
+      <w:r>
+        <w:rPr>
+          <w:rFonts w:ascii="Calibri" w:eastAsiaTheme="minorEastAsia" w:hAnsi="Calibri"/>
+        </w:rPr>
+        <w:t>min_dist = sqrt(  (P[A].x - P[i].x)*(P[A].x - P[i].x) +  (P[A].</w:t>
+      </w:r>
+      <w:r>
+        <w:rPr>
+          <w:rFonts w:ascii="Calibri" w:eastAsiaTheme="minorEastAsia" w:hAnsi="Calibri"/>
+        </w:rPr>
+        <w:t>y - P[i].y)*(P[A].y - P[i].y) )</w:t>
+      </w:r>
+    </w:p>
+    <w:p>
+      <w:pPr>
+        <w:pStyle w:val="ListParagraph"/>
+        <w:numPr>
+          <w:ilvl w:val="0"/>
+          <w:numId w:val="10"/>
+        </w:numPr>
+        <w:suppressLineNumbers/>
+        <w:tabs>
+          <w:tab w:val="left" w:pos="3490"/>
+        </w:tabs>
+        <w:ind w:left="-180"/>
+        <w:rPr>
+          <w:rFonts w:ascii="Calibri" w:eastAsiaTheme="minorEastAsia" w:hAnsi="Calibri"/>
+        </w:rPr>
+      </w:pPr>
+      <w:r>
+        <w:rPr>
+          <w:rFonts w:ascii="Calibri" w:eastAsiaTheme="minorEastAsia" w:hAnsi="Calibri"/>
+        </w:rPr>
+        <w:t xml:space="preserve">                              nearest = i</w:t>
+      </w:r>
+    </w:p>
+    <w:p>
+      <w:pPr>
+        <w:pStyle w:val="ListParagraph"/>
+        <w:numPr>
+          <w:ilvl w:val="0"/>
+          <w:numId w:val="10"/>
+        </w:numPr>
+        <w:suppressLineNumbers/>
+        <w:tabs>
+          <w:tab w:val="left" w:pos="3490"/>
+        </w:tabs>
+        <w:ind w:left="-180"/>
+        <w:rPr>
+          <w:rFonts w:ascii="Calibri" w:eastAsiaTheme="minorEastAsia" w:hAnsi="Calibri"/>
+        </w:rPr>
+      </w:pPr>
+      <w:r>
+        <w:rPr>
+          <w:rFonts w:ascii="Calibri" w:eastAsiaTheme="minorEastAsia" w:hAnsi="Calibri"/>
+        </w:rPr>
+        <w:t xml:space="preserve">              for i in range[0, n]:</w:t>
+      </w:r>
+    </w:p>
+    <w:p>
+      <w:pPr>
+        <w:pStyle w:val="ListParagraph"/>
+        <w:numPr>
+          <w:ilvl w:val="0"/>
+          <w:numId w:val="10"/>
+        </w:numPr>
+        <w:suppressLineNumbers/>
+        <w:tabs>
+          <w:tab w:val="left" w:pos="3490"/>
+        </w:tabs>
+        <w:ind w:left="-180"/>
+        <w:rPr>
+          <w:rFonts w:ascii="Calibri" w:eastAsiaTheme="minorEastAsia" w:hAnsi="Calibri"/>
+        </w:rPr>
+      </w:pPr>
+      <w:r>
+        <w:rPr>
+          <w:rFonts w:ascii="Calibri" w:eastAsiaTheme="minorEastAsia" w:hAnsi="Calibri"/>
+        </w:rPr>
+        <w:t xml:space="preserve">    </w:t>
+      </w:r>
+      <w:r>
+        <w:rPr>
+          <w:rFonts w:ascii="Calibri" w:eastAsiaTheme="minorEastAsia" w:hAnsi="Calibri"/>
+        </w:rPr>
+        <w:t xml:space="preserve">                   if ( !Visited[i] ):</w:t>
+      </w:r>
+    </w:p>
+    <w:p>
+      <w:pPr>
+        <w:pStyle w:val="ListParagraph"/>
+        <w:numPr>
+          <w:ilvl w:val="0"/>
+          <w:numId w:val="10"/>
+        </w:numPr>
+        <w:suppressLineNumbers/>
+        <w:tabs>
+          <w:tab w:val="left" w:pos="3490"/>
+        </w:tabs>
+        <w:ind w:left="-180"/>
+        <w:rPr>
+          <w:rFonts w:ascii="Calibri" w:eastAsiaTheme="minorEastAsia" w:hAnsi="Calibri"/>
+        </w:rPr>
+      </w:pPr>
+      <w:r>
+        <w:rPr>
+          <w:rFonts w:ascii="Calibri" w:eastAsiaTheme="minorEastAsia" w:hAnsi="Calibri"/>
+        </w:rPr>
+        <w:t xml:space="preserve">      </w:t>
+      </w:r>
+      <w:r>
+        <w:rPr>
+          <w:rFonts w:ascii="Calibri" w:eastAsiaTheme="minorEastAsia" w:hAnsi="Calibri"/>
+        </w:rPr>
+        <w:t xml:space="preserve">                        </w:t>
+      </w:r>
+      <w:r>
+        <w:rPr>
+          <w:rFonts w:ascii="Calibri" w:eastAsiaTheme="minorEastAsia" w:hAnsi="Calibri"/>
+        </w:rPr>
+        <w:t>dist = sqrt(  (P[A].x - P[i].x)*(P[A].x - P[i].x) +  (P[A].y - P[i].y)*(P[A].y - P[i].y) );</w:t>
+      </w:r>
+    </w:p>
+    <w:p>
+      <w:pPr>
+        <w:pStyle w:val="ListParagraph"/>
+        <w:numPr>
+          <w:ilvl w:val="0"/>
+          <w:numId w:val="10"/>
+        </w:numPr>
+        <w:suppressLineNumbers/>
+        <w:tabs>
+          <w:tab w:val="left" w:pos="3490"/>
+        </w:tabs>
+        <w:ind w:left="-180"/>
+        <w:rPr>
+          <w:rFonts w:ascii="Calibri" w:eastAsiaTheme="minorEastAsia" w:hAnsi="Calibri"/>
+        </w:rPr>
+      </w:pPr>
+      <w:r>
+        <w:rPr>
+          <w:rFonts w:ascii="Calibri" w:eastAsiaTheme="minorEastAsia" w:hAnsi="Calibri"/>
+        </w:rPr>
+        <w:t xml:space="preserve">      </w:t>
+      </w:r>
+      <w:r>
+        <w:rPr>
+          <w:rFonts w:ascii="Calibri" w:eastAsiaTheme="minorEastAsia" w:hAnsi="Calibri"/>
+        </w:rPr>
+        <w:t xml:space="preserve">                        </w:t>
+      </w:r>
+      <w:r>
+        <w:rPr>
+          <w:rFonts w:ascii="Calibri" w:eastAsiaTheme="minorEastAsia" w:hAnsi="Calibri"/>
+        </w:rPr>
+        <w:t>if (min_dist &gt; dist</w:t>
+      </w:r>
+      <w:r>
+        <w:rPr>
+          <w:rFonts w:ascii="Calibri" w:eastAsiaTheme="minorEastAsia" w:hAnsi="Calibri"/>
+        </w:rPr>
+        <w:t xml:space="preserve">): </w:t>
+      </w:r>
+    </w:p>
+    <w:p>
+      <w:pPr>
+        <w:pStyle w:val="ListParagraph"/>
+        <w:numPr>
+          <w:ilvl w:val="0"/>
+          <w:numId w:val="10"/>
+        </w:numPr>
+        <w:suppressLineNumbers/>
+        <w:tabs>
+          <w:tab w:val="left" w:pos="3490"/>
+        </w:tabs>
+        <w:ind w:left="-180"/>
+        <w:rPr>
+          <w:rFonts w:ascii="Calibri" w:eastAsiaTheme="minorEastAsia" w:hAnsi="Calibri"/>
+        </w:rPr>
+      </w:pPr>
+      <w:r>
+        <w:rPr>
+          <w:rFonts w:ascii="Calibri" w:eastAsiaTheme="minorEastAsia" w:hAnsi="Calibri"/>
+        </w:rPr>
+        <w:t xml:space="preserve">                                      min_dist = dist</w:t>
+      </w:r>
+    </w:p>
+    <w:p>
+      <w:pPr>
+        <w:pStyle w:val="ListParagraph"/>
+        <w:numPr>
+          <w:ilvl w:val="0"/>
+          <w:numId w:val="10"/>
+        </w:numPr>
+        <w:suppressLineNumbers/>
+        <w:tabs>
+          <w:tab w:val="left" w:pos="3490"/>
+        </w:tabs>
+        <w:ind w:left="-180"/>
+        <w:rPr>
+          <w:rFonts w:ascii="Calibri" w:eastAsiaTheme="minorEastAsia" w:hAnsi="Calibri"/>
+        </w:rPr>
+      </w:pPr>
+      <w:r>
+        <w:rPr>
+          <w:rFonts w:ascii="Calibri" w:eastAsiaTheme="minorEastAsia" w:hAnsi="Calibri"/>
+        </w:rPr>
+        <w:t xml:space="preserve">        </w:t>
+      </w:r>
+      <w:r>
+        <w:rPr>
+          <w:rFonts w:ascii="Calibri" w:eastAsiaTheme="minorEastAsia" w:hAnsi="Calibri"/>
+        </w:rPr>
+        <w:t xml:space="preserve">                              nearest = i</w:t>
+      </w:r>
+    </w:p>
+    <w:p>
+      <w:pPr>
+        <w:pStyle w:val="ListParagraph"/>
+        <w:numPr>
+          <w:ilvl w:val="0"/>
+          <w:numId w:val="10"/>
+        </w:numPr>
+        <w:suppressLineNumbers/>
+        <w:tabs>
+          <w:tab w:val="left" w:pos="3490"/>
+        </w:tabs>
+        <w:ind w:left="-180"/>
+        <w:rPr>
+          <w:rFonts w:ascii="Calibri" w:eastAsiaTheme="minorEastAsia" w:hAnsi="Calibri"/>
+        </w:rPr>
+      </w:pPr>
+      <w:r>
+        <w:rPr>
+          <w:rFonts w:ascii="Calibri" w:eastAsiaTheme="minorEastAsia" w:hAnsi="Calibri"/>
+        </w:rPr>
+        <w:t xml:space="preserve">   </w:t>
+      </w:r>
+    </w:p>
+    <w:p>
+      <w:pPr>
+        <w:pStyle w:val="ListParagraph"/>
+        <w:numPr>
+          <w:ilvl w:val="0"/>
+          <w:numId w:val="10"/>
+        </w:numPr>
+        <w:suppressLineNumbers/>
+        <w:tabs>
+          <w:tab w:val="left" w:pos="3490"/>
+        </w:tabs>
+        <w:ind w:left="-180"/>
+        <w:rPr>
+          <w:rFonts w:ascii="Calibri" w:eastAsiaTheme="minorEastAsia" w:hAnsi="Calibri"/>
+        </w:rPr>
+      </w:pPr>
+      <w:r>
+        <w:rPr>
+          <w:rFonts w:ascii="Calibri" w:eastAsiaTheme="minorEastAsia" w:hAnsi="Calibri"/>
+        </w:rPr>
+        <w:t xml:space="preserve">  </w:t>
+      </w:r>
       <w:r>
         <w:rPr>
           <w:rFonts w:ascii="Calibri" w:eastAsiaTheme="minorEastAsia" w:hAnsi="Calibri"/>
@@ -4244,23 +4682,12 @@
     </w:p>
     <w:p>
       <w:pPr>
-        <w:suppressLineNumbers/>
-        <w:tabs>
-          <w:tab w:val="left" w:pos="3490"/>
-        </w:tabs>
-        <w:rPr>
-          <w:rFonts w:ascii="Calibri" w:eastAsiaTheme="minorEastAsia" w:hAnsi="Calibri"/>
-        </w:rPr>
-      </w:pPr>
-    </w:p>
-    <w:p>
-      <w:pPr>
-        <w:pStyle w:val="ListParagraph"/>
-        <w:suppressLineNumbers/>
-        <w:tabs>
-          <w:tab w:val="left" w:pos="3490"/>
-        </w:tabs>
-        <w:ind w:left="576"/>
+        <w:pStyle w:val="ListParagraph"/>
+        <w:suppressLineNumbers/>
+        <w:tabs>
+          <w:tab w:val="left" w:pos="3490"/>
+        </w:tabs>
+        <w:ind w:left="-180"/>
         <w:rPr>
           <w:rFonts w:ascii="Calibri" w:eastAsiaTheme="minorEastAsia" w:hAnsi="Calibri"/>
         </w:rPr>
@@ -4305,13 +4732,50 @@
         <w:rPr>
           <w:rFonts w:ascii="Calibri" w:eastAsiaTheme="minorEastAsia" w:hAnsi="Calibri"/>
         </w:rPr>
+        <w:t>- Line 2 takes 1 step</w:t>
+      </w:r>
+    </w:p>
+    <w:p>
+      <w:pPr>
+        <w:pStyle w:val="ListParagraph"/>
+        <w:suppressLineNumbers/>
+        <w:tabs>
+          <w:tab w:val="left" w:pos="3490"/>
+        </w:tabs>
+        <w:ind w:left="90"/>
+        <w:rPr>
+          <w:rFonts w:ascii="Calibri" w:eastAsiaTheme="minorEastAsia" w:hAnsi="Calibri"/>
+        </w:rPr>
+      </w:pPr>
+      <w:r>
+        <w:rPr>
+          <w:rFonts w:ascii="Calibri" w:eastAsiaTheme="minorEastAsia" w:hAnsi="Calibri"/>
+        </w:rPr>
         <w:t xml:space="preserve">- </w:t>
       </w:r>
       <w:r>
         <w:rPr>
           <w:rFonts w:ascii="Calibri" w:eastAsiaTheme="minorEastAsia" w:hAnsi="Calibri"/>
         </w:rPr>
-        <w:t>Line 1, 5, 6, 7 each takes 1 step</w:t>
+        <w:t xml:space="preserve">Line </w:t>
+      </w:r>
+      <w:r>
+        <w:rPr>
+          <w:rFonts w:ascii="Calibri" w:eastAsiaTheme="minorEastAsia" w:hAnsi="Calibri"/>
+        </w:rPr>
+        <w:t>4-5, the for-loop takes n</w:t>
+      </w:r>
+      <w:r>
+        <w:rPr>
+          <w:rFonts w:ascii="Calibri" w:eastAsiaTheme="minorEastAsia" w:hAnsi="Calibri"/>
+        </w:rPr>
+        <w:t xml:space="preserve"> step</w:t>
+      </w:r>
+      <w:r>
+        <w:rPr>
+          <w:rFonts w:ascii="Calibri" w:eastAsiaTheme="minorEastAsia" w:hAnsi="Calibri"/>
+        </w:rPr>
+        <w:t>s</w:t>
       </w:r>
     </w:p>
     <w:p>
@@ -4330,43 +4794,32 @@
         <w:rPr>
           <w:rFonts w:ascii="Calibri" w:eastAsiaTheme="minorEastAsia" w:hAnsi="Calibri"/>
         </w:rPr>
+        <w:t>- Line 10 takes 1 step</w:t>
+      </w:r>
+    </w:p>
+    <w:p>
+      <w:pPr>
+        <w:pStyle w:val="ListParagraph"/>
+        <w:suppressLineNumbers/>
+        <w:tabs>
+          <w:tab w:val="left" w:pos="3490"/>
+        </w:tabs>
+        <w:ind w:left="90"/>
+        <w:rPr>
+          <w:rFonts w:ascii="Calibri" w:eastAsiaTheme="minorEastAsia" w:hAnsi="Calibri"/>
+        </w:rPr>
+      </w:pPr>
+      <w:r>
+        <w:rPr>
+          <w:rFonts w:ascii="Calibri" w:eastAsiaTheme="minorEastAsia" w:hAnsi="Calibri"/>
+        </w:rPr>
         <w:t xml:space="preserve">- </w:t>
       </w:r>
       <w:r>
         <w:rPr>
           <w:rFonts w:ascii="Calibri" w:eastAsiaTheme="minorEastAsia" w:hAnsi="Calibri"/>
         </w:rPr>
-        <w:t xml:space="preserve">Line 3 </w:t>
-      </w:r>
-      <w:r>
-        <w:rPr>
-          <w:rFonts w:ascii="Calibri" w:eastAsiaTheme="minorEastAsia" w:hAnsi="Calibri"/>
-        </w:rPr>
-        <w:t>iterates i from</w:t>
-      </w:r>
-      <w:r>
-        <w:rPr>
-          <w:rFonts w:ascii="Calibri" w:eastAsiaTheme="minorEastAsia" w:hAnsi="Calibri"/>
-        </w:rPr>
-        <w:t xml:space="preserve"> 0 </w:t>
-      </w:r>
-      <w:r>
-        <w:rPr>
-          <w:rFonts w:ascii="Calibri" w:eastAsiaTheme="minorEastAsia" w:hAnsi="Calibri"/>
-        </w:rPr>
-        <w:t xml:space="preserve">  to n-1 and line 4 takes 1 step so overall, these lines </w:t>
-      </w:r>
-      <w:r>
-        <w:rPr>
-          <w:rFonts w:ascii="Calibri" w:eastAsiaTheme="minorEastAsia" w:hAnsi="Calibri"/>
-        </w:rPr>
-        <w:t>take</w:t>
-      </w:r>
-      <w:r>
-        <w:rPr>
-          <w:rFonts w:ascii="Calibri" w:eastAsiaTheme="minorEastAsia" w:hAnsi="Calibri"/>
-        </w:rPr>
-        <w:t xml:space="preserve"> n step</w:t>
+        <w:t>Line 12-13 take n steps</w:t>
       </w:r>
     </w:p>
     <w:p>
@@ -4385,124 +4838,90 @@
         <w:rPr>
           <w:rFonts w:ascii="Calibri" w:eastAsiaTheme="minorEastAsia" w:hAnsi="Calibri"/>
         </w:rPr>
-        <w:lastRenderedPageBreak/>
         <w:t xml:space="preserve">- </w:t>
       </w:r>
       <w:r>
         <w:rPr>
           <w:rFonts w:ascii="Calibri" w:eastAsiaTheme="minorEastAsia" w:hAnsi="Calibri"/>
         </w:rPr>
-        <w:t xml:space="preserve">Line </w:t>
-      </w:r>
-      <w:r>
-        <w:rPr>
-          <w:rFonts w:ascii="Calibri" w:eastAsiaTheme="minorEastAsia" w:hAnsi="Calibri"/>
-        </w:rPr>
-        <w:t>15</w:t>
-      </w:r>
-      <w:r>
-        <w:rPr>
-          <w:rFonts w:ascii="Calibri" w:eastAsiaTheme="minorEastAsia" w:hAnsi="Calibri"/>
-        </w:rPr>
-        <w:t xml:space="preserve"> iterates</w:t>
-      </w:r>
-      <w:r>
-        <w:rPr>
-          <w:rFonts w:ascii="Calibri" w:eastAsiaTheme="minorEastAsia" w:hAnsi="Calibri"/>
-        </w:rPr>
-        <w:t xml:space="preserve"> i</w:t>
-      </w:r>
-      <w:r>
-        <w:rPr>
-          <w:rFonts w:ascii="Calibri" w:eastAsiaTheme="minorEastAsia" w:hAnsi="Calibri"/>
-        </w:rPr>
-        <w:t xml:space="preserve"> from 0 to n-2</w:t>
-      </w:r>
-      <w:r>
-        <w:rPr>
-          <w:rFonts w:ascii="Calibri" w:eastAsiaTheme="minorEastAsia" w:hAnsi="Calibri"/>
-        </w:rPr>
-        <w:t xml:space="preserve"> and lines 16-17 each takes 1 step,</w:t>
-      </w:r>
-      <w:r>
-        <w:rPr>
-          <w:rFonts w:ascii="Calibri" w:eastAsiaTheme="minorEastAsia" w:hAnsi="Calibri"/>
-        </w:rPr>
-        <w:t xml:space="preserve"> so </w:t>
-      </w:r>
-      <w:r>
-        <w:rPr>
-          <w:rFonts w:ascii="Calibri" w:eastAsiaTheme="minorEastAsia" w:hAnsi="Calibri"/>
-        </w:rPr>
-        <w:t>overall these lines</w:t>
-      </w:r>
-      <w:r>
-        <w:rPr>
-          <w:rFonts w:ascii="Calibri" w:eastAsiaTheme="minorEastAsia" w:hAnsi="Calibri"/>
-        </w:rPr>
-        <w:t xml:space="preserve"> take</w:t>
-      </w:r>
-      <w:r>
-        <w:rPr>
-          <w:rFonts w:ascii="Calibri" w:eastAsiaTheme="minorEastAsia" w:hAnsi="Calibri"/>
-        </w:rPr>
-        <w:t xml:space="preserve"> </w:t>
-      </w:r>
-    </w:p>
-    <w:p>
-      <w:pPr>
-        <w:pStyle w:val="ListParagraph"/>
-        <w:suppressLineNumbers/>
-        <w:tabs>
-          <w:tab w:val="left" w:pos="3490"/>
-        </w:tabs>
-        <w:ind w:left="90"/>
-        <w:rPr>
-          <w:rFonts w:ascii="Calibri" w:eastAsiaTheme="minorEastAsia" w:hAnsi="Calibri"/>
-        </w:rPr>
-      </w:pPr>
-      <w:r>
-        <w:rPr>
-          <w:rFonts w:ascii="Calibri" w:eastAsiaTheme="minorEastAsia" w:hAnsi="Calibri"/>
-        </w:rPr>
-        <w:t xml:space="preserve">   </w:t>
-      </w:r>
-      <w:r>
-        <w:rPr>
-          <w:rFonts w:ascii="Calibri" w:eastAsiaTheme="minorEastAsia" w:hAnsi="Calibri"/>
-        </w:rPr>
-        <w:t>2(n-1) steps</w:t>
-      </w:r>
-    </w:p>
-    <w:p>
-      <w:pPr>
-        <w:pStyle w:val="ListParagraph"/>
-        <w:suppressLineNumbers/>
-        <w:tabs>
-          <w:tab w:val="left" w:pos="3490"/>
-        </w:tabs>
-        <w:ind w:left="90"/>
-        <w:rPr>
-          <w:rFonts w:ascii="Calibri" w:eastAsiaTheme="minorEastAsia" w:hAnsi="Calibri"/>
-        </w:rPr>
-      </w:pPr>
-      <w:r>
-        <w:rPr>
-          <w:rFonts w:ascii="Calibri" w:eastAsiaTheme="minorEastAsia" w:hAnsi="Calibri"/>
-        </w:rPr>
-        <w:t xml:space="preserve">- </w:t>
-      </w:r>
-      <w:r>
-        <w:rPr>
-          <w:rFonts w:ascii="Calibri" w:eastAsiaTheme="minorEastAsia" w:hAnsi="Calibri"/>
-        </w:rPr>
-        <w:t xml:space="preserve">Line 2 calls farthest function, line </w:t>
-      </w:r>
-      <w:r>
-        <w:rPr>
-          <w:rFonts w:ascii="Calibri" w:eastAsiaTheme="minorEastAsia" w:hAnsi="Calibri"/>
-        </w:rPr>
-        <w:t>18</w:t>
+        <w:t>Line 16</w:t>
+      </w:r>
+      <w:r>
+        <w:rPr>
+          <w:rFonts w:ascii="Calibri" w:eastAsiaTheme="minorEastAsia" w:hAnsi="Calibri"/>
+        </w:rPr>
+        <w:t xml:space="preserve"> calls farthest</w:t>
+      </w:r>
+      <w:r>
+        <w:rPr>
+          <w:rFonts w:ascii="Calibri" w:eastAsiaTheme="minorEastAsia" w:hAnsi="Calibri"/>
+        </w:rPr>
+        <w:t>_point()</w:t>
+      </w:r>
+      <w:r>
+        <w:rPr>
+          <w:rFonts w:ascii="Calibri" w:eastAsiaTheme="minorEastAsia" w:hAnsi="Calibri"/>
+        </w:rPr>
+        <w:t xml:space="preserve"> which takes n</w:t>
+      </w:r>
+      <w:r>
+        <w:rPr>
+          <w:rFonts w:ascii="Calibri" w:eastAsiaTheme="minorEastAsia" w:hAnsi="Calibri"/>
+          <w:vertAlign w:val="superscript"/>
+        </w:rPr>
+        <w:t>2</w:t>
+      </w:r>
+    </w:p>
+    <w:p>
+      <w:pPr>
+        <w:pStyle w:val="ListParagraph"/>
+        <w:numPr>
+          <w:ilvl w:val="0"/>
+          <w:numId w:val="17"/>
+        </w:numPr>
+        <w:suppressLineNumbers/>
+        <w:tabs>
+          <w:tab w:val="left" w:pos="3490"/>
+        </w:tabs>
+        <w:rPr>
+          <w:rFonts w:ascii="Calibri" w:eastAsiaTheme="minorEastAsia" w:hAnsi="Calibri"/>
+        </w:rPr>
+      </w:pPr>
+      <w:r>
+        <w:rPr>
+          <w:rFonts w:ascii="Calibri" w:eastAsiaTheme="minorEastAsia" w:hAnsi="Calibri"/>
+        </w:rPr>
+        <w:t xml:space="preserve">farthest_point() </w:t>
+      </w:r>
+      <w:r>
+        <w:rPr>
+          <w:rFonts w:ascii="Calibri" w:eastAsiaTheme="minorEastAsia" w:hAnsi="Calibri"/>
+        </w:rPr>
+        <w:t>begin</w:t>
+      </w:r>
+      <w:r>
+        <w:rPr>
+          <w:rFonts w:ascii="Calibri" w:eastAsiaTheme="minorEastAsia" w:hAnsi="Calibri"/>
+        </w:rPr>
+        <w:t>s</w:t>
+      </w:r>
+      <w:r>
+        <w:rPr>
+          <w:rFonts w:ascii="Calibri" w:eastAsiaTheme="minorEastAsia" w:hAnsi="Calibri"/>
+        </w:rPr>
+        <w:t xml:space="preserve"> at</w:t>
+      </w:r>
+      <w:r>
+        <w:rPr>
+          <w:rFonts w:ascii="Calibri" w:eastAsiaTheme="minorEastAsia" w:hAnsi="Calibri"/>
+        </w:rPr>
+        <w:t xml:space="preserve"> line </w:t>
+      </w:r>
+      <w:r>
+        <w:rPr>
+          <w:rFonts w:ascii="Calibri" w:eastAsiaTheme="minorEastAsia" w:hAnsi="Calibri"/>
+        </w:rPr>
+        <w:t>45</w:t>
       </w:r>
     </w:p>
     <w:p>
@@ -4524,19 +4943,13 @@
         <w:rPr>
           <w:rFonts w:ascii="Calibri" w:eastAsiaTheme="minorEastAsia" w:hAnsi="Calibri"/>
         </w:rPr>
-        <w:t>Lines 19-22</w:t>
-      </w:r>
-      <w:r>
-        <w:rPr>
-          <w:rFonts w:ascii="Calibri" w:eastAsiaTheme="minorEastAsia" w:hAnsi="Calibri"/>
-        </w:rPr>
-        <w:t xml:space="preserve"> and line 31</w:t>
-      </w:r>
-      <w:r>
-        <w:rPr>
-          <w:rFonts w:ascii="Calibri" w:eastAsiaTheme="minorEastAsia" w:hAnsi="Calibri"/>
-        </w:rPr>
-        <w:t xml:space="preserve"> each takes 4 steps</w:t>
+        <w:t>Lines 46-48, and line 57 each takes 5</w:t>
+      </w:r>
+      <w:r>
+        <w:rPr>
+          <w:rFonts w:ascii="Calibri" w:eastAsiaTheme="minorEastAsia" w:hAnsi="Calibri"/>
+        </w:rPr>
+        <w:t xml:space="preserve"> steps</w:t>
       </w:r>
     </w:p>
     <w:p>
@@ -4558,7 +4971,19 @@
         <w:rPr>
           <w:rFonts w:ascii="Calibri" w:eastAsiaTheme="minorEastAsia" w:hAnsi="Calibri"/>
         </w:rPr>
-        <w:t>Line 24, outer loop, iterates i from 0 to n-2</w:t>
+        <w:t>Line 51</w:t>
+      </w:r>
+      <w:r>
+        <w:rPr>
+          <w:rFonts w:ascii="Calibri" w:eastAsiaTheme="minorEastAsia" w:hAnsi="Calibri"/>
+        </w:rPr>
+        <w:t>, oute</w:t>
+      </w:r>
+      <w:r>
+        <w:rPr>
+          <w:rFonts w:ascii="Calibri" w:eastAsiaTheme="minorEastAsia" w:hAnsi="Calibri"/>
+        </w:rPr>
+        <w:t>r loop, iterates i from 0 to n-1</w:t>
       </w:r>
       <w:r>
         <w:rPr>
@@ -4570,7 +4995,13 @@
         <w:rPr>
           <w:rFonts w:ascii="Calibri" w:eastAsiaTheme="minorEastAsia" w:hAnsi="Calibri"/>
         </w:rPr>
-        <w:t>n-1 steps</w:t>
+        <w:t>n</w:t>
+      </w:r>
+      <w:r>
+        <w:rPr>
+          <w:rFonts w:ascii="Calibri" w:eastAsiaTheme="minorEastAsia" w:hAnsi="Calibri"/>
+        </w:rPr>
+        <w:t xml:space="preserve"> steps</w:t>
       </w:r>
     </w:p>
     <w:p>
@@ -4592,13 +5023,37 @@
         <w:rPr>
           <w:rFonts w:ascii="Calibri" w:eastAsiaTheme="minorEastAsia" w:hAnsi="Calibri"/>
         </w:rPr>
-        <w:t xml:space="preserve">Line 25, inner loop, iterates i from 0 to n-2 </w:t>
-      </w:r>
-      <w:r>
-        <w:rPr>
-          <w:rFonts w:ascii="Calibri" w:eastAsiaTheme="minorEastAsia" w:hAnsi="Calibri"/>
-        </w:rPr>
-        <w:t>which steps n-1 steps</w:t>
+        <w:t>Line 52</w:t>
+      </w:r>
+      <w:r>
+        <w:rPr>
+          <w:rFonts w:ascii="Calibri" w:eastAsiaTheme="minorEastAsia" w:hAnsi="Calibri"/>
+        </w:rPr>
+        <w:t>, inne</w:t>
+      </w:r>
+      <w:r>
+        <w:rPr>
+          <w:rFonts w:ascii="Calibri" w:eastAsiaTheme="minorEastAsia" w:hAnsi="Calibri"/>
+        </w:rPr>
+        <w:t>r loop, iterates i from 0 to n-1</w:t>
+      </w:r>
+      <w:r>
+        <w:rPr>
+          <w:rFonts w:ascii="Calibri" w:eastAsiaTheme="minorEastAsia" w:hAnsi="Calibri"/>
+        </w:rPr>
+        <w:t xml:space="preserve"> </w:t>
+      </w:r>
+      <w:r>
+        <w:rPr>
+          <w:rFonts w:ascii="Calibri" w:eastAsiaTheme="minorEastAsia" w:hAnsi="Calibri"/>
+        </w:rPr>
+        <w:t>which steps n</w:t>
+      </w:r>
+      <w:r>
+        <w:rPr>
+          <w:rFonts w:ascii="Calibri" w:eastAsiaTheme="minorEastAsia" w:hAnsi="Calibri"/>
+        </w:rPr>
+        <w:t xml:space="preserve"> steps</w:t>
       </w:r>
     </w:p>
     <w:p>
@@ -4620,7 +5075,13 @@
         <w:rPr>
           <w:rFonts w:ascii="Calibri" w:eastAsiaTheme="minorEastAsia" w:hAnsi="Calibri"/>
         </w:rPr>
-        <w:t>Line 26 takes 1 step</w:t>
+        <w:t>Line 53</w:t>
+      </w:r>
+      <w:r>
+        <w:rPr>
+          <w:rFonts w:ascii="Calibri" w:eastAsiaTheme="minorEastAsia" w:hAnsi="Calibri"/>
+        </w:rPr>
+        <w:t xml:space="preserve"> takes 1 step</w:t>
       </w:r>
     </w:p>
     <w:p>
@@ -4642,13 +5103,7 @@
         <w:rPr>
           <w:rFonts w:ascii="Calibri" w:eastAsiaTheme="minorEastAsia" w:hAnsi="Calibri"/>
         </w:rPr>
-        <w:t>Line 27</w:t>
-      </w:r>
-      <w:r>
-        <w:rPr>
-          <w:rFonts w:ascii="Calibri" w:eastAsiaTheme="minorEastAsia" w:hAnsi="Calibri"/>
-        </w:rPr>
-        <w:t>-29</w:t>
+        <w:t>Line 54-56</w:t>
       </w:r>
       <w:r>
         <w:rPr>
@@ -4666,7 +5121,13 @@
         <w:rPr>
           <w:rFonts w:ascii="Calibri" w:eastAsiaTheme="minorEastAsia" w:hAnsi="Calibri"/>
         </w:rPr>
-        <w:t>max(2, 0) which is 2 steps</w:t>
+        <w:t>max(2, 0) which equals 3</w:t>
+      </w:r>
+      <w:r>
+        <w:rPr>
+          <w:rFonts w:ascii="Calibri" w:eastAsiaTheme="minorEastAsia" w:hAnsi="Calibri"/>
+        </w:rPr>
+        <w:t xml:space="preserve"> steps</w:t>
       </w:r>
     </w:p>
     <w:p>
@@ -4691,7 +5152,7 @@
         <w:rPr>
           <w:rFonts w:ascii="Calibri" w:eastAsiaTheme="minorEastAsia" w:hAnsi="Calibri"/>
         </w:rPr>
-        <w:t>Line 9</w:t>
+        <w:t>Line 23</w:t>
       </w:r>
       <w:r>
         <w:rPr>
@@ -4715,7 +5176,44 @@
         <w:rPr>
           <w:rFonts w:ascii="Calibri" w:eastAsiaTheme="minorEastAsia" w:hAnsi="Calibri"/>
         </w:rPr>
-        <w:t>n-1 steps which takes n-1 steps</w:t>
+        <w:t>n-1</w:t>
+      </w:r>
+      <w:r>
+        <w:rPr>
+          <w:rFonts w:ascii="Calibri" w:eastAsiaTheme="minorEastAsia" w:hAnsi="Calibri"/>
+        </w:rPr>
+        <w:t xml:space="preserve"> steps which takes n-2</w:t>
+      </w:r>
+      <w:r>
+        <w:rPr>
+          <w:rFonts w:ascii="Calibri" w:eastAsiaTheme="minorEastAsia" w:hAnsi="Calibri"/>
+        </w:rPr>
+        <w:t xml:space="preserve"> steps</w:t>
+      </w:r>
+      <w:r>
+        <w:rPr>
+          <w:rFonts w:ascii="Calibri" w:eastAsiaTheme="minorEastAsia" w:hAnsi="Calibri"/>
+        </w:rPr>
+        <w:t xml:space="preserve">. Multiply to </w:t>
+      </w:r>
+      <w:r>
+        <w:rPr>
+          <w:rFonts w:ascii="Calibri" w:eastAsiaTheme="minorEastAsia" w:hAnsi="Calibri"/>
+        </w:rPr>
+        <w:t>a time calling nearest() we have n</w:t>
+      </w:r>
+      <w:r>
+        <w:rPr>
+          <w:rFonts w:ascii="Calibri" w:eastAsiaTheme="minorEastAsia" w:hAnsi="Calibri"/>
+          <w:vertAlign w:val="superscript"/>
+        </w:rPr>
+        <w:t>2</w:t>
+      </w:r>
+      <w:r>
+        <w:rPr>
+          <w:rFonts w:ascii="Calibri" w:eastAsiaTheme="minorEastAsia" w:hAnsi="Calibri"/>
+        </w:rPr>
+        <w:t>-n</w:t>
       </w:r>
     </w:p>
     <w:p>
@@ -4737,19 +5235,59 @@
         <w:rPr>
           <w:rFonts w:ascii="Calibri" w:eastAsiaTheme="minorEastAsia" w:hAnsi="Calibri"/>
         </w:rPr>
-        <w:t>lines 11-13 each takes 1 step</w:t>
-      </w:r>
-      <w:r>
-        <w:rPr>
-          <w:rFonts w:ascii="Calibri" w:eastAsiaTheme="minorEastAsia" w:hAnsi="Calibri"/>
-        </w:rPr>
-        <w:t>, and line 10 calls nearest,</w:t>
-      </w:r>
-      <w:r>
-        <w:rPr>
-          <w:rFonts w:ascii="Calibri" w:eastAsiaTheme="minorEastAsia" w:hAnsi="Calibri"/>
-        </w:rPr>
-        <w:t xml:space="preserve"> </w:t>
+        <w:t>L</w:t>
+      </w:r>
+      <w:r>
+        <w:rPr>
+          <w:rFonts w:ascii="Calibri" w:eastAsiaTheme="minorEastAsia" w:hAnsi="Calibri"/>
+        </w:rPr>
+        <w:t>ine 10 calls nearest</w:t>
+      </w:r>
+      <w:r>
+        <w:rPr>
+          <w:rFonts w:ascii="Calibri" w:eastAsiaTheme="minorEastAsia" w:hAnsi="Calibri"/>
+        </w:rPr>
+        <w:t xml:space="preserve"> which takes n time</w:t>
+      </w:r>
+    </w:p>
+    <w:p>
+      <w:pPr>
+        <w:pStyle w:val="ListParagraph"/>
+        <w:numPr>
+          <w:ilvl w:val="0"/>
+          <w:numId w:val="15"/>
+        </w:numPr>
+        <w:suppressLineNumbers/>
+        <w:tabs>
+          <w:tab w:val="left" w:pos="3490"/>
+        </w:tabs>
+        <w:rPr>
+          <w:rFonts w:ascii="Calibri" w:eastAsiaTheme="minorEastAsia" w:hAnsi="Calibri"/>
+        </w:rPr>
+      </w:pPr>
+      <w:r>
+        <w:rPr>
+          <w:rFonts w:ascii="Calibri" w:eastAsiaTheme="minorEastAsia" w:hAnsi="Calibri"/>
+        </w:rPr>
+        <w:t xml:space="preserve">nearest() </w:t>
+      </w:r>
+      <w:r>
+        <w:rPr>
+          <w:rFonts w:ascii="Calibri" w:eastAsiaTheme="minorEastAsia" w:hAnsi="Calibri"/>
+        </w:rPr>
+        <w:t>begin</w:t>
+      </w:r>
+      <w:r>
+        <w:rPr>
+          <w:rFonts w:ascii="Calibri" w:eastAsiaTheme="minorEastAsia" w:hAnsi="Calibri"/>
+        </w:rPr>
+        <w:t>s</w:t>
+      </w:r>
+      <w:r>
+        <w:rPr>
+          <w:rFonts w:ascii="Calibri" w:eastAsiaTheme="minorEastAsia" w:hAnsi="Calibri"/>
+        </w:rPr>
+        <w:t xml:space="preserve"> at </w:t>
       </w:r>
       <w:r>
         <w:rPr>
@@ -4777,7 +5315,31 @@
         <w:rPr>
           <w:rFonts w:ascii="Calibri" w:eastAsiaTheme="minorEastAsia" w:hAnsi="Calibri"/>
         </w:rPr>
-        <w:t>Lines 34,35,47 each takes 1 step</w:t>
+        <w:t>Lines 60, 61</w:t>
+      </w:r>
+      <w:r>
+        <w:rPr>
+          <w:rFonts w:ascii="Calibri" w:eastAsiaTheme="minorEastAsia" w:hAnsi="Calibri"/>
+        </w:rPr>
+        <w:t>,</w:t>
+      </w:r>
+      <w:r>
+        <w:rPr>
+          <w:rFonts w:ascii="Calibri" w:eastAsiaTheme="minorEastAsia" w:hAnsi="Calibri"/>
+        </w:rPr>
+        <w:t xml:space="preserve"> and 73</w:t>
+      </w:r>
+      <w:r>
+        <w:rPr>
+          <w:rFonts w:ascii="Calibri" w:eastAsiaTheme="minorEastAsia" w:hAnsi="Calibri"/>
+        </w:rPr>
+        <w:t xml:space="preserve"> each takes 1 step</w:t>
+      </w:r>
+      <w:r>
+        <w:rPr>
+          <w:rFonts w:ascii="Calibri" w:eastAsiaTheme="minorEastAsia" w:hAnsi="Calibri"/>
+        </w:rPr>
+        <w:t xml:space="preserve"> = 3 steps</w:t>
       </w:r>
     </w:p>
     <w:p>
@@ -4799,7 +5361,13 @@
         <w:rPr>
           <w:rFonts w:ascii="Calibri" w:eastAsiaTheme="minorEastAsia" w:hAnsi="Calibri"/>
         </w:rPr>
-        <w:t xml:space="preserve">Line 36 iterates from 0 to n-1 takes </w:t>
+        <w:t>Line 62 iterates from 0 to n-1</w:t>
+      </w:r>
+      <w:r>
+        <w:rPr>
+          <w:rFonts w:ascii="Calibri" w:eastAsiaTheme="minorEastAsia" w:hAnsi="Calibri"/>
+        </w:rPr>
+        <w:t xml:space="preserve"> takes </w:t>
       </w:r>
       <w:r>
         <w:rPr>
@@ -4839,7 +5407,25 @@
         <w:rPr>
           <w:rFonts w:ascii="Calibri" w:eastAsiaTheme="minorEastAsia" w:hAnsi="Calibri"/>
         </w:rPr>
-        <w:t xml:space="preserve"> 37 to 39 takes </w:t>
+        <w:t xml:space="preserve"> 63-</w:t>
+      </w:r>
+      <w:r>
+        <w:rPr>
+          <w:rFonts w:ascii="Calibri" w:eastAsiaTheme="minorEastAsia" w:hAnsi="Calibri"/>
+        </w:rPr>
+        <w:t>65</w:t>
+      </w:r>
+      <w:r>
+        <w:rPr>
+          <w:rFonts w:ascii="Calibri" w:eastAsiaTheme="minorEastAsia" w:hAnsi="Calibri"/>
+        </w:rPr>
+        <w:t xml:space="preserve"> take</w:t>
+      </w:r>
+      <w:r>
+        <w:rPr>
+          <w:rFonts w:ascii="Calibri" w:eastAsiaTheme="minorEastAsia" w:hAnsi="Calibri"/>
+        </w:rPr>
+        <w:t xml:space="preserve"> </w:t>
       </w:r>
       <w:r>
         <w:rPr>
@@ -4879,13 +5465,31 @@
         <w:rPr>
           <w:rFonts w:ascii="Calibri" w:eastAsiaTheme="minorEastAsia" w:hAnsi="Calibri"/>
         </w:rPr>
-        <w:t xml:space="preserve">Line 40 </w:t>
-      </w:r>
-      <w:r>
-        <w:rPr>
-          <w:rFonts w:ascii="Calibri" w:eastAsiaTheme="minorEastAsia" w:hAnsi="Calibri"/>
-        </w:rPr>
-        <w:t>iterates from 0 to n-1 takes n steps</w:t>
+        <w:t>Line 66</w:t>
+      </w:r>
+      <w:r>
+        <w:rPr>
+          <w:rFonts w:ascii="Calibri" w:eastAsiaTheme="minorEastAsia" w:hAnsi="Calibri"/>
+        </w:rPr>
+        <w:t xml:space="preserve"> </w:t>
+      </w:r>
+      <w:r>
+        <w:rPr>
+          <w:rFonts w:ascii="Calibri" w:eastAsiaTheme="minorEastAsia" w:hAnsi="Calibri"/>
+        </w:rPr>
+        <w:t xml:space="preserve">iterates </w:t>
+      </w:r>
+      <w:r>
+        <w:rPr>
+          <w:rFonts w:ascii="Calibri" w:eastAsiaTheme="minorEastAsia" w:hAnsi="Calibri"/>
+        </w:rPr>
+        <w:t>from 0 to n-1</w:t>
+      </w:r>
+      <w:r>
+        <w:rPr>
+          <w:rFonts w:ascii="Calibri" w:eastAsiaTheme="minorEastAsia" w:hAnsi="Calibri"/>
+        </w:rPr>
+        <w:t xml:space="preserve"> takes n steps</w:t>
       </w:r>
     </w:p>
     <w:p>
@@ -4907,29 +5511,151 @@
         <w:rPr>
           <w:rFonts w:ascii="Calibri" w:eastAsiaTheme="minorEastAsia" w:hAnsi="Calibri"/>
         </w:rPr>
-        <w:t xml:space="preserve">Lines 41 to 45 takes 1 + max(1+1+max(2,0),0) </w:t>
-      </w:r>
-      <w:r>
-        <w:rPr>
-          <w:rFonts w:ascii="Calibri" w:eastAsiaTheme="minorEastAsia" w:hAnsi="Calibri"/>
-        </w:rPr>
-        <w:t>which is 5 steps</w:t>
-      </w:r>
-    </w:p>
-    <w:p>
-      <w:pPr>
-        <w:suppressLineNumbers/>
-        <w:tabs>
-          <w:tab w:val="left" w:pos="3490"/>
-        </w:tabs>
-        <w:rPr>
-          <w:rFonts w:ascii="Calibri" w:eastAsiaTheme="minorEastAsia" w:hAnsi="Calibri"/>
-        </w:rPr>
-      </w:pPr>
-      <w:r>
-        <w:rPr>
-          <w:rFonts w:ascii="Calibri" w:eastAsiaTheme="minorEastAsia" w:hAnsi="Calibri"/>
-        </w:rPr>
+        <w:t>Lines 67-</w:t>
+      </w:r>
+      <w:r>
+        <w:rPr>
+          <w:rFonts w:ascii="Calibri" w:eastAsiaTheme="minorEastAsia" w:hAnsi="Calibri"/>
+        </w:rPr>
+        <w:t>71</w:t>
+      </w:r>
+      <w:r>
+        <w:rPr>
+          <w:rFonts w:ascii="Calibri" w:eastAsiaTheme="minorEastAsia" w:hAnsi="Calibri"/>
+        </w:rPr>
+        <w:t xml:space="preserve"> takes 1 + max(1+1+max(2,0),0) </w:t>
+      </w:r>
+      <w:r>
+        <w:rPr>
+          <w:rFonts w:ascii="Calibri" w:eastAsiaTheme="minorEastAsia" w:hAnsi="Calibri"/>
+        </w:rPr>
+        <w:t>which takes</w:t>
+      </w:r>
+      <w:r>
+        <w:rPr>
+          <w:rFonts w:ascii="Calibri" w:eastAsiaTheme="minorEastAsia" w:hAnsi="Calibri"/>
+        </w:rPr>
+        <w:t xml:space="preserve"> 5 steps</w:t>
+      </w:r>
+    </w:p>
+    <w:p>
+      <w:pPr>
+        <w:suppressLineNumbers/>
+        <w:tabs>
+          <w:tab w:val="left" w:pos="3490"/>
+        </w:tabs>
+        <w:rPr>
+          <w:rFonts w:ascii="Calibri" w:eastAsiaTheme="minorEastAsia" w:hAnsi="Calibri"/>
+        </w:rPr>
+      </w:pPr>
+      <w:r>
+        <w:rPr>
+          <w:rFonts w:ascii="Calibri" w:eastAsiaTheme="minorEastAsia" w:hAnsi="Calibri"/>
+        </w:rPr>
+        <w:t xml:space="preserve">        - L</w:t>
+      </w:r>
+      <w:r>
+        <w:rPr>
+          <w:rFonts w:ascii="Calibri" w:eastAsiaTheme="minorEastAsia" w:hAnsi="Calibri"/>
+        </w:rPr>
+        <w:t xml:space="preserve">ines 27-31 each take 3 steps, </w:t>
+      </w:r>
+      <w:r>
+        <w:rPr>
+          <w:rFonts w:ascii="Calibri" w:eastAsiaTheme="minorEastAsia" w:hAnsi="Calibri"/>
+        </w:rPr>
+        <w:t xml:space="preserve"> </w:t>
+      </w:r>
+    </w:p>
+    <w:p>
+      <w:pPr>
+        <w:suppressLineNumbers/>
+        <w:tabs>
+          <w:tab w:val="left" w:pos="3490"/>
+        </w:tabs>
+        <w:rPr>
+          <w:rFonts w:ascii="Calibri" w:eastAsiaTheme="minorEastAsia" w:hAnsi="Calibri"/>
+        </w:rPr>
+      </w:pPr>
+      <w:r>
+        <w:rPr>
+          <w:rFonts w:ascii="Calibri" w:eastAsiaTheme="minorEastAsia" w:hAnsi="Calibri"/>
+        </w:rPr>
+        <w:t>- Line 35 takes 1 step.</w:t>
+      </w:r>
+    </w:p>
+    <w:p>
+      <w:pPr>
+        <w:suppressLineNumbers/>
+        <w:tabs>
+          <w:tab w:val="left" w:pos="3490"/>
+        </w:tabs>
+        <w:rPr>
+          <w:rFonts w:ascii="Calibri" w:eastAsiaTheme="minorEastAsia" w:hAnsi="Calibri"/>
+        </w:rPr>
+      </w:pPr>
+      <w:r>
+        <w:rPr>
+          <w:rFonts w:ascii="Calibri" w:eastAsiaTheme="minorEastAsia" w:hAnsi="Calibri"/>
+        </w:rPr>
+        <w:t>- Line 36</w:t>
+      </w:r>
+      <w:r>
+        <w:rPr>
+          <w:rFonts w:ascii="Calibri" w:eastAsiaTheme="minorEastAsia" w:hAnsi="Calibri"/>
+        </w:rPr>
+        <w:t>-38</w:t>
+      </w:r>
+      <w:r>
+        <w:rPr>
+          <w:rFonts w:ascii="Calibri" w:eastAsiaTheme="minorEastAsia" w:hAnsi="Calibri"/>
+        </w:rPr>
+        <w:t xml:space="preserve"> iterates from 0 to n – 2, so it takes n-1 steps</w:t>
+      </w:r>
+    </w:p>
+    <w:p>
+      <w:pPr>
+        <w:suppressLineNumbers/>
+        <w:tabs>
+          <w:tab w:val="left" w:pos="3490"/>
+        </w:tabs>
+        <w:rPr>
+          <w:rFonts w:ascii="Calibri" w:eastAsiaTheme="minorEastAsia" w:hAnsi="Calibri"/>
+        </w:rPr>
+      </w:pPr>
+      <w:r>
+        <w:rPr>
+          <w:rFonts w:ascii="Calibri" w:eastAsiaTheme="minorEastAsia" w:hAnsi="Calibri"/>
+        </w:rPr>
+        <w:t>- Line 40 takes 1 step</w:t>
+      </w:r>
+    </w:p>
+    <w:p>
+      <w:pPr>
+        <w:suppressLineNumbers/>
+        <w:tabs>
+          <w:tab w:val="left" w:pos="3490"/>
+        </w:tabs>
+        <w:rPr>
+          <w:rFonts w:ascii="Calibri" w:eastAsiaTheme="minorEastAsia" w:hAnsi="Calibri"/>
+        </w:rPr>
+      </w:pPr>
+    </w:p>
+    <w:p>
+      <w:pPr>
+        <w:suppressLineNumbers/>
+        <w:tabs>
+          <w:tab w:val="left" w:pos="3490"/>
+        </w:tabs>
+        <w:rPr>
+          <w:rFonts w:ascii="Calibri" w:eastAsiaTheme="minorEastAsia" w:hAnsi="Calibri"/>
+        </w:rPr>
+      </w:pPr>
+      <w:r>
+        <w:rPr>
+          <w:rFonts w:ascii="Calibri" w:eastAsiaTheme="minorEastAsia" w:hAnsi="Calibri"/>
+        </w:rPr>
+        <w:lastRenderedPageBreak/>
         <w:t xml:space="preserve">Altogether, we have: </w:t>
       </w:r>
     </w:p>
@@ -4943,92 +5669,243 @@
           <w:rFonts w:ascii="Calibri" w:eastAsiaTheme="minorEastAsia" w:hAnsi="Calibri"/>
         </w:rPr>
       </w:pPr>
-      <w:r>
-        <w:rPr>
-          <w:rFonts w:ascii="Calibri" w:eastAsiaTheme="minorEastAsia" w:hAnsi="Calibri"/>
-        </w:rPr>
-        <w:t xml:space="preserve">    T(n) = </w:t>
-      </w:r>
-      <w:r>
-        <w:rPr>
-          <w:rFonts w:ascii="Calibri" w:eastAsiaTheme="minorEastAsia" w:hAnsi="Calibri"/>
-        </w:rPr>
-        <w:softHyphen/>
-      </w:r>
-      <w:r>
-        <w:rPr>
-          <w:rFonts w:ascii="Calibri" w:eastAsiaTheme="minorEastAsia" w:hAnsi="Calibri"/>
-        </w:rPr>
-        <w:softHyphen/>
-      </w:r>
-      <w:r>
-        <w:rPr>
-          <w:rFonts w:ascii="Calibri" w:eastAsiaTheme="minorEastAsia" w:hAnsi="Calibri"/>
-        </w:rPr>
-        <w:softHyphen/>
-      </w:r>
-      <w:r>
-        <w:rPr>
-          <w:rFonts w:ascii="Calibri" w:eastAsiaTheme="minorEastAsia" w:hAnsi="Calibri"/>
-        </w:rPr>
-        <w:t xml:space="preserve">4 + n + 2(n – 1) + 4 + (n – 1) * (n – 1)*(1 + 2) + (n – </w:t>
-      </w:r>
-      <w:r>
-        <w:rPr>
-          <w:rFonts w:ascii="Calibri" w:eastAsiaTheme="minorEastAsia" w:hAnsi="Calibri"/>
-        </w:rPr>
-        <w:t>1)*(3 + 3 + 3n + 5n)</w:t>
-      </w:r>
-    </w:p>
-    <w:p>
-      <w:pPr>
-        <w:suppressLineNumbers/>
-        <w:tabs>
-          <w:tab w:val="left" w:pos="3490"/>
-        </w:tabs>
-        <w:rPr>
-          <w:rFonts w:ascii="Calibri" w:eastAsiaTheme="minorEastAsia" w:hAnsi="Calibri"/>
-        </w:rPr>
-      </w:pPr>
-      <w:r>
-        <w:rPr>
-          <w:rFonts w:ascii="Calibri" w:eastAsiaTheme="minorEastAsia" w:hAnsi="Calibri"/>
-        </w:rPr>
-        <w:t xml:space="preserve">            = </w:t>
-      </w:r>
-      <w:r>
-        <w:rPr>
-          <w:rFonts w:ascii="Calibri" w:eastAsiaTheme="minorEastAsia" w:hAnsi="Calibri"/>
-        </w:rPr>
-        <w:t>8</w:t>
-      </w:r>
-      <w:r>
-        <w:rPr>
-          <w:rFonts w:ascii="Calibri" w:eastAsiaTheme="minorEastAsia" w:hAnsi="Calibri"/>
-        </w:rPr>
-        <w:t xml:space="preserve"> + n + 2n – </w:t>
-      </w:r>
-      <w:r>
-        <w:rPr>
-          <w:rFonts w:ascii="Calibri" w:eastAsiaTheme="minorEastAsia" w:hAnsi="Calibri"/>
-        </w:rPr>
-        <w:t>2</w:t>
-      </w:r>
-      <w:r>
-        <w:rPr>
-          <w:rFonts w:ascii="Calibri" w:eastAsiaTheme="minorEastAsia" w:hAnsi="Calibri"/>
-        </w:rPr>
-        <w:t xml:space="preserve"> + 6</w:t>
+      <m:oMathPara>
+        <m:oMath>
+          <m:r>
+            <w:rPr>
+              <w:rFonts w:ascii="Cambria Math" w:eastAsiaTheme="minorEastAsia" w:hAnsi="Cambria Math"/>
+            </w:rPr>
+            <m:t>T</m:t>
+          </m:r>
+          <m:d>
+            <m:dPr>
+              <m:ctrlPr>
+                <w:rPr>
+                  <w:rFonts w:ascii="Cambria Math" w:eastAsiaTheme="minorEastAsia" w:hAnsi="Cambria Math"/>
+                  <w:i/>
+                </w:rPr>
+              </m:ctrlPr>
+            </m:dPr>
+            <m:e>
+              <m:r>
+                <w:rPr>
+                  <w:rFonts w:ascii="Cambria Math" w:eastAsiaTheme="minorEastAsia" w:hAnsi="Cambria Math"/>
+                </w:rPr>
+                <m:t>n</m:t>
+              </m:r>
+            </m:e>
+          </m:d>
+          <m:r>
+            <w:rPr>
+              <w:rFonts w:ascii="Cambria Math" w:eastAsiaTheme="minorEastAsia" w:hAnsi="Cambria Math"/>
+            </w:rPr>
+            <m:t>=1+n+1+n+</m:t>
+          </m:r>
+          <m:sSup>
+            <m:sSupPr>
+              <m:ctrlPr>
+                <w:rPr>
+                  <w:rFonts w:ascii="Cambria Math" w:eastAsiaTheme="minorEastAsia" w:hAnsi="Cambria Math"/>
+                  <w:i/>
+                </w:rPr>
+              </m:ctrlPr>
+            </m:sSupPr>
+            <m:e>
+              <m:r>
+                <w:rPr>
+                  <w:rFonts w:ascii="Cambria Math" w:eastAsiaTheme="minorEastAsia" w:hAnsi="Cambria Math"/>
+                </w:rPr>
+                <m:t>n</m:t>
+              </m:r>
+            </m:e>
+            <m:sup>
+              <m:r>
+                <w:rPr>
+                  <w:rFonts w:ascii="Cambria Math" w:eastAsiaTheme="minorEastAsia" w:hAnsi="Cambria Math"/>
+                </w:rPr>
+                <m:t>2</m:t>
+              </m:r>
+            </m:sup>
+          </m:sSup>
+          <m:r>
+            <w:rPr>
+              <w:rFonts w:ascii="Cambria Math" w:eastAsiaTheme="minorEastAsia" w:hAnsi="Cambria Math"/>
+            </w:rPr>
+            <m:t>+</m:t>
+          </m:r>
+          <m:sSup>
+            <m:sSupPr>
+              <m:ctrlPr>
+                <w:rPr>
+                  <w:rFonts w:ascii="Cambria Math" w:eastAsiaTheme="minorEastAsia" w:hAnsi="Cambria Math"/>
+                  <w:i/>
+                </w:rPr>
+              </m:ctrlPr>
+            </m:sSupPr>
+            <m:e>
+              <m:r>
+                <w:rPr>
+                  <w:rFonts w:ascii="Cambria Math" w:eastAsiaTheme="minorEastAsia" w:hAnsi="Cambria Math"/>
+                </w:rPr>
+                <m:t>n</m:t>
+              </m:r>
+            </m:e>
+            <m:sup>
+              <m:r>
+                <w:rPr>
+                  <w:rFonts w:ascii="Cambria Math" w:eastAsiaTheme="minorEastAsia" w:hAnsi="Cambria Math"/>
+                </w:rPr>
+                <m:t>2</m:t>
+              </m:r>
+            </m:sup>
+          </m:sSup>
+          <m:r>
+            <w:rPr>
+              <w:rFonts w:ascii="Cambria Math" w:eastAsiaTheme="minorEastAsia" w:hAnsi="Cambria Math"/>
+            </w:rPr>
+            <m:t>-n+1+n-1+1</m:t>
+          </m:r>
+        </m:oMath>
+      </m:oMathPara>
+    </w:p>
+    <w:p>
+      <w:pPr>
+        <w:suppressLineNumbers/>
+        <w:tabs>
+          <w:tab w:val="left" w:pos="3490"/>
+        </w:tabs>
+        <w:rPr>
+          <w:rFonts w:ascii="Calibri" w:eastAsiaTheme="minorEastAsia" w:hAnsi="Calibri"/>
+        </w:rPr>
+      </w:pPr>
+    </w:p>
+    <w:p>
+      <w:pPr>
+        <w:suppressLineNumbers/>
+        <w:tabs>
+          <w:tab w:val="left" w:pos="3490"/>
+        </w:tabs>
+        <w:rPr>
+          <w:rFonts w:ascii="Calibri" w:eastAsiaTheme="minorEastAsia" w:hAnsi="Calibri"/>
+        </w:rPr>
+      </w:pPr>
+      <m:oMathPara>
+        <m:oMath>
+          <m:r>
+            <w:rPr>
+              <w:rFonts w:ascii="Cambria Math" w:eastAsiaTheme="minorEastAsia" w:hAnsi="Cambria Math"/>
+            </w:rPr>
+            <m:t>T</m:t>
+          </m:r>
+          <m:d>
+            <m:dPr>
+              <m:ctrlPr>
+                <w:rPr>
+                  <w:rFonts w:ascii="Cambria Math" w:eastAsiaTheme="minorEastAsia" w:hAnsi="Cambria Math"/>
+                  <w:i/>
+                </w:rPr>
+              </m:ctrlPr>
+            </m:dPr>
+            <m:e>
+              <m:r>
+                <w:rPr>
+                  <w:rFonts w:ascii="Cambria Math" w:eastAsiaTheme="minorEastAsia" w:hAnsi="Cambria Math"/>
+                </w:rPr>
+                <m:t>n</m:t>
+              </m:r>
+            </m:e>
+          </m:d>
+          <m:r>
+            <w:rPr>
+              <w:rFonts w:ascii="Cambria Math" w:eastAsiaTheme="minorEastAsia" w:hAnsi="Cambria Math"/>
+            </w:rPr>
+            <m:t>=</m:t>
+          </m:r>
+          <m:r>
+            <w:rPr>
+              <w:rFonts w:ascii="Cambria Math" w:eastAsiaTheme="minorEastAsia" w:hAnsi="Cambria Math"/>
+            </w:rPr>
+            <m:t>2</m:t>
+          </m:r>
+          <m:sSup>
+            <m:sSupPr>
+              <m:ctrlPr>
+                <w:rPr>
+                  <w:rFonts w:ascii="Cambria Math" w:eastAsiaTheme="minorEastAsia" w:hAnsi="Cambria Math"/>
+                  <w:i/>
+                </w:rPr>
+              </m:ctrlPr>
+            </m:sSupPr>
+            <m:e>
+              <m:r>
+                <w:rPr>
+                  <w:rFonts w:ascii="Cambria Math" w:eastAsiaTheme="minorEastAsia" w:hAnsi="Cambria Math"/>
+                </w:rPr>
+                <m:t>n</m:t>
+              </m:r>
+            </m:e>
+            <m:sup>
+              <m:r>
+                <w:rPr>
+                  <w:rFonts w:ascii="Cambria Math" w:eastAsiaTheme="minorEastAsia" w:hAnsi="Cambria Math"/>
+                </w:rPr>
+                <m:t>2</m:t>
+              </m:r>
+            </m:sup>
+          </m:sSup>
+          <m:r>
+            <w:rPr>
+              <w:rFonts w:ascii="Cambria Math" w:eastAsiaTheme="minorEastAsia" w:hAnsi="Cambria Math"/>
+            </w:rPr>
+            <m:t>+4n+2</m:t>
+          </m:r>
+        </m:oMath>
+      </m:oMathPara>
+    </w:p>
+    <w:p>
+      <w:pPr>
+        <w:suppressLineNumbers/>
+        <w:tabs>
+          <w:tab w:val="left" w:pos="3490"/>
+        </w:tabs>
+        <w:rPr>
+          <w:rFonts w:ascii="Calibri" w:eastAsiaTheme="minorEastAsia" w:hAnsi="Calibri"/>
+        </w:rPr>
+      </w:pPr>
+    </w:p>
+    <w:p>
+      <w:pPr>
+        <w:suppressLineNumbers/>
+        <w:tabs>
+          <w:tab w:val="left" w:pos="3490"/>
+        </w:tabs>
+        <w:jc w:val="center"/>
+        <w:rPr>
+          <w:rFonts w:ascii="Calibri" w:eastAsiaTheme="minorEastAsia" w:hAnsi="Calibri"/>
+        </w:rPr>
+      </w:pPr>
+      <w:r>
+        <w:rPr>
+          <w:rFonts w:ascii="Calibri" w:eastAsiaTheme="minorEastAsia" w:hAnsi="Calibri"/>
+        </w:rPr>
+        <w:t xml:space="preserve">Therefore, </w:t>
       </w:r>
       <m:oMath>
-        <m:sSup>
-          <m:sSupPr>
+        <m:r>
+          <w:rPr>
+            <w:rFonts w:ascii="Cambria Math" w:eastAsiaTheme="minorEastAsia" w:hAnsi="Cambria Math"/>
+          </w:rPr>
+          <m:t>T</m:t>
+        </m:r>
+        <m:d>
+          <m:dPr>
             <m:ctrlPr>
               <w:rPr>
                 <w:rFonts w:ascii="Cambria Math" w:eastAsiaTheme="minorEastAsia" w:hAnsi="Cambria Math"/>
+                <w:i/>
               </w:rPr>
             </m:ctrlPr>
-          </m:sSupPr>
+          </m:dPr>
           <m:e>
             <m:r>
               <w:rPr>
@@ -5037,273 +5914,19 @@
               <m:t>n</m:t>
             </m:r>
           </m:e>
-          <m:sup>
-            <m:r>
-              <w:rPr>
-                <w:rFonts w:ascii="Cambria Math" w:eastAsiaTheme="minorEastAsia" w:hAnsi="Cambria Math"/>
-              </w:rPr>
-              <m:t>2</m:t>
-            </m:r>
-          </m:sup>
-        </m:sSup>
-      </m:oMath>
-      <w:r>
-        <w:rPr>
-          <w:rFonts w:ascii="Calibri" w:eastAsiaTheme="minorEastAsia" w:hAnsi="Calibri"/>
-        </w:rPr>
-        <w:t>– 6n + 6</w:t>
-      </w:r>
-      <w:r>
-        <w:rPr>
-          <w:rFonts w:ascii="Calibri" w:eastAsiaTheme="minorEastAsia" w:hAnsi="Calibri"/>
-        </w:rPr>
-        <w:t xml:space="preserve"> + (n – </w:t>
-      </w:r>
-      <w:r>
-        <w:rPr>
-          <w:rFonts w:ascii="Calibri" w:eastAsiaTheme="minorEastAsia" w:hAnsi="Calibri"/>
-        </w:rPr>
-        <w:t>1) * (6</w:t>
-      </w:r>
-      <w:r>
-        <w:rPr>
-          <w:rFonts w:ascii="Calibri" w:eastAsiaTheme="minorEastAsia" w:hAnsi="Calibri"/>
-        </w:rPr>
-        <w:t xml:space="preserve"> </w:t>
-      </w:r>
-      <w:r>
-        <w:rPr>
-          <w:rFonts w:ascii="Calibri" w:eastAsiaTheme="minorEastAsia" w:hAnsi="Calibri"/>
-        </w:rPr>
-        <w:t>+</w:t>
-      </w:r>
-      <w:r>
-        <w:rPr>
-          <w:rFonts w:ascii="Calibri" w:eastAsiaTheme="minorEastAsia" w:hAnsi="Calibri"/>
-        </w:rPr>
-        <w:t xml:space="preserve"> </w:t>
-      </w:r>
-      <w:r>
-        <w:rPr>
-          <w:rFonts w:ascii="Calibri" w:eastAsiaTheme="minorEastAsia" w:hAnsi="Calibri"/>
-        </w:rPr>
-        <w:t>8n)</w:t>
-      </w:r>
-    </w:p>
-    <w:p>
-      <w:pPr>
-        <w:suppressLineNumbers/>
-        <w:tabs>
-          <w:tab w:val="left" w:pos="3490"/>
-        </w:tabs>
-        <w:rPr>
-          <w:rFonts w:ascii="Calibri" w:eastAsiaTheme="minorEastAsia" w:hAnsi="Calibri"/>
-        </w:rPr>
-      </w:pPr>
-      <w:r>
-        <w:rPr>
-          <w:rFonts w:ascii="Calibri" w:eastAsiaTheme="minorEastAsia" w:hAnsi="Calibri"/>
-        </w:rPr>
-        <w:t xml:space="preserve">            = </w:t>
-      </w:r>
-      <w:r>
-        <w:rPr>
-          <w:rFonts w:ascii="Calibri" w:eastAsiaTheme="minorEastAsia" w:hAnsi="Calibri"/>
-        </w:rPr>
-        <w:t>6</w:t>
-      </w:r>
-      <m:oMath>
+        </m:d>
+        <m:r>
+          <w:rPr>
+            <w:rFonts w:ascii="Cambria Math" w:eastAsiaTheme="minorEastAsia" w:hAnsi="Cambria Math"/>
+          </w:rPr>
+          <m:t>∈O(</m:t>
+        </m:r>
         <m:sSup>
           <m:sSupPr>
             <m:ctrlPr>
               <w:rPr>
                 <w:rFonts w:ascii="Cambria Math" w:eastAsiaTheme="minorEastAsia" w:hAnsi="Cambria Math"/>
-              </w:rPr>
-            </m:ctrlPr>
-          </m:sSupPr>
-          <m:e>
-            <m:r>
-              <w:rPr>
-                <w:rFonts w:ascii="Cambria Math" w:eastAsiaTheme="minorEastAsia" w:hAnsi="Cambria Math"/>
-              </w:rPr>
-              <m:t>n</m:t>
-            </m:r>
-          </m:e>
-          <m:sup>
-            <m:r>
-              <w:rPr>
-                <w:rFonts w:ascii="Cambria Math" w:eastAsiaTheme="minorEastAsia" w:hAnsi="Cambria Math"/>
-              </w:rPr>
-              <m:t>2</m:t>
-            </m:r>
-          </m:sup>
-        </m:sSup>
-      </m:oMath>
-      <w:r>
-        <w:rPr>
-          <w:rFonts w:ascii="Calibri" w:eastAsiaTheme="minorEastAsia" w:hAnsi="Calibri"/>
-        </w:rPr>
-        <w:t>–</w:t>
-      </w:r>
-      <w:r>
-        <w:rPr>
-          <w:rFonts w:ascii="Calibri" w:eastAsiaTheme="minorEastAsia" w:hAnsi="Calibri"/>
-        </w:rPr>
-        <w:t xml:space="preserve"> 3n + </w:t>
-      </w:r>
-      <w:r>
-        <w:rPr>
-          <w:rFonts w:ascii="Calibri" w:eastAsiaTheme="minorEastAsia" w:hAnsi="Calibri"/>
-        </w:rPr>
-        <w:t>12 +</w:t>
-      </w:r>
-      <w:r>
-        <w:rPr>
-          <w:rFonts w:ascii="Calibri" w:eastAsiaTheme="minorEastAsia" w:hAnsi="Calibri"/>
-        </w:rPr>
-        <w:t xml:space="preserve"> 6n + 8</w:t>
-      </w:r>
-      <m:oMath>
-        <m:sSup>
-          <m:sSupPr>
-            <m:ctrlPr>
-              <w:rPr>
-                <w:rFonts w:ascii="Cambria Math" w:eastAsiaTheme="minorEastAsia" w:hAnsi="Cambria Math"/>
-              </w:rPr>
-            </m:ctrlPr>
-          </m:sSupPr>
-          <m:e>
-            <m:r>
-              <w:rPr>
-                <w:rFonts w:ascii="Cambria Math" w:eastAsiaTheme="minorEastAsia" w:hAnsi="Cambria Math"/>
-              </w:rPr>
-              <m:t>n</m:t>
-            </m:r>
-          </m:e>
-          <m:sup>
-            <m:r>
-              <w:rPr>
-                <w:rFonts w:ascii="Cambria Math" w:eastAsiaTheme="minorEastAsia" w:hAnsi="Cambria Math"/>
-              </w:rPr>
-              <m:t>2</m:t>
-            </m:r>
-          </m:sup>
-        </m:sSup>
-      </m:oMath>
-      <w:r>
-        <w:rPr>
-          <w:rFonts w:ascii="Calibri" w:eastAsiaTheme="minorEastAsia" w:hAnsi="Calibri"/>
-        </w:rPr>
-        <w:t>– 6 – 8n</w:t>
-      </w:r>
-    </w:p>
-    <w:p>
-      <w:pPr>
-        <w:suppressLineNumbers/>
-        <w:tabs>
-          <w:tab w:val="left" w:pos="3490"/>
-        </w:tabs>
-        <w:rPr>
-          <w:rFonts w:ascii="Calibri" w:eastAsiaTheme="minorEastAsia" w:hAnsi="Calibri"/>
-        </w:rPr>
-      </w:pPr>
-      <w:r>
-        <w:rPr>
-          <w:rFonts w:ascii="Calibri" w:eastAsiaTheme="minorEastAsia" w:hAnsi="Calibri"/>
-        </w:rPr>
-        <w:t xml:space="preserve">  </w:t>
-      </w:r>
-      <w:r>
-        <w:rPr>
-          <w:rFonts w:ascii="Calibri" w:eastAsiaTheme="minorEastAsia" w:hAnsi="Calibri"/>
-        </w:rPr>
-        <w:t xml:space="preserve"> </w:t>
-      </w:r>
-      <w:r>
-        <w:rPr>
-          <w:rFonts w:ascii="Calibri" w:eastAsiaTheme="minorEastAsia" w:hAnsi="Calibri"/>
-        </w:rPr>
-        <w:t xml:space="preserve">         = 14</w:t>
-      </w:r>
-      <m:oMath>
-        <m:sSup>
-          <m:sSupPr>
-            <m:ctrlPr>
-              <w:rPr>
-                <w:rFonts w:ascii="Cambria Math" w:eastAsiaTheme="minorEastAsia" w:hAnsi="Cambria Math"/>
-              </w:rPr>
-            </m:ctrlPr>
-          </m:sSupPr>
-          <m:e>
-            <m:r>
-              <w:rPr>
-                <w:rFonts w:ascii="Cambria Math" w:eastAsiaTheme="minorEastAsia" w:hAnsi="Cambria Math"/>
-              </w:rPr>
-              <m:t>n</m:t>
-            </m:r>
-          </m:e>
-          <m:sup>
-            <m:r>
-              <w:rPr>
-                <w:rFonts w:ascii="Cambria Math" w:eastAsiaTheme="minorEastAsia" w:hAnsi="Cambria Math"/>
-              </w:rPr>
-              <m:t>2</m:t>
-            </m:r>
-          </m:sup>
-        </m:sSup>
-      </m:oMath>
-      <w:r>
-        <w:rPr>
-          <w:rFonts w:ascii="Calibri" w:eastAsiaTheme="minorEastAsia" w:hAnsi="Calibri"/>
-        </w:rPr>
-        <w:t>– 5n + 6</w:t>
-      </w:r>
-    </w:p>
-    <w:p>
-      <w:pPr>
-        <w:pStyle w:val="ListParagraph"/>
-        <w:numPr>
-          <w:ilvl w:val="0"/>
-          <w:numId w:val="16"/>
-        </w:numPr>
-        <w:suppressLineNumbers/>
-        <w:tabs>
-          <w:tab w:val="left" w:pos="3490"/>
-        </w:tabs>
-        <w:rPr>
-          <w:rFonts w:ascii="Calibri" w:eastAsiaTheme="minorEastAsia" w:hAnsi="Calibri"/>
-        </w:rPr>
-      </w:pPr>
-      <w:r>
-        <w:rPr>
-          <w:rFonts w:ascii="Calibri" w:eastAsiaTheme="minorEastAsia" w:hAnsi="Calibri"/>
-        </w:rPr>
-        <w:t>T(n)</w:t>
-      </w:r>
-      <w:r>
-        <w:rPr>
-          <w:rFonts w:ascii="Calibri" w:eastAsiaTheme="minorEastAsia" w:hAnsi="Calibri"/>
-        </w:rPr>
-        <w:t xml:space="preserve"> </w:t>
-      </w:r>
-      <w:r>
-        <w:rPr>
-          <w:rFonts w:ascii="Calibri" w:eastAsiaTheme="minorEastAsia" w:hAnsi="Calibri"/>
-        </w:rPr>
-        <w:sym w:font="Symbol" w:char="F0CE"/>
-      </w:r>
-      <w:r>
-        <w:rPr>
-          <w:rFonts w:ascii="Calibri" w:eastAsiaTheme="minorEastAsia" w:hAnsi="Calibri"/>
-        </w:rPr>
-        <w:t xml:space="preserve"> O(</w:t>
-      </w:r>
-      <m:oMath>
-        <m:sSup>
-          <m:sSupPr>
-            <m:ctrlPr>
-              <w:rPr>
-                <w:rFonts w:ascii="Cambria Math" w:eastAsiaTheme="minorEastAsia" w:hAnsi="Cambria Math"/>
+                <w:i/>
               </w:rPr>
             </m:ctrlPr>
           </m:sSupPr>
@@ -5331,6 +5954,8 @@
           <m:t>)</m:t>
         </m:r>
       </m:oMath>
+      <w:bookmarkStart w:id="0" w:name="_GoBack"/>
+      <w:bookmarkEnd w:id="0"/>
     </w:p>
     <w:sectPr>
       <w:headerReference w:type="even" r:id="rId8"/>
@@ -6025,7 +6650,7 @@
   <w:abstractNum w:abstractNumId="6">
     <w:nsid w:val="59CD4EDD"/>
     <w:multiLevelType w:val="hybridMultilevel"/>
-    <w:tmpl w:val="8D3A61E6"/>
+    <w:tmpl w:val="C212BBC4"/>
     <w:lvl w:ilvl="0" w:tplc="0CD22312">
       <w:start w:val="1"/>
       <w:numFmt w:val="bullet"/>
@@ -6038,7 +6663,7 @@
         <w:rFonts w:ascii="Calibri" w:eastAsiaTheme="minorEastAsia" w:hAnsi="Calibri" w:cs="Times New Roman" w:hint="default"/>
       </w:rPr>
     </w:lvl>
-    <w:lvl w:ilvl="1" w:tplc="04090003" w:tentative="1">
+    <w:lvl w:ilvl="1" w:tplc="04090003">
       <w:start w:val="1"/>
       <w:numFmt w:val="bullet"/>
       <w:lvlText w:val="o"/>
@@ -6224,12 +6849,12 @@
   <w:abstractNum w:abstractNumId="8">
     <w:nsid w:val="5C572CB1"/>
     <w:multiLevelType w:val="hybridMultilevel"/>
-    <w:tmpl w:val="42EEF3B6"/>
-    <w:lvl w:ilvl="0" w:tplc="7A6E3F8C">
+    <w:tmpl w:val="FC96C190"/>
+    <w:lvl w:ilvl="0" w:tplc="BB5E7974">
       <w:start w:val="1"/>
       <w:numFmt w:val="decimal"/>
-      <w:lvlText w:val="%1."/>
-      <w:lvlJc w:val="left"/>
+      <w:lvlText w:val="%1"/>
+      <w:lvlJc w:val="right"/>
       <w:pPr>
         <w:ind w:left="720" w:hanging="360"/>
       </w:pPr>
@@ -6243,7 +6868,7 @@
       <w:lvlText w:val="%2."/>
       <w:lvlJc w:val="left"/>
       <w:pPr>
-        <w:ind w:left="1440" w:hanging="360"/>
+        <w:ind w:left="2016" w:hanging="360"/>
       </w:pPr>
     </w:lvl>
     <w:lvl w:ilvl="2" w:tplc="0409001B" w:tentative="1">
@@ -6252,7 +6877,7 @@
       <w:lvlText w:val="%3."/>
       <w:lvlJc w:val="right"/>
       <w:pPr>
-        <w:ind w:left="2160" w:hanging="180"/>
+        <w:ind w:left="2736" w:hanging="180"/>
       </w:pPr>
     </w:lvl>
     <w:lvl w:ilvl="3" w:tplc="0409000F" w:tentative="1">
@@ -6261,7 +6886,7 @@
       <w:lvlText w:val="%4."/>
       <w:lvlJc w:val="left"/>
       <w:pPr>
-        <w:ind w:left="2880" w:hanging="360"/>
+        <w:ind w:left="3456" w:hanging="360"/>
       </w:pPr>
     </w:lvl>
     <w:lvl w:ilvl="4" w:tplc="04090019" w:tentative="1">
@@ -6270,7 +6895,7 @@
       <w:lvlText w:val="%5."/>
       <w:lvlJc w:val="left"/>
       <w:pPr>
-        <w:ind w:left="3600" w:hanging="360"/>
+        <w:ind w:left="4176" w:hanging="360"/>
       </w:pPr>
     </w:lvl>
     <w:lvl w:ilvl="5" w:tplc="0409001B" w:tentative="1">
@@ -6279,7 +6904,7 @@
       <w:lvlText w:val="%6."/>
       <w:lvlJc w:val="right"/>
       <w:pPr>
-        <w:ind w:left="4320" w:hanging="180"/>
+        <w:ind w:left="4896" w:hanging="180"/>
       </w:pPr>
     </w:lvl>
     <w:lvl w:ilvl="6" w:tplc="0409000F" w:tentative="1">
@@ -6288,7 +6913,7 @@
       <w:lvlText w:val="%7."/>
       <w:lvlJc w:val="left"/>
       <w:pPr>
-        <w:ind w:left="5040" w:hanging="360"/>
+        <w:ind w:left="5616" w:hanging="360"/>
       </w:pPr>
     </w:lvl>
     <w:lvl w:ilvl="7" w:tplc="04090019" w:tentative="1">
@@ -6297,7 +6922,7 @@
       <w:lvlText w:val="%8."/>
       <w:lvlJc w:val="left"/>
       <w:pPr>
-        <w:ind w:left="5760" w:hanging="360"/>
+        <w:ind w:left="6336" w:hanging="360"/>
       </w:pPr>
     </w:lvl>
     <w:lvl w:ilvl="8" w:tplc="0409001B" w:tentative="1">
@@ -6306,7 +6931,7 @@
       <w:lvlText w:val="%9."/>
       <w:lvlJc w:val="right"/>
       <w:pPr>
-        <w:ind w:left="6480" w:hanging="180"/>
+        <w:ind w:left="7056" w:hanging="180"/>
       </w:pPr>
     </w:lvl>
   </w:abstractNum>
@@ -6522,6 +7147,119 @@
     </w:lvl>
   </w:abstractNum>
   <w:abstractNum w:abstractNumId="11">
+    <w:nsid w:val="73AC709D"/>
+    <w:multiLevelType w:val="hybridMultilevel"/>
+    <w:tmpl w:val="1A3A773A"/>
+    <w:lvl w:ilvl="0" w:tplc="04090003">
+      <w:start w:val="1"/>
+      <w:numFmt w:val="bullet"/>
+      <w:lvlText w:val="o"/>
+      <w:lvlJc w:val="left"/>
+      <w:pPr>
+        <w:ind w:left="810" w:hanging="360"/>
+      </w:pPr>
+      <w:rPr>
+        <w:rFonts w:ascii="Courier New" w:hAnsi="Courier New" w:cs="Courier New" w:hint="default"/>
+      </w:rPr>
+    </w:lvl>
+    <w:lvl w:ilvl="1" w:tplc="04090003" w:tentative="1">
+      <w:start w:val="1"/>
+      <w:numFmt w:val="bullet"/>
+      <w:lvlText w:val="o"/>
+      <w:lvlJc w:val="left"/>
+      <w:pPr>
+        <w:ind w:left="1530" w:hanging="360"/>
+      </w:pPr>
+      <w:rPr>
+        <w:rFonts w:ascii="Courier New" w:hAnsi="Courier New" w:cs="Courier New" w:hint="default"/>
+      </w:rPr>
+    </w:lvl>
+    <w:lvl w:ilvl="2" w:tplc="04090005" w:tentative="1">
+      <w:start w:val="1"/>
+      <w:numFmt w:val="bullet"/>
+      <w:lvlText w:val=""/>
+      <w:lvlJc w:val="left"/>
+      <w:pPr>
+        <w:ind w:left="2250" w:hanging="360"/>
+      </w:pPr>
+      <w:rPr>
+        <w:rFonts w:ascii="Wingdings" w:hAnsi="Wingdings" w:hint="default"/>
+      </w:rPr>
+    </w:lvl>
+    <w:lvl w:ilvl="3" w:tplc="04090001" w:tentative="1">
+      <w:start w:val="1"/>
+      <w:numFmt w:val="bullet"/>
+      <w:lvlText w:val=""/>
+      <w:lvlJc w:val="left"/>
+      <w:pPr>
+        <w:ind w:left="2970" w:hanging="360"/>
+      </w:pPr>
+      <w:rPr>
+        <w:rFonts w:ascii="Symbol" w:hAnsi="Symbol" w:hint="default"/>
+      </w:rPr>
+    </w:lvl>
+    <w:lvl w:ilvl="4" w:tplc="04090003" w:tentative="1">
+      <w:start w:val="1"/>
+      <w:numFmt w:val="bullet"/>
+      <w:lvlText w:val="o"/>
+      <w:lvlJc w:val="left"/>
+      <w:pPr>
+        <w:ind w:left="3690" w:hanging="360"/>
+      </w:pPr>
+      <w:rPr>
+        <w:rFonts w:ascii="Courier New" w:hAnsi="Courier New" w:cs="Courier New" w:hint="default"/>
+      </w:rPr>
+    </w:lvl>
+    <w:lvl w:ilvl="5" w:tplc="04090005" w:tentative="1">
+      <w:start w:val="1"/>
+      <w:numFmt w:val="bullet"/>
+      <w:lvlText w:val=""/>
+      <w:lvlJc w:val="left"/>
+      <w:pPr>
+        <w:ind w:left="4410" w:hanging="360"/>
+      </w:pPr>
+      <w:rPr>
+        <w:rFonts w:ascii="Wingdings" w:hAnsi="Wingdings" w:hint="default"/>
+      </w:rPr>
+    </w:lvl>
+    <w:lvl w:ilvl="6" w:tplc="04090001" w:tentative="1">
+      <w:start w:val="1"/>
+      <w:numFmt w:val="bullet"/>
+      <w:lvlText w:val=""/>
+      <w:lvlJc w:val="left"/>
+      <w:pPr>
+        <w:ind w:left="5130" w:hanging="360"/>
+      </w:pPr>
+      <w:rPr>
+        <w:rFonts w:ascii="Symbol" w:hAnsi="Symbol" w:hint="default"/>
+      </w:rPr>
+    </w:lvl>
+    <w:lvl w:ilvl="7" w:tplc="04090003" w:tentative="1">
+      <w:start w:val="1"/>
+      <w:numFmt w:val="bullet"/>
+      <w:lvlText w:val="o"/>
+      <w:lvlJc w:val="left"/>
+      <w:pPr>
+        <w:ind w:left="5850" w:hanging="360"/>
+      </w:pPr>
+      <w:rPr>
+        <w:rFonts w:ascii="Courier New" w:hAnsi="Courier New" w:cs="Courier New" w:hint="default"/>
+      </w:rPr>
+    </w:lvl>
+    <w:lvl w:ilvl="8" w:tplc="04090005" w:tentative="1">
+      <w:start w:val="1"/>
+      <w:numFmt w:val="bullet"/>
+      <w:lvlText w:val=""/>
+      <w:lvlJc w:val="left"/>
+      <w:pPr>
+        <w:ind w:left="6570" w:hanging="360"/>
+      </w:pPr>
+      <w:rPr>
+        <w:rFonts w:ascii="Wingdings" w:hAnsi="Wingdings" w:hint="default"/>
+      </w:rPr>
+    </w:lvl>
+  </w:abstractNum>
+  <w:abstractNum w:abstractNumId="12">
     <w:nsid w:val="77A251A2"/>
     <w:multiLevelType w:val="hybridMultilevel"/>
     <w:tmpl w:val="0BE0F0C8"/>
@@ -6779,7 +7517,7 @@
     <w:abstractNumId w:val="1"/>
   </w:num>
   <w:num w:numId="13">
-    <w:abstractNumId w:val="11"/>
+    <w:abstractNumId w:val="12"/>
   </w:num>
   <w:num w:numId="14">
     <w:abstractNumId w:val="0"/>
@@ -6789,6 +7527,9 @@
   </w:num>
   <w:num w:numId="16">
     <w:abstractNumId w:val="3"/>
+  </w:num>
+  <w:num w:numId="17">
+    <w:abstractNumId w:val="11"/>
   </w:num>
 </w:numbering>
 </file>
@@ -7669,6 +8410,95 @@
       <w:szCs w:val="20"/>
     </w:rPr>
   </w:style>
+  <w:style w:type="character" w:styleId="CommentReference">
+    <w:name w:val="annotation reference"/>
+    <w:basedOn w:val="DefaultParagraphFont"/>
+    <w:uiPriority w:val="99"/>
+    <w:semiHidden/>
+    <w:unhideWhenUsed/>
+    <w:rsid w:val="009C3EEA"/>
+    <w:rPr>
+      <w:sz w:val="18"/>
+      <w:szCs w:val="18"/>
+    </w:rPr>
+  </w:style>
+  <w:style w:type="paragraph" w:styleId="CommentText">
+    <w:name w:val="annotation text"/>
+    <w:basedOn w:val="Normal"/>
+    <w:link w:val="CommentTextChar"/>
+    <w:uiPriority w:val="99"/>
+    <w:semiHidden/>
+    <w:unhideWhenUsed/>
+    <w:rsid w:val="009C3EEA"/>
+  </w:style>
+  <w:style w:type="character" w:customStyle="1" w:styleId="CommentTextChar">
+    <w:name w:val="Comment Text Char"/>
+    <w:basedOn w:val="DefaultParagraphFont"/>
+    <w:link w:val="CommentText"/>
+    <w:uiPriority w:val="99"/>
+    <w:semiHidden/>
+    <w:rsid w:val="009C3EEA"/>
+    <w:rPr>
+      <w:rFonts w:ascii="Times New Roman" w:hAnsi="Times New Roman" w:cs="Times New Roman"/>
+    </w:rPr>
+  </w:style>
+  <w:style w:type="paragraph" w:styleId="CommentSubject">
+    <w:name w:val="annotation subject"/>
+    <w:basedOn w:val="CommentText"/>
+    <w:next w:val="CommentText"/>
+    <w:link w:val="CommentSubjectChar"/>
+    <w:uiPriority w:val="99"/>
+    <w:semiHidden/>
+    <w:unhideWhenUsed/>
+    <w:rsid w:val="009C3EEA"/>
+    <w:rPr>
+      <w:b/>
+      <w:bCs/>
+      <w:sz w:val="20"/>
+      <w:szCs w:val="20"/>
+    </w:rPr>
+  </w:style>
+  <w:style w:type="character" w:customStyle="1" w:styleId="CommentSubjectChar">
+    <w:name w:val="Comment Subject Char"/>
+    <w:basedOn w:val="CommentTextChar"/>
+    <w:link w:val="CommentSubject"/>
+    <w:uiPriority w:val="99"/>
+    <w:semiHidden/>
+    <w:rsid w:val="009C3EEA"/>
+    <w:rPr>
+      <w:rFonts w:ascii="Times New Roman" w:hAnsi="Times New Roman" w:cs="Times New Roman"/>
+      <w:b/>
+      <w:bCs/>
+      <w:sz w:val="20"/>
+      <w:szCs w:val="20"/>
+    </w:rPr>
+  </w:style>
+  <w:style w:type="paragraph" w:styleId="BalloonText">
+    <w:name w:val="Balloon Text"/>
+    <w:basedOn w:val="Normal"/>
+    <w:link w:val="BalloonTextChar"/>
+    <w:uiPriority w:val="99"/>
+    <w:semiHidden/>
+    <w:unhideWhenUsed/>
+    <w:rsid w:val="009C3EEA"/>
+    <w:rPr>
+      <w:sz w:val="18"/>
+      <w:szCs w:val="18"/>
+    </w:rPr>
+  </w:style>
+  <w:style w:type="character" w:customStyle="1" w:styleId="BalloonTextChar">
+    <w:name w:val="Balloon Text Char"/>
+    <w:basedOn w:val="DefaultParagraphFont"/>
+    <w:link w:val="BalloonText"/>
+    <w:uiPriority w:val="99"/>
+    <w:semiHidden/>
+    <w:rsid w:val="009C3EEA"/>
+    <w:rPr>
+      <w:rFonts w:ascii="Times New Roman" w:hAnsi="Times New Roman" w:cs="Times New Roman"/>
+      <w:sz w:val="18"/>
+      <w:szCs w:val="18"/>
+    </w:rPr>
+  </w:style>
 </w:styles>
 </file>
 
@@ -7938,7 +8768,7 @@
 </file>
 
 <file path=customXml/itemProps1.xml><?xml version="1.0" encoding="utf-8"?>
-<ds:datastoreItem xmlns:ds="http://schemas.openxmlformats.org/officeDocument/2006/customXml" ds:itemID="{F6B75BF2-254B-9540-B459-B61B4D081A8D}">
+<ds:datastoreItem xmlns:ds="http://schemas.openxmlformats.org/officeDocument/2006/customXml" ds:itemID="{A51BCA21-1643-C84E-BFB5-85C1B647478A}">
   <ds:schemaRefs>
     <ds:schemaRef ds:uri="http://schemas.openxmlformats.org/officeDocument/2006/bibliography"/>
   </ds:schemaRefs>

</xml_diff>